<commit_message>
Aanpassingen aan analyse kant (fo) voor oplevering bij demo
</commit_message>
<xml_diff>
--- a/docs/oplevering/04FO/Funtioneel Ontwerp.docx
+++ b/docs/oplevering/04FO/Funtioneel Ontwerp.docx
@@ -32,12 +32,16 @@
     <w:p>
       <w:pPr>
         <w:rPr>
-          <w:sz w:val="24"/>
-          <w:szCs w:val="24"/>
-        </w:rPr>
-      </w:pPr>
-      <w:r>
-        <w:rPr>
+          <w:b/>
+          <w:bCs/>
+          <w:sz w:val="24"/>
+          <w:szCs w:val="24"/>
+        </w:rPr>
+      </w:pPr>
+      <w:r>
+        <w:rPr>
+          <w:b/>
+          <w:bCs/>
           <w:sz w:val="24"/>
           <w:szCs w:val="24"/>
         </w:rPr>
@@ -78,12 +82,14 @@
       <w:r>
         <w:rPr>
           <w:noProof/>
+          <w:sz w:val="24"/>
+          <w:szCs w:val="24"/>
         </w:rPr>
         <w:drawing>
-          <wp:inline distT="0" distB="0" distL="0" distR="0" wp14:anchorId="79B15FD6" wp14:editId="68202FE2">
-            <wp:extent cx="5733415" cy="2359660"/>
-            <wp:effectExtent l="0" t="0" r="635" b="2540"/>
-            <wp:docPr id="2075361811" name="Picture 1" descr="A diagram of a product&#10;&#10;Description automatically generated"/>
+          <wp:inline distT="0" distB="0" distL="0" distR="0" wp14:anchorId="346EC57C" wp14:editId="719ABC6D">
+            <wp:extent cx="5725795" cy="2677795"/>
+            <wp:effectExtent l="0" t="0" r="8255" b="8255"/>
+            <wp:docPr id="1011004609" name="Picture 2"/>
             <wp:cNvGraphicFramePr>
               <a:graphicFrameLocks xmlns:a="http://schemas.openxmlformats.org/drawingml/2006/main" noChangeAspect="1"/>
             </wp:cNvGraphicFramePr>
@@ -91,7 +97,7 @@
               <a:graphicData uri="http://schemas.openxmlformats.org/drawingml/2006/picture">
                 <pic:pic xmlns:pic="http://schemas.openxmlformats.org/drawingml/2006/picture">
                   <pic:nvPicPr>
-                    <pic:cNvPr id="2075361811" name="Picture 1" descr="A diagram of a product&#10;&#10;Description automatically generated"/>
+                    <pic:cNvPr id="0" name="Picture 2"/>
                     <pic:cNvPicPr>
                       <a:picLocks noChangeAspect="1" noChangeArrowheads="1"/>
                     </pic:cNvPicPr>
@@ -112,7 +118,7 @@
                   <pic:spPr bwMode="auto">
                     <a:xfrm>
                       <a:off x="0" y="0"/>
-                      <a:ext cx="5733415" cy="2359660"/>
+                      <a:ext cx="5725795" cy="2677795"/>
                     </a:xfrm>
                     <a:prstGeom prst="rect">
                       <a:avLst/>
@@ -132,20 +138,16 @@
     <w:p>
       <w:pPr>
         <w:rPr>
-          <w:sz w:val="24"/>
-          <w:szCs w:val="24"/>
-        </w:rPr>
-      </w:pPr>
-    </w:p>
-    <w:p>
-      <w:pPr>
-        <w:rPr>
-          <w:sz w:val="24"/>
-          <w:szCs w:val="24"/>
-        </w:rPr>
-      </w:pPr>
-      <w:r>
-        <w:rPr>
+          <w:b/>
+          <w:bCs/>
+          <w:sz w:val="24"/>
+          <w:szCs w:val="24"/>
+        </w:rPr>
+      </w:pPr>
+      <w:r>
+        <w:rPr>
+          <w:b/>
+          <w:bCs/>
           <w:sz w:val="24"/>
           <w:szCs w:val="24"/>
         </w:rPr>
@@ -593,37 +595,44 @@
     </w:p>
     <w:p>
       <w:pPr>
-        <w:pStyle w:val="NormalWeb"/>
-        <w:spacing w:before="240" w:beforeAutospacing="0" w:after="240" w:afterAutospacing="0"/>
-        <w:ind w:left="720"/>
-        <w:rPr>
-          <w:rFonts w:ascii="Arial" w:hAnsi="Arial" w:cs="Arial"/>
-        </w:rPr>
-      </w:pPr>
-    </w:p>
-    <w:p>
-      <w:pPr>
         <w:shd w:val="clear" w:color="auto" w:fill="FFFFFF"/>
         <w:spacing w:after="760" w:line="240" w:lineRule="auto"/>
         <w:ind w:left="360"/>
         <w:textAlignment w:val="baseline"/>
         <w:rPr>
-          <w:rFonts w:eastAsia="Times New Roman"/>
-          <w:color w:val="000000"/>
-          <w:sz w:val="24"/>
-          <w:szCs w:val="24"/>
-        </w:rPr>
-      </w:pPr>
-      <w:r>
-        <w:rPr>
-          <w:sz w:val="24"/>
-          <w:szCs w:val="24"/>
-        </w:rPr>
-        <w:t>Use case diagram (volledig):</w:t>
-      </w:r>
-    </w:p>
-    <w:p>
-      <w:pPr>
+          <w:sz w:val="24"/>
+          <w:szCs w:val="24"/>
+        </w:rPr>
+      </w:pPr>
+      <w:r>
+        <w:rPr>
+          <w:sz w:val="24"/>
+          <w:szCs w:val="24"/>
+        </w:rPr>
+        <w:lastRenderedPageBreak/>
+        <w:t>Use c</w:t>
+      </w:r>
+      <w:r>
+        <w:rPr>
+          <w:sz w:val="24"/>
+          <w:szCs w:val="24"/>
+        </w:rPr>
+        <w:t>a</w:t>
+      </w:r>
+      <w:r>
+        <w:rPr>
+          <w:sz w:val="24"/>
+          <w:szCs w:val="24"/>
+        </w:rPr>
+        <w:t>se diagram (volledig):</w:t>
+      </w:r>
+    </w:p>
+    <w:p>
+      <w:pPr>
+        <w:shd w:val="clear" w:color="auto" w:fill="FFFFFF"/>
+        <w:spacing w:after="760" w:line="240" w:lineRule="auto"/>
+        <w:ind w:left="360"/>
+        <w:textAlignment w:val="baseline"/>
         <w:rPr>
           <w:sz w:val="24"/>
           <w:szCs w:val="24"/>
@@ -642,10 +651,10 @@
           <w:noProof/>
         </w:rPr>
         <w:drawing>
-          <wp:inline distT="0" distB="0" distL="0" distR="0" wp14:anchorId="28808938" wp14:editId="4CDDD1B4">
-            <wp:extent cx="2473941" cy="2152650"/>
-            <wp:effectExtent l="0" t="0" r="3175" b="0"/>
-            <wp:docPr id="1498866527" name="Picture 1" descr="A diagram of a person with text&#10;&#10;Description automatically generated"/>
+          <wp:inline distT="0" distB="0" distL="0" distR="0" wp14:anchorId="62C02D1A" wp14:editId="221DF12D">
+            <wp:extent cx="2187575" cy="2340428"/>
+            <wp:effectExtent l="0" t="0" r="3175" b="3175"/>
+            <wp:docPr id="157968479" name="Picture 3"/>
             <wp:cNvGraphicFramePr>
               <a:graphicFrameLocks xmlns:a="http://schemas.openxmlformats.org/drawingml/2006/main" noChangeAspect="1"/>
             </wp:cNvGraphicFramePr>
@@ -653,7 +662,7 @@
               <a:graphicData uri="http://schemas.openxmlformats.org/drawingml/2006/picture">
                 <pic:pic xmlns:pic="http://schemas.openxmlformats.org/drawingml/2006/picture">
                   <pic:nvPicPr>
-                    <pic:cNvPr id="1498866527" name="Picture 1" descr="A diagram of a person with text&#10;&#10;Description automatically generated"/>
+                    <pic:cNvPr id="0" name="Picture 3"/>
                     <pic:cNvPicPr>
                       <a:picLocks noChangeAspect="1" noChangeArrowheads="1"/>
                     </pic:cNvPicPr>
@@ -674,7 +683,7 @@
                   <pic:spPr bwMode="auto">
                     <a:xfrm>
                       <a:off x="0" y="0"/>
-                      <a:ext cx="2476337" cy="2154734"/>
+                      <a:ext cx="2195800" cy="2349228"/>
                     </a:xfrm>
                     <a:prstGeom prst="rect">
                       <a:avLst/>
@@ -690,14 +699,6 @@
           </wp:inline>
         </w:drawing>
       </w:r>
-    </w:p>
-    <w:p>
-      <w:pPr>
-        <w:rPr>
-          <w:sz w:val="24"/>
-          <w:szCs w:val="24"/>
-        </w:rPr>
-      </w:pPr>
     </w:p>
     <w:p>
       <w:pPr>
@@ -967,17 +968,13 @@
     </w:p>
     <w:tbl>
       <w:tblPr>
-        <w:tblW w:w="9775" w:type="dxa"/>
-        <w:shd w:val="clear" w:color="auto" w:fill="FFFFFF"/>
-        <w:tblCellMar>
-          <w:left w:w="0" w:type="dxa"/>
-          <w:right w:w="0" w:type="dxa"/>
-        </w:tblCellMar>
+        <w:tblStyle w:val="TableGrid"/>
+        <w:tblW w:w="9780" w:type="dxa"/>
         <w:tblLook w:val="04A0" w:firstRow="1" w:lastRow="0" w:firstColumn="1" w:lastColumn="0" w:noHBand="0" w:noVBand="1"/>
       </w:tblPr>
       <w:tblGrid>
         <w:gridCol w:w="2250"/>
-        <w:gridCol w:w="7525"/>
+        <w:gridCol w:w="7530"/>
       </w:tblGrid>
       <w:tr>
         <w:trPr>
@@ -985,25 +982,11 @@
         </w:trPr>
         <w:tc>
           <w:tcPr>
-            <w:tcW w:w="1755" w:type="dxa"/>
-            <w:tcBorders>
-              <w:top w:val="single" w:sz="8" w:space="0" w:color="auto"/>
-              <w:left w:val="single" w:sz="8" w:space="0" w:color="auto"/>
-              <w:bottom w:val="single" w:sz="8" w:space="0" w:color="auto"/>
-              <w:right w:val="single" w:sz="8" w:space="0" w:color="auto"/>
-            </w:tcBorders>
-            <w:shd w:val="clear" w:color="auto" w:fill="FFFFFF"/>
-            <w:tcMar>
-              <w:top w:w="0" w:type="dxa"/>
-              <w:left w:w="108" w:type="dxa"/>
-              <w:bottom w:w="0" w:type="dxa"/>
-              <w:right w:w="108" w:type="dxa"/>
-            </w:tcMar>
+            <w:tcW w:w="2250" w:type="dxa"/>
             <w:hideMark/>
           </w:tcPr>
           <w:p>
             <w:pPr>
-              <w:spacing w:line="240" w:lineRule="auto"/>
               <w:textAlignment w:val="baseline"/>
               <w:rPr>
                 <w:rFonts w:ascii="Merriweather" w:eastAsia="Times New Roman" w:hAnsi="Merriweather" w:cs="Times New Roman"/>
@@ -1021,29 +1004,26 @@
               </w:rPr>
               <w:t>Naam</w:t>
             </w:r>
+          </w:p>
+          <w:p>
+            <w:pPr>
+              <w:textAlignment w:val="baseline"/>
+              <w:rPr>
+                <w:rFonts w:ascii="Merriweather" w:eastAsia="Times New Roman" w:hAnsi="Merriweather" w:cs="Times New Roman"/>
+                <w:color w:val="000000"/>
+                <w:sz w:val="26"/>
+                <w:szCs w:val="26"/>
+              </w:rPr>
+            </w:pPr>
           </w:p>
         </w:tc>
         <w:tc>
           <w:tcPr>
-            <w:tcW w:w="7454" w:type="dxa"/>
-            <w:tcBorders>
-              <w:top w:val="single" w:sz="8" w:space="0" w:color="auto"/>
-              <w:left w:val="nil"/>
-              <w:bottom w:val="single" w:sz="8" w:space="0" w:color="auto"/>
-              <w:right w:val="single" w:sz="8" w:space="0" w:color="auto"/>
-            </w:tcBorders>
-            <w:shd w:val="clear" w:color="auto" w:fill="FFFFFF"/>
-            <w:tcMar>
-              <w:top w:w="0" w:type="dxa"/>
-              <w:left w:w="108" w:type="dxa"/>
-              <w:bottom w:w="0" w:type="dxa"/>
-              <w:right w:w="108" w:type="dxa"/>
-            </w:tcMar>
+            <w:tcW w:w="7530" w:type="dxa"/>
             <w:hideMark/>
           </w:tcPr>
           <w:p>
             <w:pPr>
-              <w:spacing w:line="240" w:lineRule="auto"/>
               <w:textAlignment w:val="baseline"/>
               <w:rPr>
                 <w:rFonts w:ascii="Merriweather" w:eastAsia="Times New Roman" w:hAnsi="Merriweather" w:cs="Times New Roman"/>
@@ -1070,25 +1050,11 @@
         </w:trPr>
         <w:tc>
           <w:tcPr>
-            <w:tcW w:w="1755" w:type="dxa"/>
-            <w:tcBorders>
-              <w:top w:val="nil"/>
-              <w:left w:val="single" w:sz="8" w:space="0" w:color="auto"/>
-              <w:bottom w:val="single" w:sz="8" w:space="0" w:color="auto"/>
-              <w:right w:val="single" w:sz="8" w:space="0" w:color="auto"/>
-            </w:tcBorders>
-            <w:shd w:val="clear" w:color="auto" w:fill="FFFFFF"/>
-            <w:tcMar>
-              <w:top w:w="0" w:type="dxa"/>
-              <w:left w:w="108" w:type="dxa"/>
-              <w:bottom w:w="0" w:type="dxa"/>
-              <w:right w:w="108" w:type="dxa"/>
-            </w:tcMar>
+            <w:tcW w:w="2250" w:type="dxa"/>
             <w:hideMark/>
           </w:tcPr>
           <w:p>
             <w:pPr>
-              <w:spacing w:line="240" w:lineRule="auto"/>
               <w:textAlignment w:val="baseline"/>
               <w:rPr>
                 <w:rFonts w:ascii="Merriweather" w:eastAsia="Times New Roman" w:hAnsi="Merriweather" w:cs="Times New Roman"/>
@@ -1106,29 +1072,26 @@
               </w:rPr>
               <w:t>Actoren</w:t>
             </w:r>
+          </w:p>
+          <w:p>
+            <w:pPr>
+              <w:textAlignment w:val="baseline"/>
+              <w:rPr>
+                <w:rFonts w:ascii="Merriweather" w:eastAsia="Times New Roman" w:hAnsi="Merriweather" w:cs="Times New Roman"/>
+                <w:color w:val="000000"/>
+                <w:sz w:val="26"/>
+                <w:szCs w:val="26"/>
+              </w:rPr>
+            </w:pPr>
           </w:p>
         </w:tc>
         <w:tc>
           <w:tcPr>
-            <w:tcW w:w="7454" w:type="dxa"/>
-            <w:tcBorders>
-              <w:top w:val="nil"/>
-              <w:left w:val="nil"/>
-              <w:bottom w:val="single" w:sz="8" w:space="0" w:color="auto"/>
-              <w:right w:val="single" w:sz="8" w:space="0" w:color="auto"/>
-            </w:tcBorders>
-            <w:shd w:val="clear" w:color="auto" w:fill="FFFFFF"/>
-            <w:tcMar>
-              <w:top w:w="0" w:type="dxa"/>
-              <w:left w:w="108" w:type="dxa"/>
-              <w:bottom w:w="0" w:type="dxa"/>
-              <w:right w:w="108" w:type="dxa"/>
-            </w:tcMar>
+            <w:tcW w:w="7530" w:type="dxa"/>
             <w:hideMark/>
           </w:tcPr>
           <w:p>
             <w:pPr>
-              <w:spacing w:line="240" w:lineRule="auto"/>
               <w:textAlignment w:val="baseline"/>
               <w:rPr>
                 <w:rFonts w:ascii="Merriweather" w:eastAsia="Times New Roman" w:hAnsi="Merriweather" w:cs="Times New Roman"/>
@@ -1155,25 +1118,11 @@
         </w:trPr>
         <w:tc>
           <w:tcPr>
-            <w:tcW w:w="1755" w:type="dxa"/>
-            <w:tcBorders>
-              <w:top w:val="nil"/>
-              <w:left w:val="single" w:sz="8" w:space="0" w:color="auto"/>
-              <w:bottom w:val="single" w:sz="8" w:space="0" w:color="auto"/>
-              <w:right w:val="single" w:sz="8" w:space="0" w:color="auto"/>
-            </w:tcBorders>
-            <w:shd w:val="clear" w:color="auto" w:fill="FFFFFF"/>
-            <w:tcMar>
-              <w:top w:w="0" w:type="dxa"/>
-              <w:left w:w="108" w:type="dxa"/>
-              <w:bottom w:w="0" w:type="dxa"/>
-              <w:right w:w="108" w:type="dxa"/>
-            </w:tcMar>
+            <w:tcW w:w="2250" w:type="dxa"/>
             <w:hideMark/>
           </w:tcPr>
           <w:p>
             <w:pPr>
-              <w:spacing w:line="240" w:lineRule="auto"/>
               <w:textAlignment w:val="baseline"/>
               <w:rPr>
                 <w:rFonts w:ascii="Merriweather" w:eastAsia="Times New Roman" w:hAnsi="Merriweather" w:cs="Times New Roman"/>
@@ -1195,25 +1144,11 @@
         </w:tc>
         <w:tc>
           <w:tcPr>
-            <w:tcW w:w="7454" w:type="dxa"/>
-            <w:tcBorders>
-              <w:top w:val="nil"/>
-              <w:left w:val="nil"/>
-              <w:bottom w:val="single" w:sz="8" w:space="0" w:color="auto"/>
-              <w:right w:val="single" w:sz="8" w:space="0" w:color="auto"/>
-            </w:tcBorders>
-            <w:shd w:val="clear" w:color="auto" w:fill="FFFFFF"/>
-            <w:tcMar>
-              <w:top w:w="0" w:type="dxa"/>
-              <w:left w:w="108" w:type="dxa"/>
-              <w:bottom w:w="0" w:type="dxa"/>
-              <w:right w:w="108" w:type="dxa"/>
-            </w:tcMar>
+            <w:tcW w:w="7530" w:type="dxa"/>
             <w:hideMark/>
           </w:tcPr>
           <w:p>
             <w:pPr>
-              <w:spacing w:line="240" w:lineRule="auto"/>
               <w:textAlignment w:val="baseline"/>
               <w:rPr>
                 <w:rFonts w:ascii="Merriweather" w:eastAsia="Times New Roman" w:hAnsi="Merriweather" w:cs="Times New Roman"/>
@@ -1240,25 +1175,11 @@
         </w:trPr>
         <w:tc>
           <w:tcPr>
-            <w:tcW w:w="1755" w:type="dxa"/>
-            <w:tcBorders>
-              <w:top w:val="nil"/>
-              <w:left w:val="single" w:sz="8" w:space="0" w:color="auto"/>
-              <w:bottom w:val="single" w:sz="8" w:space="0" w:color="auto"/>
-              <w:right w:val="single" w:sz="8" w:space="0" w:color="auto"/>
-            </w:tcBorders>
-            <w:shd w:val="clear" w:color="auto" w:fill="FFFFFF"/>
-            <w:tcMar>
-              <w:top w:w="0" w:type="dxa"/>
-              <w:left w:w="108" w:type="dxa"/>
-              <w:bottom w:w="0" w:type="dxa"/>
-              <w:right w:w="108" w:type="dxa"/>
-            </w:tcMar>
+            <w:tcW w:w="2250" w:type="dxa"/>
             <w:hideMark/>
           </w:tcPr>
           <w:p>
             <w:pPr>
-              <w:spacing w:line="240" w:lineRule="auto"/>
               <w:textAlignment w:val="baseline"/>
               <w:rPr>
                 <w:rFonts w:ascii="Merriweather" w:eastAsia="Times New Roman" w:hAnsi="Merriweather" w:cs="Times New Roman"/>
@@ -1280,25 +1201,11 @@
         </w:tc>
         <w:tc>
           <w:tcPr>
-            <w:tcW w:w="7454" w:type="dxa"/>
-            <w:tcBorders>
-              <w:top w:val="nil"/>
-              <w:left w:val="nil"/>
-              <w:bottom w:val="single" w:sz="8" w:space="0" w:color="auto"/>
-              <w:right w:val="single" w:sz="8" w:space="0" w:color="auto"/>
-            </w:tcBorders>
-            <w:shd w:val="clear" w:color="auto" w:fill="FFFFFF"/>
-            <w:tcMar>
-              <w:top w:w="0" w:type="dxa"/>
-              <w:left w:w="108" w:type="dxa"/>
-              <w:bottom w:w="0" w:type="dxa"/>
-              <w:right w:w="108" w:type="dxa"/>
-            </w:tcMar>
+            <w:tcW w:w="7530" w:type="dxa"/>
             <w:hideMark/>
           </w:tcPr>
           <w:p>
             <w:pPr>
-              <w:spacing w:line="240" w:lineRule="auto"/>
               <w:textAlignment w:val="baseline"/>
               <w:rPr>
                 <w:rFonts w:ascii="Merriweather" w:eastAsia="Times New Roman" w:hAnsi="Merriweather" w:cs="Times New Roman"/>
@@ -1325,25 +1232,11 @@
         </w:trPr>
         <w:tc>
           <w:tcPr>
-            <w:tcW w:w="1755" w:type="dxa"/>
-            <w:tcBorders>
-              <w:top w:val="nil"/>
-              <w:left w:val="single" w:sz="8" w:space="0" w:color="auto"/>
-              <w:bottom w:val="single" w:sz="8" w:space="0" w:color="auto"/>
-              <w:right w:val="single" w:sz="8" w:space="0" w:color="auto"/>
-            </w:tcBorders>
-            <w:shd w:val="clear" w:color="auto" w:fill="FFFFFF"/>
-            <w:tcMar>
-              <w:top w:w="0" w:type="dxa"/>
-              <w:left w:w="108" w:type="dxa"/>
-              <w:bottom w:w="0" w:type="dxa"/>
-              <w:right w:w="108" w:type="dxa"/>
-            </w:tcMar>
+            <w:tcW w:w="2250" w:type="dxa"/>
             <w:hideMark/>
           </w:tcPr>
           <w:p>
             <w:pPr>
-              <w:spacing w:line="240" w:lineRule="auto"/>
               <w:textAlignment w:val="baseline"/>
               <w:rPr>
                 <w:rFonts w:ascii="Merriweather" w:eastAsia="Times New Roman" w:hAnsi="Merriweather" w:cs="Times New Roman"/>
@@ -1365,20 +1258,7 @@
         </w:tc>
         <w:tc>
           <w:tcPr>
-            <w:tcW w:w="7454" w:type="dxa"/>
-            <w:tcBorders>
-              <w:top w:val="nil"/>
-              <w:left w:val="nil"/>
-              <w:bottom w:val="single" w:sz="8" w:space="0" w:color="auto"/>
-              <w:right w:val="single" w:sz="8" w:space="0" w:color="auto"/>
-            </w:tcBorders>
-            <w:shd w:val="clear" w:color="auto" w:fill="FFFFFF"/>
-            <w:tcMar>
-              <w:top w:w="0" w:type="dxa"/>
-              <w:left w:w="108" w:type="dxa"/>
-              <w:bottom w:w="0" w:type="dxa"/>
-              <w:right w:w="108" w:type="dxa"/>
-            </w:tcMar>
+            <w:tcW w:w="7530" w:type="dxa"/>
             <w:hideMark/>
           </w:tcPr>
           <w:p>
@@ -1403,7 +1283,25 @@
                 <w:sz w:val="23"/>
                 <w:szCs w:val="23"/>
               </w:rPr>
-              <w:t>De bezoeker of klant klikt een zoekveld aan.</w:t>
+              <w:t xml:space="preserve">De bezoeker of </w:t>
+            </w:r>
+            <w:r>
+              <w:rPr>
+                <w:rFonts w:ascii="Calibri" w:eastAsia="Times New Roman" w:hAnsi="Calibri" w:cs="Calibri"/>
+                <w:color w:val="000000"/>
+                <w:sz w:val="23"/>
+                <w:szCs w:val="23"/>
+              </w:rPr>
+              <w:t xml:space="preserve">klant </w:t>
+            </w:r>
+            <w:r>
+              <w:rPr>
+                <w:rFonts w:ascii="Calibri" w:eastAsia="Times New Roman" w:hAnsi="Calibri" w:cs="Calibri"/>
+                <w:color w:val="000000"/>
+                <w:sz w:val="23"/>
+                <w:szCs w:val="23"/>
+              </w:rPr>
+              <w:t>klikt een zoekveld aan.</w:t>
             </w:r>
           </w:p>
           <w:p>
@@ -1489,25 +1387,11 @@
         </w:trPr>
         <w:tc>
           <w:tcPr>
-            <w:tcW w:w="1755" w:type="dxa"/>
-            <w:tcBorders>
-              <w:top w:val="nil"/>
-              <w:left w:val="single" w:sz="8" w:space="0" w:color="auto"/>
-              <w:bottom w:val="single" w:sz="8" w:space="0" w:color="auto"/>
-              <w:right w:val="single" w:sz="8" w:space="0" w:color="auto"/>
-            </w:tcBorders>
-            <w:shd w:val="clear" w:color="auto" w:fill="FFFFFF"/>
-            <w:tcMar>
-              <w:top w:w="0" w:type="dxa"/>
-              <w:left w:w="108" w:type="dxa"/>
-              <w:bottom w:w="0" w:type="dxa"/>
-              <w:right w:w="108" w:type="dxa"/>
-            </w:tcMar>
+            <w:tcW w:w="2250" w:type="dxa"/>
             <w:hideMark/>
           </w:tcPr>
           <w:p>
             <w:pPr>
-              <w:spacing w:line="240" w:lineRule="auto"/>
               <w:textAlignment w:val="baseline"/>
               <w:rPr>
                 <w:rFonts w:ascii="Merriweather" w:eastAsia="Times New Roman" w:hAnsi="Merriweather" w:cs="Times New Roman"/>
@@ -1529,25 +1413,11 @@
         </w:tc>
         <w:tc>
           <w:tcPr>
-            <w:tcW w:w="7454" w:type="dxa"/>
-            <w:tcBorders>
-              <w:top w:val="nil"/>
-              <w:left w:val="nil"/>
-              <w:bottom w:val="single" w:sz="8" w:space="0" w:color="auto"/>
-              <w:right w:val="single" w:sz="8" w:space="0" w:color="auto"/>
-            </w:tcBorders>
-            <w:shd w:val="clear" w:color="auto" w:fill="FFFFFF"/>
-            <w:tcMar>
-              <w:top w:w="0" w:type="dxa"/>
-              <w:left w:w="108" w:type="dxa"/>
-              <w:bottom w:w="0" w:type="dxa"/>
-              <w:right w:w="108" w:type="dxa"/>
-            </w:tcMar>
+            <w:tcW w:w="7530" w:type="dxa"/>
             <w:hideMark/>
           </w:tcPr>
           <w:p>
             <w:pPr>
-              <w:spacing w:line="240" w:lineRule="auto"/>
               <w:textAlignment w:val="baseline"/>
               <w:rPr>
                 <w:rFonts w:ascii="Merriweather" w:eastAsia="Times New Roman" w:hAnsi="Merriweather" w:cs="Times New Roman"/>
@@ -1572,35 +1442,1695 @@
     <w:p>
       <w:pPr>
         <w:rPr>
-          <w:sz w:val="24"/>
-          <w:szCs w:val="24"/>
-        </w:rPr>
-      </w:pPr>
-    </w:p>
-    <w:p>
-      <w:pPr>
-        <w:rPr>
-          <w:sz w:val="24"/>
-          <w:szCs w:val="24"/>
-        </w:rPr>
-      </w:pPr>
-    </w:p>
-    <w:p>
-      <w:pPr>
-        <w:rPr>
-          <w:sz w:val="24"/>
-          <w:szCs w:val="24"/>
-        </w:rPr>
-      </w:pPr>
-      <w:r>
-        <w:rPr>
-          <w:sz w:val="24"/>
-          <w:szCs w:val="24"/>
-        </w:rPr>
+          <w:rFonts w:ascii="Merriweather" w:hAnsi="Merriweather"/>
+          <w:sz w:val="26"/>
+          <w:szCs w:val="26"/>
+        </w:rPr>
+      </w:pPr>
+    </w:p>
+    <w:p>
+      <w:pPr>
+        <w:rPr>
+          <w:rFonts w:ascii="Merriweather" w:hAnsi="Merriweather"/>
+          <w:sz w:val="26"/>
+          <w:szCs w:val="26"/>
+        </w:rPr>
+      </w:pPr>
+      <w:r>
+        <w:rPr>
+          <w:rFonts w:ascii="Merriweather" w:hAnsi="Merriweather"/>
+          <w:sz w:val="26"/>
+          <w:szCs w:val="26"/>
+        </w:rPr>
+        <w:br w:type="page"/>
+      </w:r>
+    </w:p>
+    <w:tbl>
+      <w:tblPr>
+        <w:tblStyle w:val="TableGrid"/>
+        <w:tblW w:w="9776" w:type="dxa"/>
+        <w:tblLook w:val="04A0" w:firstRow="1" w:lastRow="0" w:firstColumn="1" w:lastColumn="0" w:noHBand="0" w:noVBand="1"/>
+      </w:tblPr>
+      <w:tblGrid>
+        <w:gridCol w:w="4509"/>
+        <w:gridCol w:w="5267"/>
+      </w:tblGrid>
+      <w:tr>
+        <w:tc>
+          <w:tcPr>
+            <w:tcW w:w="4509" w:type="dxa"/>
+          </w:tcPr>
+          <w:p>
+            <w:pPr>
+              <w:rPr>
+                <w:rFonts w:ascii="Merriweather" w:hAnsi="Merriweather"/>
+                <w:sz w:val="26"/>
+                <w:szCs w:val="26"/>
+              </w:rPr>
+            </w:pPr>
+            <w:r>
+              <w:rPr>
+                <w:rFonts w:ascii="Merriweather" w:hAnsi="Merriweather"/>
+                <w:sz w:val="26"/>
+                <w:szCs w:val="26"/>
+              </w:rPr>
+              <w:lastRenderedPageBreak/>
+              <w:t>Naam</w:t>
+            </w:r>
+          </w:p>
+          <w:p>
+            <w:pPr>
+              <w:rPr>
+                <w:rFonts w:ascii="Merriweather" w:hAnsi="Merriweather"/>
+                <w:sz w:val="26"/>
+                <w:szCs w:val="26"/>
+              </w:rPr>
+            </w:pPr>
+          </w:p>
+        </w:tc>
+        <w:tc>
+          <w:tcPr>
+            <w:tcW w:w="5267" w:type="dxa"/>
+          </w:tcPr>
+          <w:p>
+            <w:pPr>
+              <w:rPr>
+                <w:rFonts w:ascii="Merriweather" w:hAnsi="Merriweather"/>
+                <w:sz w:val="26"/>
+                <w:szCs w:val="26"/>
+              </w:rPr>
+            </w:pPr>
+            <w:r>
+              <w:rPr>
+                <w:rFonts w:ascii="Merriweather" w:hAnsi="Merriweather"/>
+                <w:sz w:val="26"/>
+                <w:szCs w:val="26"/>
+              </w:rPr>
+              <w:t>Bladeren door producten</w:t>
+            </w:r>
+          </w:p>
+        </w:tc>
+      </w:tr>
+      <w:tr>
+        <w:tc>
+          <w:tcPr>
+            <w:tcW w:w="4509" w:type="dxa"/>
+          </w:tcPr>
+          <w:p>
+            <w:pPr>
+              <w:rPr>
+                <w:rFonts w:ascii="Merriweather" w:hAnsi="Merriweather"/>
+                <w:sz w:val="26"/>
+                <w:szCs w:val="26"/>
+              </w:rPr>
+            </w:pPr>
+            <w:r>
+              <w:rPr>
+                <w:rFonts w:ascii="Merriweather" w:hAnsi="Merriweather"/>
+                <w:sz w:val="26"/>
+                <w:szCs w:val="26"/>
+              </w:rPr>
+              <w:t>Actoren</w:t>
+            </w:r>
+          </w:p>
+          <w:p>
+            <w:pPr>
+              <w:rPr>
+                <w:rFonts w:ascii="Merriweather" w:hAnsi="Merriweather"/>
+                <w:sz w:val="26"/>
+                <w:szCs w:val="26"/>
+              </w:rPr>
+            </w:pPr>
+          </w:p>
+        </w:tc>
+        <w:tc>
+          <w:tcPr>
+            <w:tcW w:w="5267" w:type="dxa"/>
+          </w:tcPr>
+          <w:p>
+            <w:pPr>
+              <w:rPr>
+                <w:rFonts w:ascii="Merriweather" w:hAnsi="Merriweather"/>
+                <w:sz w:val="26"/>
+                <w:szCs w:val="26"/>
+              </w:rPr>
+            </w:pPr>
+            <w:r>
+              <w:rPr>
+                <w:rFonts w:ascii="Merriweather" w:hAnsi="Merriweather"/>
+                <w:sz w:val="26"/>
+                <w:szCs w:val="26"/>
+              </w:rPr>
+              <w:t>Primair: Bezoeker</w:t>
+            </w:r>
+          </w:p>
+        </w:tc>
+      </w:tr>
+      <w:tr>
+        <w:tc>
+          <w:tcPr>
+            <w:tcW w:w="4509" w:type="dxa"/>
+          </w:tcPr>
+          <w:p>
+            <w:pPr>
+              <w:rPr>
+                <w:rFonts w:ascii="Merriweather" w:hAnsi="Merriweather"/>
+                <w:sz w:val="26"/>
+                <w:szCs w:val="26"/>
+              </w:rPr>
+            </w:pPr>
+            <w:r>
+              <w:rPr>
+                <w:rFonts w:ascii="Merriweather" w:hAnsi="Merriweather"/>
+                <w:sz w:val="26"/>
+                <w:szCs w:val="26"/>
+              </w:rPr>
+              <w:t>Preconditie(s)</w:t>
+            </w:r>
+          </w:p>
+        </w:tc>
+        <w:tc>
+          <w:tcPr>
+            <w:tcW w:w="5267" w:type="dxa"/>
+          </w:tcPr>
+          <w:p>
+            <w:pPr>
+              <w:rPr>
+                <w:rFonts w:ascii="Merriweather" w:hAnsi="Merriweather"/>
+                <w:sz w:val="26"/>
+                <w:szCs w:val="26"/>
+              </w:rPr>
+            </w:pPr>
+          </w:p>
+        </w:tc>
+      </w:tr>
+      <w:tr>
+        <w:tc>
+          <w:tcPr>
+            <w:tcW w:w="4509" w:type="dxa"/>
+          </w:tcPr>
+          <w:p>
+            <w:pPr>
+              <w:rPr>
+                <w:rFonts w:ascii="Merriweather" w:hAnsi="Merriweather"/>
+                <w:sz w:val="26"/>
+                <w:szCs w:val="26"/>
+              </w:rPr>
+            </w:pPr>
+            <w:r>
+              <w:rPr>
+                <w:rFonts w:ascii="Merriweather" w:hAnsi="Merriweather"/>
+                <w:sz w:val="26"/>
+                <w:szCs w:val="26"/>
+              </w:rPr>
+              <w:t>Postconditie(s)</w:t>
+            </w:r>
+          </w:p>
+          <w:p>
+            <w:pPr>
+              <w:rPr>
+                <w:rFonts w:ascii="Merriweather" w:hAnsi="Merriweather"/>
+                <w:sz w:val="26"/>
+                <w:szCs w:val="26"/>
+              </w:rPr>
+            </w:pPr>
+          </w:p>
+        </w:tc>
+        <w:tc>
+          <w:tcPr>
+            <w:tcW w:w="5267" w:type="dxa"/>
+          </w:tcPr>
+          <w:p>
+            <w:pPr>
+              <w:rPr>
+                <w:rFonts w:ascii="Merriweather" w:hAnsi="Merriweather"/>
+                <w:sz w:val="26"/>
+                <w:szCs w:val="26"/>
+              </w:rPr>
+            </w:pPr>
+            <w:r>
+              <w:rPr>
+                <w:rFonts w:ascii="Merriweather" w:hAnsi="Merriweather"/>
+                <w:sz w:val="26"/>
+                <w:szCs w:val="26"/>
+              </w:rPr>
+              <w:t>De bezoeker heeft de gewenste items voor zich om te bladeren</w:t>
+            </w:r>
+          </w:p>
+        </w:tc>
+      </w:tr>
+      <w:tr>
+        <w:tc>
+          <w:tcPr>
+            <w:tcW w:w="4509" w:type="dxa"/>
+          </w:tcPr>
+          <w:p>
+            <w:pPr>
+              <w:rPr>
+                <w:rFonts w:ascii="Merriweather" w:hAnsi="Merriweather"/>
+                <w:sz w:val="26"/>
+                <w:szCs w:val="26"/>
+              </w:rPr>
+            </w:pPr>
+            <w:r>
+              <w:rPr>
+                <w:rFonts w:ascii="Merriweather" w:hAnsi="Merriweather"/>
+                <w:sz w:val="26"/>
+                <w:szCs w:val="26"/>
+              </w:rPr>
+              <w:t>Hoofdscenario</w:t>
+            </w:r>
+          </w:p>
+          <w:p>
+            <w:pPr>
+              <w:rPr>
+                <w:rFonts w:ascii="Merriweather" w:hAnsi="Merriweather"/>
+                <w:sz w:val="26"/>
+                <w:szCs w:val="26"/>
+              </w:rPr>
+            </w:pPr>
+          </w:p>
+        </w:tc>
+        <w:tc>
+          <w:tcPr>
+            <w:tcW w:w="5267" w:type="dxa"/>
+          </w:tcPr>
+          <w:p>
+            <w:pPr>
+              <w:pStyle w:val="ListParagraph"/>
+              <w:numPr>
+                <w:ilvl w:val="0"/>
+                <w:numId w:val="20"/>
+              </w:numPr>
+              <w:rPr>
+                <w:rFonts w:ascii="Merriweather" w:hAnsi="Merriweather"/>
+                <w:sz w:val="23"/>
+                <w:szCs w:val="23"/>
+              </w:rPr>
+            </w:pPr>
+            <w:r>
+              <w:rPr>
+                <w:rFonts w:ascii="Merriweather" w:hAnsi="Merriweather"/>
+                <w:sz w:val="23"/>
+                <w:szCs w:val="23"/>
+              </w:rPr>
+              <w:t>De bezoeker klikt op één catagorie of op “Alle catagorieën”</w:t>
+            </w:r>
+          </w:p>
+          <w:p>
+            <w:pPr>
+              <w:pStyle w:val="ListParagraph"/>
+              <w:rPr>
+                <w:rFonts w:ascii="Merriweather" w:hAnsi="Merriweather"/>
+                <w:sz w:val="23"/>
+                <w:szCs w:val="23"/>
+              </w:rPr>
+            </w:pPr>
+          </w:p>
+          <w:p>
+            <w:pPr>
+              <w:pStyle w:val="ListParagraph"/>
+              <w:numPr>
+                <w:ilvl w:val="0"/>
+                <w:numId w:val="20"/>
+              </w:numPr>
+              <w:rPr>
+                <w:rFonts w:ascii="Merriweather" w:hAnsi="Merriweather"/>
+                <w:sz w:val="23"/>
+                <w:szCs w:val="23"/>
+              </w:rPr>
+            </w:pPr>
+            <w:r>
+              <w:rPr>
+                <w:rFonts w:ascii="Merriweather" w:hAnsi="Merriweather"/>
+                <w:sz w:val="23"/>
+                <w:szCs w:val="23"/>
+              </w:rPr>
+              <w:t>De bezoeker geeft aan hoeveel artikelen hij per pagina wilt zien</w:t>
+            </w:r>
+          </w:p>
+          <w:p>
+            <w:pPr>
+              <w:pStyle w:val="ListParagraph"/>
+              <w:rPr>
+                <w:rFonts w:ascii="Merriweather" w:hAnsi="Merriweather"/>
+                <w:sz w:val="23"/>
+                <w:szCs w:val="23"/>
+              </w:rPr>
+            </w:pPr>
+          </w:p>
+          <w:p>
+            <w:pPr>
+              <w:pStyle w:val="ListParagraph"/>
+              <w:numPr>
+                <w:ilvl w:val="0"/>
+                <w:numId w:val="20"/>
+              </w:numPr>
+              <w:rPr>
+                <w:rFonts w:ascii="Merriweather" w:hAnsi="Merriweather"/>
+                <w:sz w:val="23"/>
+                <w:szCs w:val="23"/>
+              </w:rPr>
+            </w:pPr>
+            <w:r>
+              <w:rPr>
+                <w:rFonts w:ascii="Merriweather" w:hAnsi="Merriweather"/>
+                <w:sz w:val="23"/>
+                <w:szCs w:val="23"/>
+              </w:rPr>
+              <w:t>De bezoeker sorteerd de zoekresultaten op naam of prijs</w:t>
+            </w:r>
+          </w:p>
+          <w:p>
+            <w:pPr>
+              <w:pStyle w:val="ListParagraph"/>
+              <w:rPr>
+                <w:rFonts w:ascii="Merriweather" w:hAnsi="Merriweather"/>
+                <w:sz w:val="23"/>
+                <w:szCs w:val="23"/>
+              </w:rPr>
+            </w:pPr>
+          </w:p>
+          <w:p>
+            <w:pPr>
+              <w:pStyle w:val="ListParagraph"/>
+              <w:numPr>
+                <w:ilvl w:val="0"/>
+                <w:numId w:val="20"/>
+              </w:numPr>
+              <w:rPr>
+                <w:rFonts w:ascii="Merriweather" w:hAnsi="Merriweather"/>
+                <w:sz w:val="23"/>
+                <w:szCs w:val="23"/>
+              </w:rPr>
+            </w:pPr>
+            <w:r>
+              <w:rPr>
+                <w:rFonts w:ascii="Merriweather" w:hAnsi="Merriweather"/>
+                <w:sz w:val="23"/>
+                <w:szCs w:val="23"/>
+              </w:rPr>
+              <w:t>De bezoeker filtert de zoekresultaten op kleur</w:t>
+            </w:r>
+          </w:p>
+          <w:p>
+            <w:pPr>
+              <w:pStyle w:val="ListParagraph"/>
+              <w:rPr>
+                <w:rFonts w:ascii="Merriweather" w:hAnsi="Merriweather"/>
+                <w:sz w:val="23"/>
+                <w:szCs w:val="23"/>
+              </w:rPr>
+            </w:pPr>
+          </w:p>
+          <w:p>
+            <w:pPr>
+              <w:rPr>
+                <w:rFonts w:ascii="Merriweather" w:hAnsi="Merriweather"/>
+                <w:sz w:val="26"/>
+                <w:szCs w:val="26"/>
+              </w:rPr>
+            </w:pPr>
+            <w:r>
+              <w:rPr>
+                <w:rFonts w:ascii="Merriweather" w:hAnsi="Merriweather"/>
+                <w:sz w:val="23"/>
+                <w:szCs w:val="23"/>
+              </w:rPr>
+              <w:t>De bezoeker ziet een pagina met alle pagina’s met alle gewenste producten</w:t>
+            </w:r>
+          </w:p>
+        </w:tc>
+      </w:tr>
+      <w:tr>
+        <w:tc>
+          <w:tcPr>
+            <w:tcW w:w="4509" w:type="dxa"/>
+          </w:tcPr>
+          <w:p>
+            <w:pPr>
+              <w:rPr>
+                <w:rFonts w:ascii="Merriweather" w:hAnsi="Merriweather"/>
+                <w:sz w:val="26"/>
+                <w:szCs w:val="26"/>
+              </w:rPr>
+            </w:pPr>
+            <w:r>
+              <w:rPr>
+                <w:rFonts w:ascii="Merriweather" w:hAnsi="Merriweather"/>
+                <w:sz w:val="26"/>
+                <w:szCs w:val="26"/>
+              </w:rPr>
+              <w:t>Uitzonderingen</w:t>
+            </w:r>
+          </w:p>
+          <w:p>
+            <w:pPr>
+              <w:rPr>
+                <w:rFonts w:ascii="Merriweather" w:hAnsi="Merriweather"/>
+                <w:sz w:val="26"/>
+                <w:szCs w:val="26"/>
+              </w:rPr>
+            </w:pPr>
+          </w:p>
+        </w:tc>
+        <w:tc>
+          <w:tcPr>
+            <w:tcW w:w="5267" w:type="dxa"/>
+          </w:tcPr>
+          <w:p>
+            <w:pPr>
+              <w:rPr>
+                <w:rFonts w:ascii="Merriweather" w:hAnsi="Merriweather"/>
+                <w:sz w:val="26"/>
+                <w:szCs w:val="26"/>
+              </w:rPr>
+            </w:pPr>
+            <w:r>
+              <w:rPr>
+                <w:rFonts w:ascii="Merriweather" w:hAnsi="Merriweather"/>
+                <w:sz w:val="26"/>
+                <w:szCs w:val="26"/>
+              </w:rPr>
+              <w:t>2a. Als bezoeker geen voorkeuren heeft over het filteren van zijn items, ga door naar stap 5</w:t>
+            </w:r>
+          </w:p>
+        </w:tc>
+      </w:tr>
+    </w:tbl>
+    <w:p>
+      <w:pPr>
+        <w:rPr>
+          <w:rFonts w:ascii="Merriweather" w:hAnsi="Merriweather"/>
+          <w:sz w:val="26"/>
+          <w:szCs w:val="26"/>
+        </w:rPr>
+      </w:pPr>
+    </w:p>
+    <w:tbl>
+      <w:tblPr>
+        <w:tblStyle w:val="TableGrid"/>
+        <w:tblW w:w="9780" w:type="dxa"/>
+        <w:tblLook w:val="04A0" w:firstRow="1" w:lastRow="0" w:firstColumn="1" w:lastColumn="0" w:noHBand="0" w:noVBand="1"/>
+      </w:tblPr>
+      <w:tblGrid>
+        <w:gridCol w:w="4889"/>
+        <w:gridCol w:w="4891"/>
+      </w:tblGrid>
+      <w:tr>
+        <w:tc>
+          <w:tcPr>
+            <w:tcW w:w="4889" w:type="dxa"/>
+          </w:tcPr>
+          <w:p>
+            <w:pPr>
+              <w:rPr>
+                <w:rFonts w:ascii="Merriweather" w:hAnsi="Merriweather"/>
+                <w:sz w:val="26"/>
+                <w:szCs w:val="26"/>
+              </w:rPr>
+            </w:pPr>
+            <w:r>
+              <w:rPr>
+                <w:rFonts w:ascii="Merriweather" w:hAnsi="Merriweather"/>
+                <w:sz w:val="26"/>
+                <w:szCs w:val="26"/>
+              </w:rPr>
+              <w:t>Naam</w:t>
+            </w:r>
+          </w:p>
+          <w:p>
+            <w:pPr>
+              <w:rPr>
+                <w:rFonts w:ascii="Merriweather" w:hAnsi="Merriweather"/>
+                <w:sz w:val="26"/>
+                <w:szCs w:val="26"/>
+              </w:rPr>
+            </w:pPr>
+          </w:p>
+        </w:tc>
+        <w:tc>
+          <w:tcPr>
+            <w:tcW w:w="4891" w:type="dxa"/>
+          </w:tcPr>
+          <w:p>
+            <w:pPr>
+              <w:rPr>
+                <w:rFonts w:ascii="Merriweather" w:hAnsi="Merriweather"/>
+                <w:sz w:val="26"/>
+                <w:szCs w:val="26"/>
+              </w:rPr>
+            </w:pPr>
+            <w:r>
+              <w:rPr>
+                <w:rFonts w:ascii="Merriweather" w:hAnsi="Merriweather"/>
+                <w:sz w:val="26"/>
+                <w:szCs w:val="26"/>
+              </w:rPr>
+              <w:t>Bekijken producten</w:t>
+            </w:r>
+          </w:p>
+        </w:tc>
+      </w:tr>
+      <w:tr>
+        <w:tc>
+          <w:tcPr>
+            <w:tcW w:w="4889" w:type="dxa"/>
+          </w:tcPr>
+          <w:p>
+            <w:pPr>
+              <w:rPr>
+                <w:rFonts w:ascii="Merriweather" w:hAnsi="Merriweather"/>
+                <w:sz w:val="26"/>
+                <w:szCs w:val="26"/>
+              </w:rPr>
+            </w:pPr>
+            <w:r>
+              <w:rPr>
+                <w:rFonts w:ascii="Merriweather" w:hAnsi="Merriweather"/>
+                <w:sz w:val="26"/>
+                <w:szCs w:val="26"/>
+              </w:rPr>
+              <w:t>Actoren</w:t>
+            </w:r>
+          </w:p>
+          <w:p>
+            <w:pPr>
+              <w:rPr>
+                <w:rFonts w:ascii="Merriweather" w:hAnsi="Merriweather"/>
+                <w:sz w:val="26"/>
+                <w:szCs w:val="26"/>
+              </w:rPr>
+            </w:pPr>
+          </w:p>
+        </w:tc>
+        <w:tc>
+          <w:tcPr>
+            <w:tcW w:w="4891" w:type="dxa"/>
+          </w:tcPr>
+          <w:p>
+            <w:pPr>
+              <w:rPr>
+                <w:rFonts w:ascii="Merriweather" w:hAnsi="Merriweather"/>
+                <w:sz w:val="26"/>
+                <w:szCs w:val="26"/>
+              </w:rPr>
+            </w:pPr>
+            <w:r>
+              <w:rPr>
+                <w:rFonts w:ascii="Merriweather" w:hAnsi="Merriweather"/>
+                <w:sz w:val="26"/>
+                <w:szCs w:val="26"/>
+              </w:rPr>
+              <w:t>Primair: Bezoeker</w:t>
+            </w:r>
+          </w:p>
+        </w:tc>
+      </w:tr>
+      <w:tr>
+        <w:tc>
+          <w:tcPr>
+            <w:tcW w:w="4889" w:type="dxa"/>
+          </w:tcPr>
+          <w:p>
+            <w:pPr>
+              <w:rPr>
+                <w:rFonts w:ascii="Merriweather" w:hAnsi="Merriweather"/>
+                <w:sz w:val="26"/>
+                <w:szCs w:val="26"/>
+              </w:rPr>
+            </w:pPr>
+            <w:r>
+              <w:rPr>
+                <w:rFonts w:ascii="Merriweather" w:hAnsi="Merriweather"/>
+                <w:sz w:val="26"/>
+                <w:szCs w:val="26"/>
+              </w:rPr>
+              <w:t>Preconditie(s)</w:t>
+            </w:r>
+          </w:p>
+        </w:tc>
+        <w:tc>
+          <w:tcPr>
+            <w:tcW w:w="4891" w:type="dxa"/>
+          </w:tcPr>
+          <w:p>
+            <w:pPr>
+              <w:rPr>
+                <w:rFonts w:ascii="Merriweather" w:hAnsi="Merriweather"/>
+                <w:sz w:val="26"/>
+                <w:szCs w:val="26"/>
+              </w:rPr>
+            </w:pPr>
+            <w:r>
+              <w:rPr>
+                <w:rFonts w:ascii="Merriweather" w:hAnsi="Merriweather"/>
+                <w:sz w:val="26"/>
+                <w:szCs w:val="26"/>
+              </w:rPr>
+              <w:t>De bezoeker heeft een gewenst product is gevonden</w:t>
+            </w:r>
+          </w:p>
+        </w:tc>
+      </w:tr>
+      <w:tr>
+        <w:tc>
+          <w:tcPr>
+            <w:tcW w:w="4889" w:type="dxa"/>
+          </w:tcPr>
+          <w:p>
+            <w:pPr>
+              <w:rPr>
+                <w:rFonts w:ascii="Merriweather" w:hAnsi="Merriweather"/>
+                <w:sz w:val="26"/>
+                <w:szCs w:val="26"/>
+              </w:rPr>
+            </w:pPr>
+            <w:r>
+              <w:rPr>
+                <w:rFonts w:ascii="Merriweather" w:hAnsi="Merriweather"/>
+                <w:sz w:val="26"/>
+                <w:szCs w:val="26"/>
+              </w:rPr>
+              <w:t>Postconditie(s)</w:t>
+            </w:r>
+          </w:p>
+          <w:p>
+            <w:pPr>
+              <w:rPr>
+                <w:rFonts w:ascii="Merriweather" w:hAnsi="Merriweather"/>
+                <w:sz w:val="26"/>
+                <w:szCs w:val="26"/>
+              </w:rPr>
+            </w:pPr>
+          </w:p>
+        </w:tc>
+        <w:tc>
+          <w:tcPr>
+            <w:tcW w:w="4891" w:type="dxa"/>
+          </w:tcPr>
+          <w:p>
+            <w:pPr>
+              <w:rPr>
+                <w:rFonts w:ascii="Merriweather" w:hAnsi="Merriweather"/>
+                <w:sz w:val="26"/>
+                <w:szCs w:val="26"/>
+              </w:rPr>
+            </w:pPr>
+            <w:r>
+              <w:rPr>
+                <w:rFonts w:ascii="Merriweather" w:hAnsi="Merriweather"/>
+                <w:sz w:val="26"/>
+                <w:szCs w:val="26"/>
+              </w:rPr>
+              <w:t>De bezoeker ziet de product pagina van zijn gewenste product</w:t>
+            </w:r>
+          </w:p>
+        </w:tc>
+      </w:tr>
+      <w:tr>
+        <w:tc>
+          <w:tcPr>
+            <w:tcW w:w="4889" w:type="dxa"/>
+          </w:tcPr>
+          <w:p>
+            <w:pPr>
+              <w:rPr>
+                <w:rFonts w:ascii="Merriweather" w:hAnsi="Merriweather"/>
+                <w:sz w:val="26"/>
+                <w:szCs w:val="26"/>
+              </w:rPr>
+            </w:pPr>
+            <w:r>
+              <w:rPr>
+                <w:rFonts w:ascii="Merriweather" w:hAnsi="Merriweather"/>
+                <w:sz w:val="26"/>
+                <w:szCs w:val="26"/>
+              </w:rPr>
+              <w:t>Hoofdscenario</w:t>
+            </w:r>
+          </w:p>
+          <w:p>
+            <w:pPr>
+              <w:rPr>
+                <w:rFonts w:ascii="Merriweather" w:hAnsi="Merriweather"/>
+                <w:sz w:val="26"/>
+                <w:szCs w:val="26"/>
+              </w:rPr>
+            </w:pPr>
+          </w:p>
+        </w:tc>
+        <w:tc>
+          <w:tcPr>
+            <w:tcW w:w="4891" w:type="dxa"/>
+          </w:tcPr>
+          <w:p>
+            <w:pPr>
+              <w:pStyle w:val="ListParagraph"/>
+              <w:numPr>
+                <w:ilvl w:val="0"/>
+                <w:numId w:val="21"/>
+              </w:numPr>
+              <w:rPr>
+                <w:rFonts w:ascii="Merriweather" w:hAnsi="Merriweather"/>
+                <w:sz w:val="23"/>
+                <w:szCs w:val="23"/>
+              </w:rPr>
+            </w:pPr>
+            <w:r>
+              <w:rPr>
+                <w:rFonts w:ascii="Merriweather" w:hAnsi="Merriweather"/>
+                <w:sz w:val="23"/>
+                <w:szCs w:val="23"/>
+              </w:rPr>
+              <w:t>De bezoeker klikt op het artikel</w:t>
+            </w:r>
+          </w:p>
+          <w:p>
+            <w:pPr>
+              <w:pStyle w:val="ListParagraph"/>
+              <w:rPr>
+                <w:rFonts w:ascii="Merriweather" w:hAnsi="Merriweather"/>
+                <w:sz w:val="23"/>
+                <w:szCs w:val="23"/>
+              </w:rPr>
+            </w:pPr>
+          </w:p>
+          <w:p>
+            <w:pPr>
+              <w:pStyle w:val="ListParagraph"/>
+              <w:numPr>
+                <w:ilvl w:val="0"/>
+                <w:numId w:val="21"/>
+              </w:numPr>
+              <w:rPr>
+                <w:rFonts w:ascii="Merriweather" w:hAnsi="Merriweather"/>
+                <w:sz w:val="23"/>
+                <w:szCs w:val="23"/>
+              </w:rPr>
+            </w:pPr>
+            <w:r>
+              <w:rPr>
+                <w:rFonts w:ascii="Merriweather" w:hAnsi="Merriweather"/>
+                <w:sz w:val="23"/>
+                <w:szCs w:val="23"/>
+              </w:rPr>
+              <w:t xml:space="preserve">De bezoeker ziet </w:t>
+            </w:r>
+            <w:r>
+              <w:rPr>
+                <w:rFonts w:ascii="Merriweather" w:hAnsi="Merriweather"/>
+                <w:sz w:val="23"/>
+                <w:szCs w:val="23"/>
+              </w:rPr>
+              <w:t>de artikel pagina</w:t>
+            </w:r>
+          </w:p>
+        </w:tc>
+      </w:tr>
+      <w:tr>
+        <w:tc>
+          <w:tcPr>
+            <w:tcW w:w="4889" w:type="dxa"/>
+          </w:tcPr>
+          <w:p>
+            <w:pPr>
+              <w:rPr>
+                <w:rFonts w:ascii="Merriweather" w:hAnsi="Merriweather"/>
+                <w:sz w:val="26"/>
+                <w:szCs w:val="26"/>
+              </w:rPr>
+            </w:pPr>
+            <w:r>
+              <w:rPr>
+                <w:rFonts w:ascii="Merriweather" w:hAnsi="Merriweather"/>
+                <w:sz w:val="26"/>
+                <w:szCs w:val="26"/>
+              </w:rPr>
+              <w:t>Uitzonderingen</w:t>
+            </w:r>
+          </w:p>
+        </w:tc>
+        <w:tc>
+          <w:tcPr>
+            <w:tcW w:w="4891" w:type="dxa"/>
+          </w:tcPr>
+          <w:p>
+            <w:pPr>
+              <w:rPr>
+                <w:rFonts w:ascii="Merriweather" w:hAnsi="Merriweather"/>
+                <w:sz w:val="26"/>
+                <w:szCs w:val="26"/>
+              </w:rPr>
+            </w:pPr>
+            <w:r>
+              <w:rPr>
+                <w:rFonts w:ascii="Merriweather" w:hAnsi="Merriweather"/>
+                <w:sz w:val="26"/>
+                <w:szCs w:val="26"/>
+              </w:rPr>
+              <w:t>1a. Als de bezoeker klikt op een artikel waarvan geen artikel pagina bestaat, komt hij op een pagina waar staat ‘Product niet gevonden.’.</w:t>
+            </w:r>
+          </w:p>
+        </w:tc>
+      </w:tr>
+    </w:tbl>
+    <w:p>
+      <w:pPr>
+        <w:rPr>
+          <w:rFonts w:ascii="Merriweather" w:hAnsi="Merriweather"/>
+          <w:sz w:val="26"/>
+          <w:szCs w:val="26"/>
+        </w:rPr>
+      </w:pPr>
+    </w:p>
+    <w:p>
+      <w:pPr>
+        <w:rPr>
+          <w:rFonts w:ascii="Merriweather" w:hAnsi="Merriweather"/>
+          <w:sz w:val="26"/>
+          <w:szCs w:val="26"/>
+        </w:rPr>
+      </w:pPr>
+      <w:r>
+        <w:rPr>
+          <w:rFonts w:ascii="Merriweather" w:hAnsi="Merriweather"/>
+          <w:sz w:val="26"/>
+          <w:szCs w:val="26"/>
+        </w:rPr>
+        <w:br w:type="page"/>
+      </w:r>
+    </w:p>
+    <w:p>
+      <w:pPr>
+        <w:rPr>
+          <w:rFonts w:ascii="Merriweather" w:hAnsi="Merriweather"/>
+          <w:sz w:val="26"/>
+          <w:szCs w:val="26"/>
+        </w:rPr>
+      </w:pPr>
+    </w:p>
+    <w:tbl>
+      <w:tblPr>
+        <w:tblStyle w:val="TableGrid"/>
+        <w:tblW w:w="9780" w:type="dxa"/>
+        <w:tblLook w:val="04A0" w:firstRow="1" w:lastRow="0" w:firstColumn="1" w:lastColumn="0" w:noHBand="0" w:noVBand="1"/>
+      </w:tblPr>
+      <w:tblGrid>
+        <w:gridCol w:w="4889"/>
+        <w:gridCol w:w="4891"/>
+      </w:tblGrid>
+      <w:tr>
+        <w:tc>
+          <w:tcPr>
+            <w:tcW w:w="4889" w:type="dxa"/>
+          </w:tcPr>
+          <w:p>
+            <w:pPr>
+              <w:rPr>
+                <w:rFonts w:ascii="Merriweather" w:hAnsi="Merriweather"/>
+                <w:sz w:val="26"/>
+                <w:szCs w:val="26"/>
+              </w:rPr>
+            </w:pPr>
+            <w:r>
+              <w:rPr>
+                <w:rFonts w:ascii="Merriweather" w:hAnsi="Merriweather"/>
+                <w:sz w:val="26"/>
+                <w:szCs w:val="26"/>
+              </w:rPr>
+              <w:t>N</w:t>
+            </w:r>
+            <w:r>
+              <w:rPr>
+                <w:rFonts w:ascii="Merriweather" w:hAnsi="Merriweather"/>
+                <w:sz w:val="26"/>
+                <w:szCs w:val="26"/>
+              </w:rPr>
+              <w:t>aam</w:t>
+            </w:r>
+          </w:p>
+          <w:p>
+            <w:pPr>
+              <w:rPr>
+                <w:rFonts w:ascii="Merriweather" w:hAnsi="Merriweather"/>
+                <w:sz w:val="26"/>
+                <w:szCs w:val="26"/>
+              </w:rPr>
+            </w:pPr>
+          </w:p>
+        </w:tc>
+        <w:tc>
+          <w:tcPr>
+            <w:tcW w:w="4891" w:type="dxa"/>
+          </w:tcPr>
+          <w:p>
+            <w:pPr>
+              <w:rPr>
+                <w:rFonts w:ascii="Merriweather" w:hAnsi="Merriweather"/>
+                <w:sz w:val="26"/>
+                <w:szCs w:val="26"/>
+              </w:rPr>
+            </w:pPr>
+            <w:r>
+              <w:rPr>
+                <w:rFonts w:ascii="Merriweather" w:hAnsi="Merriweather"/>
+                <w:sz w:val="26"/>
+                <w:szCs w:val="26"/>
+              </w:rPr>
+              <w:t>Bekijken winkelmandje</w:t>
+            </w:r>
+          </w:p>
+        </w:tc>
+      </w:tr>
+      <w:tr>
+        <w:tc>
+          <w:tcPr>
+            <w:tcW w:w="4889" w:type="dxa"/>
+          </w:tcPr>
+          <w:p>
+            <w:pPr>
+              <w:rPr>
+                <w:rFonts w:ascii="Merriweather" w:hAnsi="Merriweather"/>
+                <w:sz w:val="26"/>
+                <w:szCs w:val="26"/>
+              </w:rPr>
+            </w:pPr>
+            <w:r>
+              <w:rPr>
+                <w:rFonts w:ascii="Merriweather" w:hAnsi="Merriweather"/>
+                <w:sz w:val="26"/>
+                <w:szCs w:val="26"/>
+              </w:rPr>
+              <w:t>Actoren</w:t>
+            </w:r>
+          </w:p>
+          <w:p>
+            <w:pPr>
+              <w:rPr>
+                <w:rFonts w:ascii="Merriweather" w:hAnsi="Merriweather"/>
+                <w:sz w:val="26"/>
+                <w:szCs w:val="26"/>
+              </w:rPr>
+            </w:pPr>
+          </w:p>
+        </w:tc>
+        <w:tc>
+          <w:tcPr>
+            <w:tcW w:w="4891" w:type="dxa"/>
+          </w:tcPr>
+          <w:p>
+            <w:pPr>
+              <w:rPr>
+                <w:rFonts w:ascii="Merriweather" w:hAnsi="Merriweather"/>
+                <w:sz w:val="26"/>
+                <w:szCs w:val="26"/>
+              </w:rPr>
+            </w:pPr>
+            <w:r>
+              <w:rPr>
+                <w:rFonts w:ascii="Merriweather" w:hAnsi="Merriweather"/>
+                <w:sz w:val="26"/>
+                <w:szCs w:val="26"/>
+              </w:rPr>
+              <w:t>Primair: Bezoeker</w:t>
+            </w:r>
+          </w:p>
+        </w:tc>
+      </w:tr>
+      <w:tr>
+        <w:tc>
+          <w:tcPr>
+            <w:tcW w:w="4889" w:type="dxa"/>
+          </w:tcPr>
+          <w:p>
+            <w:pPr>
+              <w:rPr>
+                <w:rFonts w:ascii="Merriweather" w:hAnsi="Merriweather"/>
+                <w:sz w:val="26"/>
+                <w:szCs w:val="26"/>
+              </w:rPr>
+            </w:pPr>
+            <w:r>
+              <w:rPr>
+                <w:rFonts w:ascii="Merriweather" w:hAnsi="Merriweather"/>
+                <w:sz w:val="26"/>
+                <w:szCs w:val="26"/>
+              </w:rPr>
+              <w:t>Preconditie(s)</w:t>
+            </w:r>
+          </w:p>
+        </w:tc>
+        <w:tc>
+          <w:tcPr>
+            <w:tcW w:w="4891" w:type="dxa"/>
+          </w:tcPr>
+          <w:p>
+            <w:pPr>
+              <w:rPr>
+                <w:rFonts w:ascii="Merriweather" w:hAnsi="Merriweather"/>
+                <w:sz w:val="26"/>
+                <w:szCs w:val="26"/>
+              </w:rPr>
+            </w:pPr>
+          </w:p>
+        </w:tc>
+      </w:tr>
+      <w:tr>
+        <w:tc>
+          <w:tcPr>
+            <w:tcW w:w="4889" w:type="dxa"/>
+          </w:tcPr>
+          <w:p>
+            <w:pPr>
+              <w:rPr>
+                <w:rFonts w:ascii="Merriweather" w:hAnsi="Merriweather"/>
+                <w:sz w:val="26"/>
+                <w:szCs w:val="26"/>
+              </w:rPr>
+            </w:pPr>
+            <w:r>
+              <w:rPr>
+                <w:rFonts w:ascii="Merriweather" w:hAnsi="Merriweather"/>
+                <w:sz w:val="26"/>
+                <w:szCs w:val="26"/>
+              </w:rPr>
+              <w:t>Postconditie(s)</w:t>
+            </w:r>
+          </w:p>
+          <w:p>
+            <w:pPr>
+              <w:rPr>
+                <w:rFonts w:ascii="Merriweather" w:hAnsi="Merriweather"/>
+                <w:sz w:val="26"/>
+                <w:szCs w:val="26"/>
+              </w:rPr>
+            </w:pPr>
+          </w:p>
+        </w:tc>
+        <w:tc>
+          <w:tcPr>
+            <w:tcW w:w="4891" w:type="dxa"/>
+          </w:tcPr>
+          <w:p>
+            <w:pPr>
+              <w:rPr>
+                <w:rFonts w:ascii="Merriweather" w:hAnsi="Merriweather"/>
+                <w:sz w:val="26"/>
+                <w:szCs w:val="26"/>
+              </w:rPr>
+            </w:pPr>
+            <w:r>
+              <w:rPr>
+                <w:rFonts w:ascii="Merriweather" w:hAnsi="Merriweather"/>
+                <w:sz w:val="26"/>
+                <w:szCs w:val="26"/>
+              </w:rPr>
+              <w:t>Bezoeker ziet de pagina van het winkelmandje met zijn producten</w:t>
+            </w:r>
+          </w:p>
+        </w:tc>
+      </w:tr>
+      <w:tr>
+        <w:tc>
+          <w:tcPr>
+            <w:tcW w:w="4889" w:type="dxa"/>
+          </w:tcPr>
+          <w:p>
+            <w:pPr>
+              <w:rPr>
+                <w:rFonts w:ascii="Merriweather" w:hAnsi="Merriweather"/>
+                <w:sz w:val="26"/>
+                <w:szCs w:val="26"/>
+              </w:rPr>
+            </w:pPr>
+            <w:r>
+              <w:rPr>
+                <w:rFonts w:ascii="Merriweather" w:hAnsi="Merriweather"/>
+                <w:sz w:val="26"/>
+                <w:szCs w:val="26"/>
+              </w:rPr>
+              <w:t>Hoofdscenario</w:t>
+            </w:r>
+          </w:p>
+          <w:p>
+            <w:pPr>
+              <w:rPr>
+                <w:rFonts w:ascii="Merriweather" w:hAnsi="Merriweather"/>
+                <w:sz w:val="26"/>
+                <w:szCs w:val="26"/>
+              </w:rPr>
+            </w:pPr>
+          </w:p>
+        </w:tc>
+        <w:tc>
+          <w:tcPr>
+            <w:tcW w:w="4891" w:type="dxa"/>
+          </w:tcPr>
+          <w:p>
+            <w:pPr>
+              <w:pStyle w:val="ListParagraph"/>
+              <w:numPr>
+                <w:ilvl w:val="0"/>
+                <w:numId w:val="22"/>
+              </w:numPr>
+              <w:rPr>
+                <w:rFonts w:ascii="Merriweather" w:hAnsi="Merriweather"/>
+                <w:sz w:val="23"/>
+                <w:szCs w:val="23"/>
+              </w:rPr>
+            </w:pPr>
+            <w:r>
+              <w:rPr>
+                <w:rFonts w:ascii="Merriweather" w:hAnsi="Merriweather"/>
+                <w:sz w:val="23"/>
+                <w:szCs w:val="23"/>
+              </w:rPr>
+              <w:t>De bezoeker klinkt op het winkelmandje-icon</w:t>
+            </w:r>
+          </w:p>
+          <w:p>
+            <w:pPr>
+              <w:pStyle w:val="ListParagraph"/>
+              <w:rPr>
+                <w:rFonts w:ascii="Merriweather" w:hAnsi="Merriweather"/>
+                <w:sz w:val="23"/>
+                <w:szCs w:val="23"/>
+              </w:rPr>
+            </w:pPr>
+          </w:p>
+          <w:p>
+            <w:pPr>
+              <w:pStyle w:val="ListParagraph"/>
+              <w:numPr>
+                <w:ilvl w:val="0"/>
+                <w:numId w:val="22"/>
+              </w:numPr>
+              <w:rPr>
+                <w:rFonts w:ascii="Merriweather" w:hAnsi="Merriweather"/>
+                <w:sz w:val="23"/>
+                <w:szCs w:val="23"/>
+              </w:rPr>
+            </w:pPr>
+            <w:r>
+              <w:rPr>
+                <w:rFonts w:ascii="Merriweather" w:hAnsi="Merriweather"/>
+                <w:sz w:val="23"/>
+                <w:szCs w:val="23"/>
+              </w:rPr>
+              <w:t>De bezoeker gaat naar de pagina van zijn winkelmandje</w:t>
+            </w:r>
+          </w:p>
+          <w:p>
+            <w:pPr>
+              <w:pStyle w:val="ListParagraph"/>
+              <w:rPr>
+                <w:rFonts w:ascii="Merriweather" w:hAnsi="Merriweather"/>
+                <w:sz w:val="23"/>
+                <w:szCs w:val="23"/>
+              </w:rPr>
+            </w:pPr>
+          </w:p>
+          <w:p>
+            <w:pPr>
+              <w:pStyle w:val="ListParagraph"/>
+              <w:numPr>
+                <w:ilvl w:val="0"/>
+                <w:numId w:val="22"/>
+              </w:numPr>
+              <w:rPr>
+                <w:rFonts w:ascii="Merriweather" w:hAnsi="Merriweather"/>
+                <w:sz w:val="23"/>
+                <w:szCs w:val="23"/>
+              </w:rPr>
+            </w:pPr>
+            <w:r>
+              <w:rPr>
+                <w:rFonts w:ascii="Merriweather" w:hAnsi="Merriweather"/>
+                <w:sz w:val="23"/>
+                <w:szCs w:val="23"/>
+              </w:rPr>
+              <w:t>De bezoeker ziet hier al zijn toegevoegde producten</w:t>
+            </w:r>
+          </w:p>
+        </w:tc>
+      </w:tr>
+      <w:tr>
+        <w:tc>
+          <w:tcPr>
+            <w:tcW w:w="4889" w:type="dxa"/>
+          </w:tcPr>
+          <w:p>
+            <w:pPr>
+              <w:rPr>
+                <w:rFonts w:ascii="Merriweather" w:hAnsi="Merriweather"/>
+                <w:sz w:val="26"/>
+                <w:szCs w:val="26"/>
+              </w:rPr>
+            </w:pPr>
+            <w:r>
+              <w:rPr>
+                <w:rFonts w:ascii="Merriweather" w:hAnsi="Merriweather"/>
+                <w:sz w:val="26"/>
+                <w:szCs w:val="26"/>
+              </w:rPr>
+              <w:t>Uitzonderingen</w:t>
+            </w:r>
+          </w:p>
+        </w:tc>
+        <w:tc>
+          <w:tcPr>
+            <w:tcW w:w="4891" w:type="dxa"/>
+          </w:tcPr>
+          <w:p>
+            <w:pPr>
+              <w:rPr>
+                <w:rFonts w:ascii="Merriweather" w:hAnsi="Merriweather"/>
+                <w:sz w:val="23"/>
+                <w:szCs w:val="23"/>
+              </w:rPr>
+            </w:pPr>
+            <w:r>
+              <w:rPr>
+                <w:rFonts w:ascii="Merriweather" w:hAnsi="Merriweather"/>
+                <w:sz w:val="23"/>
+                <w:szCs w:val="23"/>
+              </w:rPr>
+              <w:t>3a. Als er geen items zijn toegevoegd, staat op het winkelmandje pagina “Uw winkelmandje is leeg”</w:t>
+            </w:r>
+          </w:p>
+        </w:tc>
+      </w:tr>
+    </w:tbl>
+    <w:p>
+      <w:pPr>
+        <w:rPr>
+          <w:rFonts w:ascii="Merriweather" w:hAnsi="Merriweather"/>
+          <w:sz w:val="26"/>
+          <w:szCs w:val="26"/>
+        </w:rPr>
+      </w:pPr>
+    </w:p>
+    <w:tbl>
+      <w:tblPr>
+        <w:tblStyle w:val="TableGrid"/>
+        <w:tblW w:w="9780" w:type="dxa"/>
+        <w:tblLook w:val="04A0" w:firstRow="1" w:lastRow="0" w:firstColumn="1" w:lastColumn="0" w:noHBand="0" w:noVBand="1"/>
+      </w:tblPr>
+      <w:tblGrid>
+        <w:gridCol w:w="4889"/>
+        <w:gridCol w:w="4891"/>
+      </w:tblGrid>
+      <w:tr>
+        <w:tc>
+          <w:tcPr>
+            <w:tcW w:w="4889" w:type="dxa"/>
+          </w:tcPr>
+          <w:p>
+            <w:pPr>
+              <w:rPr>
+                <w:rFonts w:ascii="Merriweather" w:hAnsi="Merriweather"/>
+                <w:sz w:val="26"/>
+                <w:szCs w:val="26"/>
+              </w:rPr>
+            </w:pPr>
+            <w:r>
+              <w:rPr>
+                <w:rFonts w:ascii="Merriweather" w:hAnsi="Merriweather"/>
+                <w:sz w:val="26"/>
+                <w:szCs w:val="26"/>
+              </w:rPr>
+              <w:t>Naam</w:t>
+            </w:r>
+          </w:p>
+          <w:p>
+            <w:pPr>
+              <w:rPr>
+                <w:rFonts w:ascii="Merriweather" w:hAnsi="Merriweather"/>
+                <w:sz w:val="26"/>
+                <w:szCs w:val="26"/>
+              </w:rPr>
+            </w:pPr>
+          </w:p>
+        </w:tc>
+        <w:tc>
+          <w:tcPr>
+            <w:tcW w:w="4891" w:type="dxa"/>
+          </w:tcPr>
+          <w:p>
+            <w:pPr>
+              <w:rPr>
+                <w:rFonts w:ascii="Merriweather" w:hAnsi="Merriweather"/>
+                <w:sz w:val="26"/>
+                <w:szCs w:val="26"/>
+              </w:rPr>
+            </w:pPr>
+            <w:r>
+              <w:rPr>
+                <w:rFonts w:ascii="Merriweather" w:hAnsi="Merriweather"/>
+                <w:sz w:val="26"/>
+                <w:szCs w:val="26"/>
+              </w:rPr>
+              <w:t>Bewerken winkelmandje</w:t>
+            </w:r>
+          </w:p>
+        </w:tc>
+      </w:tr>
+      <w:tr>
+        <w:tc>
+          <w:tcPr>
+            <w:tcW w:w="4889" w:type="dxa"/>
+          </w:tcPr>
+          <w:p>
+            <w:pPr>
+              <w:rPr>
+                <w:rFonts w:ascii="Merriweather" w:hAnsi="Merriweather"/>
+                <w:sz w:val="26"/>
+                <w:szCs w:val="26"/>
+              </w:rPr>
+            </w:pPr>
+            <w:r>
+              <w:rPr>
+                <w:rFonts w:ascii="Merriweather" w:hAnsi="Merriweather"/>
+                <w:sz w:val="26"/>
+                <w:szCs w:val="26"/>
+              </w:rPr>
+              <w:t>Actoren</w:t>
+            </w:r>
+          </w:p>
+          <w:p>
+            <w:pPr>
+              <w:rPr>
+                <w:rFonts w:ascii="Merriweather" w:hAnsi="Merriweather"/>
+                <w:sz w:val="26"/>
+                <w:szCs w:val="26"/>
+              </w:rPr>
+            </w:pPr>
+          </w:p>
+        </w:tc>
+        <w:tc>
+          <w:tcPr>
+            <w:tcW w:w="4891" w:type="dxa"/>
+          </w:tcPr>
+          <w:p>
+            <w:pPr>
+              <w:rPr>
+                <w:rFonts w:ascii="Merriweather" w:hAnsi="Merriweather"/>
+                <w:sz w:val="26"/>
+                <w:szCs w:val="26"/>
+              </w:rPr>
+            </w:pPr>
+            <w:r>
+              <w:rPr>
+                <w:rFonts w:ascii="Merriweather" w:hAnsi="Merriweather"/>
+                <w:sz w:val="26"/>
+                <w:szCs w:val="26"/>
+              </w:rPr>
+              <w:t>Primair: Bezoeker</w:t>
+            </w:r>
+          </w:p>
+        </w:tc>
+      </w:tr>
+      <w:tr>
+        <w:tc>
+          <w:tcPr>
+            <w:tcW w:w="4889" w:type="dxa"/>
+          </w:tcPr>
+          <w:p>
+            <w:pPr>
+              <w:rPr>
+                <w:rFonts w:ascii="Merriweather" w:hAnsi="Merriweather"/>
+                <w:sz w:val="26"/>
+                <w:szCs w:val="26"/>
+              </w:rPr>
+            </w:pPr>
+            <w:r>
+              <w:rPr>
+                <w:rFonts w:ascii="Merriweather" w:hAnsi="Merriweather"/>
+                <w:sz w:val="26"/>
+                <w:szCs w:val="26"/>
+              </w:rPr>
+              <w:t>Preconditie(s)</w:t>
+            </w:r>
+          </w:p>
+        </w:tc>
+        <w:tc>
+          <w:tcPr>
+            <w:tcW w:w="4891" w:type="dxa"/>
+          </w:tcPr>
+          <w:p>
+            <w:pPr>
+              <w:rPr>
+                <w:rFonts w:ascii="Merriweather" w:hAnsi="Merriweather"/>
+                <w:sz w:val="26"/>
+                <w:szCs w:val="26"/>
+              </w:rPr>
+            </w:pPr>
+            <w:r>
+              <w:rPr>
+                <w:rFonts w:ascii="Merriweather" w:hAnsi="Merriweather"/>
+                <w:sz w:val="26"/>
+                <w:szCs w:val="26"/>
+              </w:rPr>
+              <w:t>De bezoeker heeft minimaal één item toegevoegd aan zijn winkelmandje</w:t>
+            </w:r>
+          </w:p>
+        </w:tc>
+      </w:tr>
+      <w:tr>
+        <w:tc>
+          <w:tcPr>
+            <w:tcW w:w="4889" w:type="dxa"/>
+          </w:tcPr>
+          <w:p>
+            <w:pPr>
+              <w:rPr>
+                <w:rFonts w:ascii="Merriweather" w:hAnsi="Merriweather"/>
+                <w:sz w:val="26"/>
+                <w:szCs w:val="26"/>
+              </w:rPr>
+            </w:pPr>
+            <w:r>
+              <w:rPr>
+                <w:rFonts w:ascii="Merriweather" w:hAnsi="Merriweather"/>
+                <w:sz w:val="26"/>
+                <w:szCs w:val="26"/>
+              </w:rPr>
+              <w:t>Postconditie(s)</w:t>
+            </w:r>
+          </w:p>
+          <w:p>
+            <w:pPr>
+              <w:rPr>
+                <w:rFonts w:ascii="Merriweather" w:hAnsi="Merriweather"/>
+                <w:sz w:val="26"/>
+                <w:szCs w:val="26"/>
+              </w:rPr>
+            </w:pPr>
+          </w:p>
+        </w:tc>
+        <w:tc>
+          <w:tcPr>
+            <w:tcW w:w="4891" w:type="dxa"/>
+          </w:tcPr>
+          <w:p>
+            <w:pPr>
+              <w:rPr>
+                <w:rFonts w:ascii="Merriweather" w:hAnsi="Merriweather"/>
+                <w:sz w:val="26"/>
+                <w:szCs w:val="26"/>
+              </w:rPr>
+            </w:pPr>
+            <w:r>
+              <w:rPr>
+                <w:rFonts w:ascii="Merriweather" w:hAnsi="Merriweather"/>
+                <w:sz w:val="26"/>
+                <w:szCs w:val="26"/>
+              </w:rPr>
+              <w:t>De bezoeker heeft het aantal producten in zijn winkelmandje veranderd</w:t>
+            </w:r>
+          </w:p>
+        </w:tc>
+      </w:tr>
+      <w:tr>
+        <w:tc>
+          <w:tcPr>
+            <w:tcW w:w="4889" w:type="dxa"/>
+          </w:tcPr>
+          <w:p>
+            <w:pPr>
+              <w:rPr>
+                <w:rFonts w:ascii="Merriweather" w:hAnsi="Merriweather"/>
+                <w:sz w:val="26"/>
+                <w:szCs w:val="26"/>
+              </w:rPr>
+            </w:pPr>
+            <w:r>
+              <w:rPr>
+                <w:rFonts w:ascii="Merriweather" w:hAnsi="Merriweather"/>
+                <w:sz w:val="26"/>
+                <w:szCs w:val="26"/>
+              </w:rPr>
+              <w:t>Hoofdscenario</w:t>
+            </w:r>
+          </w:p>
+          <w:p>
+            <w:pPr>
+              <w:rPr>
+                <w:rFonts w:ascii="Merriweather" w:hAnsi="Merriweather"/>
+                <w:sz w:val="26"/>
+                <w:szCs w:val="26"/>
+              </w:rPr>
+            </w:pPr>
+          </w:p>
+        </w:tc>
+        <w:tc>
+          <w:tcPr>
+            <w:tcW w:w="4891" w:type="dxa"/>
+          </w:tcPr>
+          <w:p>
+            <w:pPr>
+              <w:pStyle w:val="ListParagraph"/>
+              <w:numPr>
+                <w:ilvl w:val="0"/>
+                <w:numId w:val="23"/>
+              </w:numPr>
+              <w:rPr>
+                <w:rFonts w:ascii="Merriweather" w:hAnsi="Merriweather"/>
+                <w:sz w:val="23"/>
+                <w:szCs w:val="23"/>
+              </w:rPr>
+            </w:pPr>
+            <w:r>
+              <w:rPr>
+                <w:rFonts w:ascii="Merriweather" w:hAnsi="Merriweather"/>
+                <w:sz w:val="23"/>
+                <w:szCs w:val="23"/>
+              </w:rPr>
+              <w:t>De bezoeker bekijkt zijn winkelmandje</w:t>
+            </w:r>
+          </w:p>
+          <w:p>
+            <w:pPr>
+              <w:pStyle w:val="ListParagraph"/>
+              <w:rPr>
+                <w:rFonts w:ascii="Merriweather" w:hAnsi="Merriweather"/>
+                <w:sz w:val="23"/>
+                <w:szCs w:val="23"/>
+              </w:rPr>
+            </w:pPr>
+          </w:p>
+          <w:p>
+            <w:pPr>
+              <w:pStyle w:val="ListParagraph"/>
+              <w:numPr>
+                <w:ilvl w:val="0"/>
+                <w:numId w:val="23"/>
+              </w:numPr>
+              <w:rPr>
+                <w:rFonts w:ascii="Merriweather" w:hAnsi="Merriweather"/>
+                <w:sz w:val="23"/>
+                <w:szCs w:val="23"/>
+              </w:rPr>
+            </w:pPr>
+            <w:r>
+              <w:rPr>
+                <w:rFonts w:ascii="Merriweather" w:hAnsi="Merriweather"/>
+                <w:sz w:val="23"/>
+                <w:szCs w:val="23"/>
+              </w:rPr>
+              <w:t>De bezoeker klikt op de knop ‘Verwijder uit winkelmandje’ of bekijkt een product en klikt op de knop ‘Voeg toe aan winkelmandje’</w:t>
+            </w:r>
+          </w:p>
+          <w:p>
+            <w:pPr>
+              <w:pStyle w:val="ListParagraph"/>
+              <w:rPr>
+                <w:rFonts w:ascii="Merriweather" w:hAnsi="Merriweather"/>
+                <w:sz w:val="23"/>
+                <w:szCs w:val="23"/>
+              </w:rPr>
+            </w:pPr>
+          </w:p>
+          <w:p>
+            <w:pPr>
+              <w:pStyle w:val="ListParagraph"/>
+              <w:numPr>
+                <w:ilvl w:val="0"/>
+                <w:numId w:val="23"/>
+              </w:numPr>
+              <w:rPr>
+                <w:rFonts w:ascii="Merriweather" w:hAnsi="Merriweather"/>
+                <w:sz w:val="23"/>
+                <w:szCs w:val="23"/>
+              </w:rPr>
+            </w:pPr>
+            <w:r>
+              <w:rPr>
+                <w:rFonts w:ascii="Merriweather" w:hAnsi="Merriweather"/>
+                <w:sz w:val="23"/>
+                <w:szCs w:val="23"/>
+              </w:rPr>
+              <w:t>De bezoeker heeft het aantal items in zijn winkelmandje aangepast</w:t>
+            </w:r>
+          </w:p>
+        </w:tc>
+      </w:tr>
+    </w:tbl>
+    <w:p>
+      <w:pPr>
+        <w:rPr>
+          <w:sz w:val="24"/>
+          <w:szCs w:val="24"/>
+        </w:rPr>
+      </w:pPr>
+    </w:p>
+    <w:p>
+      <w:pPr>
+        <w:rPr>
+          <w:sz w:val="24"/>
+          <w:szCs w:val="24"/>
+        </w:rPr>
+      </w:pPr>
+    </w:p>
+    <w:p>
+      <w:pPr>
+        <w:rPr>
+          <w:sz w:val="24"/>
+          <w:szCs w:val="24"/>
+        </w:rPr>
+      </w:pPr>
+      <w:r>
+        <w:rPr>
+          <w:sz w:val="24"/>
+          <w:szCs w:val="24"/>
+        </w:rPr>
+        <w:br w:type="page"/>
+      </w:r>
+    </w:p>
+    <w:p>
+      <w:pPr>
+        <w:rPr>
+          <w:b/>
+          <w:bCs/>
+          <w:sz w:val="24"/>
+          <w:szCs w:val="24"/>
+        </w:rPr>
+      </w:pPr>
+      <w:r>
+        <w:rPr>
+          <w:b/>
+          <w:bCs/>
+          <w:sz w:val="24"/>
+          <w:szCs w:val="24"/>
+        </w:rPr>
+        <w:lastRenderedPageBreak/>
         <w:t>3.</w:t>
       </w:r>
       <w:r>
         <w:rPr>
+          <w:b/>
+          <w:bCs/>
           <w:sz w:val="24"/>
           <w:szCs w:val="24"/>
         </w:rPr>
@@ -1608,6 +3138,8 @@
       </w:r>
       <w:r>
         <w:rPr>
+          <w:b/>
+          <w:bCs/>
           <w:sz w:val="24"/>
           <w:szCs w:val="24"/>
         </w:rPr>
@@ -1635,7 +3167,6 @@
           <w:sz w:val="24"/>
           <w:szCs w:val="24"/>
         </w:rPr>
-        <w:lastRenderedPageBreak/>
         <w:t>–Domeinmodel (volledig)</w:t>
       </w:r>
       <w:r>
@@ -1752,14 +3283,7 @@
           <w:sz w:val="24"/>
           <w:szCs w:val="24"/>
         </w:rPr>
-        <w:t>–</w:t>
-      </w:r>
-      <w:r>
-        <w:rPr>
-          <w:sz w:val="24"/>
-          <w:szCs w:val="24"/>
-        </w:rPr>
-        <w:t>Niet-functionele requirements (volledig)</w:t>
+        <w:t>–Niet-functionele requirements (volledig)</w:t>
       </w:r>
     </w:p>
     <w:p>
@@ -1840,16 +3364,67 @@
     <w:p>
       <w:pPr>
         <w:rPr>
-          <w:sz w:val="24"/>
-          <w:szCs w:val="24"/>
-        </w:rPr>
-      </w:pPr>
-      <w:r>
-        <w:rPr>
-          <w:sz w:val="24"/>
-          <w:szCs w:val="24"/>
-        </w:rPr>
-        <w:t>4.User stories + schermontwerpen + acceptatiecriteria/testscenario's</w:t>
+          <w:b/>
+          <w:bCs/>
+          <w:sz w:val="24"/>
+          <w:szCs w:val="24"/>
+        </w:rPr>
+      </w:pPr>
+      <w:r>
+        <w:rPr>
+          <w:b/>
+          <w:bCs/>
+          <w:sz w:val="24"/>
+          <w:szCs w:val="24"/>
+        </w:rPr>
+        <w:br w:type="page"/>
+      </w:r>
+    </w:p>
+    <w:p>
+      <w:pPr>
+        <w:rPr>
+          <w:b/>
+          <w:bCs/>
+          <w:sz w:val="24"/>
+          <w:szCs w:val="24"/>
+        </w:rPr>
+      </w:pPr>
+      <w:r>
+        <w:rPr>
+          <w:b/>
+          <w:bCs/>
+          <w:sz w:val="24"/>
+          <w:szCs w:val="24"/>
+        </w:rPr>
+        <w:lastRenderedPageBreak/>
+        <w:t>4.User stories + acceptatiecriteria/testscenario's</w:t>
+      </w:r>
+      <w:r>
+        <w:rPr>
+          <w:b/>
+          <w:bCs/>
+          <w:sz w:val="24"/>
+          <w:szCs w:val="24"/>
+        </w:rPr>
+        <w:t xml:space="preserve"> </w:t>
+      </w:r>
+      <w:r>
+        <w:rPr>
+          <w:b/>
+          <w:bCs/>
+          <w:sz w:val="24"/>
+          <w:szCs w:val="24"/>
+        </w:rPr>
+        <w:t xml:space="preserve">+ </w:t>
+      </w:r>
+      <w:r>
+        <w:rPr>
+          <w:b/>
+          <w:bCs/>
+          <w:sz w:val="24"/>
+          <w:szCs w:val="24"/>
+        </w:rPr>
+        <w:t>schermontwerpen</w:t>
       </w:r>
     </w:p>
     <w:p>
@@ -1930,12 +3505,16 @@
     <w:p>
       <w:pPr>
         <w:rPr>
-          <w:sz w:val="24"/>
-          <w:szCs w:val="24"/>
-        </w:rPr>
-      </w:pPr>
-      <w:r>
-        <w:rPr>
+          <w:b/>
+          <w:bCs/>
+          <w:sz w:val="24"/>
+          <w:szCs w:val="24"/>
+        </w:rPr>
+      </w:pPr>
+      <w:r>
+        <w:rPr>
+          <w:b/>
+          <w:bCs/>
           <w:sz w:val="24"/>
           <w:szCs w:val="24"/>
         </w:rPr>
@@ -1943,6 +3522,8 @@
       </w:r>
       <w:r>
         <w:rPr>
+          <w:b/>
+          <w:bCs/>
           <w:sz w:val="24"/>
           <w:szCs w:val="24"/>
         </w:rPr>
@@ -1950,6 +3531,8 @@
       </w:r>
       <w:r>
         <w:rPr>
+          <w:b/>
+          <w:bCs/>
           <w:sz w:val="24"/>
           <w:szCs w:val="24"/>
         </w:rPr>
@@ -1957,17 +3540,12 @@
       </w:r>
       <w:r>
         <w:rPr>
-          <w:sz w:val="24"/>
-          <w:szCs w:val="24"/>
-        </w:rPr>
-        <w:t xml:space="preserve"> </w:t>
-      </w:r>
-      <w:r>
-        <w:rPr>
-          <w:sz w:val="24"/>
-          <w:szCs w:val="24"/>
-        </w:rPr>
-        <w:t>Bladeren door producten</w:t>
+          <w:b/>
+          <w:bCs/>
+          <w:sz w:val="24"/>
+          <w:szCs w:val="24"/>
+        </w:rPr>
+        <w:t xml:space="preserve"> Bladeren door producten</w:t>
       </w:r>
     </w:p>
     <w:p>
@@ -2059,7 +3637,6 @@
           <w:sz w:val="24"/>
           <w:szCs w:val="24"/>
         </w:rPr>
-        <w:lastRenderedPageBreak/>
         <w:t>Als bezoeker kan ik instellen hoeveel producten (bijvoorbeeld 25-50-100) per pagina getoond worden.</w:t>
       </w:r>
     </w:p>
@@ -2167,14 +3744,6 @@
         </w:rPr>
         <w:t>Het systeem toont de voorraadindicatie van het product.</w:t>
       </w:r>
-    </w:p>
-    <w:p>
-      <w:pPr>
-        <w:rPr>
-          <w:sz w:val="24"/>
-          <w:szCs w:val="24"/>
-        </w:rPr>
-      </w:pPr>
     </w:p>
     <w:p>
       <w:pPr>
@@ -2249,35 +3818,26 @@
     <w:p>
       <w:pPr>
         <w:rPr>
-          <w:sz w:val="24"/>
-          <w:szCs w:val="24"/>
-        </w:rPr>
-      </w:pPr>
-    </w:p>
-    <w:p>
-      <w:pPr>
-        <w:rPr>
-          <w:sz w:val="24"/>
-          <w:szCs w:val="24"/>
-        </w:rPr>
-      </w:pPr>
-    </w:p>
-    <w:p>
-      <w:pPr>
-        <w:rPr>
-          <w:sz w:val="24"/>
-          <w:szCs w:val="24"/>
-        </w:rPr>
-      </w:pPr>
-      <w:r>
-        <w:rPr>
-          <w:sz w:val="24"/>
-          <w:szCs w:val="24"/>
-        </w:rPr>
+          <w:b/>
+          <w:bCs/>
+          <w:sz w:val="24"/>
+          <w:szCs w:val="24"/>
+        </w:rPr>
+      </w:pPr>
+      <w:r>
+        <w:rPr>
+          <w:b/>
+          <w:bCs/>
+          <w:sz w:val="24"/>
+          <w:szCs w:val="24"/>
+        </w:rPr>
+        <w:lastRenderedPageBreak/>
         <w:t>–User story 2</w:t>
       </w:r>
       <w:r>
         <w:rPr>
+          <w:b/>
+          <w:bCs/>
           <w:sz w:val="24"/>
           <w:szCs w:val="24"/>
         </w:rPr>
@@ -2441,7 +4001,6 @@
           <w:sz w:val="24"/>
           <w:szCs w:val="24"/>
         </w:rPr>
-        <w:lastRenderedPageBreak/>
         <w:t>Het systeem toont een link naar filmmateriaal van het product.</w:t>
       </w:r>
     </w:p>
@@ -2575,14 +4134,27 @@
           <w:sz w:val="24"/>
           <w:szCs w:val="24"/>
         </w:rPr>
-        <w:t xml:space="preserve">–User story </w:t>
-      </w:r>
-      <w:r>
-        <w:rPr>
-          <w:sz w:val="24"/>
-          <w:szCs w:val="24"/>
-        </w:rPr>
-        <w:t>3: Producten zoeken</w:t>
+        <w:br w:type="page"/>
+      </w:r>
+    </w:p>
+    <w:p>
+      <w:pPr>
+        <w:rPr>
+          <w:b/>
+          <w:bCs/>
+          <w:sz w:val="24"/>
+          <w:szCs w:val="24"/>
+        </w:rPr>
+      </w:pPr>
+      <w:r>
+        <w:rPr>
+          <w:b/>
+          <w:bCs/>
+          <w:sz w:val="24"/>
+          <w:szCs w:val="24"/>
+        </w:rPr>
+        <w:lastRenderedPageBreak/>
+        <w:t>–User story 3: Producten zoeken</w:t>
       </w:r>
     </w:p>
     <w:p>
@@ -2830,15 +4402,13 @@
     </w:p>
     <w:p>
       <w:pPr>
-        <w:rPr>
-          <w:sz w:val="24"/>
-          <w:szCs w:val="24"/>
-        </w:rPr>
-      </w:pPr>
-    </w:p>
-    <w:p>
-      <w:pPr>
-        <w:rPr>
+        <w:shd w:val="clear" w:color="auto" w:fill="FFFFFF"/>
+        <w:spacing w:before="100" w:beforeAutospacing="1" w:after="100" w:afterAutospacing="1" w:line="240" w:lineRule="auto"/>
+        <w:ind w:left="720"/>
+        <w:textAlignment w:val="baseline"/>
+        <w:rPr>
+          <w:rFonts w:eastAsia="Times New Roman"/>
+          <w:color w:val="000000"/>
           <w:sz w:val="24"/>
           <w:szCs w:val="24"/>
         </w:rPr>
@@ -2855,9 +4425,9 @@
           <w:noProof/>
         </w:rPr>
         <w:drawing>
-          <wp:inline distT="0" distB="0" distL="0" distR="0" wp14:anchorId="3C4B22FD" wp14:editId="6413AD23">
-            <wp:extent cx="5733415" cy="6261100"/>
-            <wp:effectExtent l="0" t="0" r="635" b="6350"/>
+          <wp:inline distT="0" distB="0" distL="0" distR="0" wp14:anchorId="3C4B22FD" wp14:editId="1734DF5D">
+            <wp:extent cx="5334000" cy="5824924"/>
+            <wp:effectExtent l="0" t="0" r="0" b="4445"/>
             <wp:docPr id="1299549354" name="Picture 1" descr="A screenshot of a computer&#10;&#10;Description automatically generated"/>
             <wp:cNvGraphicFramePr>
               <a:graphicFrameLocks xmlns:a="http://schemas.openxmlformats.org/drawingml/2006/main" noChangeAspect="1"/>
@@ -2878,7 +4448,7 @@
                   <pic:spPr>
                     <a:xfrm>
                       <a:off x="0" y="0"/>
-                      <a:ext cx="5733415" cy="6261100"/>
+                      <a:ext cx="5335474" cy="5826534"/>
                     </a:xfrm>
                     <a:prstGeom prst="rect">
                       <a:avLst/>
@@ -2894,118 +4464,21 @@
     <w:p>
       <w:pPr>
         <w:rPr>
-          <w:sz w:val="24"/>
-          <w:szCs w:val="24"/>
-        </w:rPr>
-      </w:pPr>
-    </w:p>
-    <w:p>
-      <w:pPr>
-        <w:rPr>
-          <w:sz w:val="24"/>
-          <w:szCs w:val="24"/>
-        </w:rPr>
-      </w:pPr>
-    </w:p>
-    <w:p>
-      <w:pPr>
-        <w:rPr>
-          <w:sz w:val="24"/>
-          <w:szCs w:val="24"/>
-        </w:rPr>
-      </w:pPr>
-    </w:p>
-    <w:p>
-      <w:pPr>
-        <w:rPr>
-          <w:sz w:val="24"/>
-          <w:szCs w:val="24"/>
-        </w:rPr>
-      </w:pPr>
-    </w:p>
-    <w:p>
-      <w:pPr>
-        <w:rPr>
-          <w:sz w:val="24"/>
-          <w:szCs w:val="24"/>
-        </w:rPr>
-      </w:pPr>
-    </w:p>
-    <w:p>
-      <w:pPr>
-        <w:rPr>
-          <w:sz w:val="24"/>
-          <w:szCs w:val="24"/>
-        </w:rPr>
-      </w:pPr>
-    </w:p>
-    <w:p>
-      <w:pPr>
-        <w:rPr>
-          <w:sz w:val="24"/>
-          <w:szCs w:val="24"/>
-        </w:rPr>
-      </w:pPr>
-    </w:p>
-    <w:p>
-      <w:pPr>
-        <w:rPr>
-          <w:sz w:val="24"/>
-          <w:szCs w:val="24"/>
-        </w:rPr>
-      </w:pPr>
-    </w:p>
-    <w:p>
-      <w:pPr>
-        <w:rPr>
-          <w:sz w:val="24"/>
-          <w:szCs w:val="24"/>
-        </w:rPr>
-      </w:pPr>
-    </w:p>
-    <w:p>
-      <w:pPr>
-        <w:rPr>
-          <w:sz w:val="24"/>
-          <w:szCs w:val="24"/>
-        </w:rPr>
-      </w:pPr>
-    </w:p>
-    <w:p>
-      <w:pPr>
-        <w:rPr>
-          <w:sz w:val="24"/>
-          <w:szCs w:val="24"/>
-        </w:rPr>
-      </w:pPr>
-      <w:r>
-        <w:rPr>
+          <w:b/>
+          <w:bCs/>
+          <w:sz w:val="24"/>
+          <w:szCs w:val="24"/>
+        </w:rPr>
+      </w:pPr>
+      <w:r>
+        <w:rPr>
+          <w:b/>
+          <w:bCs/>
           <w:sz w:val="24"/>
           <w:szCs w:val="24"/>
         </w:rPr>
         <w:lastRenderedPageBreak/>
-        <w:t xml:space="preserve">–User story </w:t>
-      </w:r>
-      <w:r>
-        <w:rPr>
-          <w:sz w:val="24"/>
-          <w:szCs w:val="24"/>
-        </w:rPr>
-        <w:t>4</w:t>
-      </w:r>
-      <w:r>
-        <w:rPr>
-          <w:sz w:val="24"/>
-          <w:szCs w:val="24"/>
-        </w:rPr>
-        <w:t>:</w:t>
-      </w:r>
-      <w:r>
-        <w:rPr>
-          <w:sz w:val="24"/>
-          <w:szCs w:val="24"/>
-        </w:rPr>
-        <w:t xml:space="preserve"> Artikel plaatsen in winkelmandje</w:t>
+        <w:t>–User story 4: Artikel plaatsen in winkelmandje</w:t>
       </w:r>
     </w:p>
     <w:p>
@@ -3105,7 +4578,7 @@
           <w:sz w:val="24"/>
           <w:szCs w:val="24"/>
         </w:rPr>
-        <w:t>Items geplaatst in het winkelmandje worden opgeslagen</w:t>
+        <w:t>De bezoeker kan een item vaker toevoegen</w:t>
       </w:r>
       <w:r>
         <w:rPr>
@@ -3132,14 +4605,7 @@
           <w:sz w:val="24"/>
           <w:szCs w:val="24"/>
         </w:rPr>
-        <w:t>De bezoeker kan een item vaker toevoegen</w:t>
-      </w:r>
-      <w:r>
-        <w:rPr>
-          <w:sz w:val="24"/>
-          <w:szCs w:val="24"/>
-        </w:rPr>
-        <w:t>.</w:t>
+        <w:t>De bezoeker kan het winkelmandje bekijken.</w:t>
       </w:r>
     </w:p>
     <w:p>
@@ -3159,7 +4625,7 @@
           <w:sz w:val="24"/>
           <w:szCs w:val="24"/>
         </w:rPr>
-        <w:t>De bezoeker kan het winkelmandje bekijken.</w:t>
+        <w:t>De bezoeker ziet in het winkelmandje welke items er in zitten.</w:t>
       </w:r>
     </w:p>
     <w:p>
@@ -3179,7 +4645,14 @@
           <w:sz w:val="24"/>
           <w:szCs w:val="24"/>
         </w:rPr>
-        <w:t>De bezoeker ziet in het winkelmandje welke items er in zitten.</w:t>
+        <w:t xml:space="preserve">De bezoeker ziet in het winkelmandje het aantal </w:t>
+      </w:r>
+      <w:r>
+        <w:rPr>
+          <w:sz w:val="24"/>
+          <w:szCs w:val="24"/>
+        </w:rPr>
+        <w:t>per artikel.</w:t>
       </w:r>
     </w:p>
     <w:p>
@@ -3199,14 +4672,7 @@
           <w:sz w:val="24"/>
           <w:szCs w:val="24"/>
         </w:rPr>
-        <w:t xml:space="preserve">De bezoeker ziet in het winkelmandje het aantal </w:t>
-      </w:r>
-      <w:r>
-        <w:rPr>
-          <w:sz w:val="24"/>
-          <w:szCs w:val="24"/>
-        </w:rPr>
-        <w:t>per artikel.</w:t>
+        <w:t>De totaal prijs is weggegeven in het winkelmandje</w:t>
       </w:r>
     </w:p>
     <w:p>
@@ -3463,28 +4929,16 @@
           <w:szCs w:val="24"/>
         </w:rPr>
         <w:lastRenderedPageBreak/>
-        <w:t xml:space="preserve">–User story </w:t>
-      </w:r>
-      <w:r>
-        <w:rPr>
-          <w:sz w:val="24"/>
-          <w:szCs w:val="24"/>
-        </w:rPr>
-        <w:t>5</w:t>
-      </w:r>
-      <w:r>
-        <w:rPr>
-          <w:sz w:val="24"/>
-          <w:szCs w:val="24"/>
-        </w:rPr>
-        <w:t>:</w:t>
-      </w:r>
-      <w:r>
-        <w:rPr>
-          <w:sz w:val="24"/>
-          <w:szCs w:val="24"/>
-        </w:rPr>
-        <w:t xml:space="preserve"> Winkelmandje aanpassen</w:t>
+        <w:t>–</w:t>
+      </w:r>
+      <w:r>
+        <w:rPr>
+          <w:b/>
+          <w:bCs/>
+          <w:sz w:val="24"/>
+          <w:szCs w:val="24"/>
+        </w:rPr>
+        <w:t>User story 5: Winkelmandje aanpassen</w:t>
       </w:r>
     </w:p>
     <w:p>
@@ -3721,28 +5175,16 @@
           <w:sz w:val="24"/>
           <w:szCs w:val="24"/>
         </w:rPr>
-        <w:t xml:space="preserve">–User story </w:t>
-      </w:r>
-      <w:r>
-        <w:rPr>
-          <w:sz w:val="24"/>
-          <w:szCs w:val="24"/>
-        </w:rPr>
-        <w:t>6</w:t>
-      </w:r>
-      <w:r>
-        <w:rPr>
-          <w:sz w:val="24"/>
-          <w:szCs w:val="24"/>
-        </w:rPr>
-        <w:t xml:space="preserve">: </w:t>
-      </w:r>
-      <w:r>
-        <w:rPr>
-          <w:sz w:val="24"/>
-          <w:szCs w:val="24"/>
-        </w:rPr>
-        <w:t>Winkelmandje opslaan</w:t>
+        <w:t>–</w:t>
+      </w:r>
+      <w:r>
+        <w:rPr>
+          <w:b/>
+          <w:bCs/>
+          <w:sz w:val="24"/>
+          <w:szCs w:val="24"/>
+        </w:rPr>
+        <w:t>User story 6: Winkelmandje opslaan</w:t>
       </w:r>
     </w:p>
     <w:p>
@@ -3779,51 +5221,30 @@
           <w:sz w:val="24"/>
           <w:szCs w:val="24"/>
         </w:rPr>
-        <w:t>niet gelijk hoef af te rekenen</w:t>
-      </w:r>
-      <w:r>
-        <w:rPr>
-          <w:sz w:val="24"/>
-          <w:szCs w:val="24"/>
-        </w:rPr>
-        <w:t>.</w:t>
-      </w:r>
-    </w:p>
-    <w:p>
-      <w:pPr>
-        <w:rPr>
-          <w:sz w:val="24"/>
-          <w:szCs w:val="24"/>
-        </w:rPr>
-      </w:pPr>
-    </w:p>
-    <w:p>
-      <w:pPr>
-        <w:rPr>
-          <w:sz w:val="24"/>
-          <w:szCs w:val="24"/>
-        </w:rPr>
-      </w:pPr>
-      <w:r>
-        <w:rPr>
-          <w:sz w:val="24"/>
-          <w:szCs w:val="24"/>
-        </w:rPr>
-        <w:t xml:space="preserve">-Acceptatie criteria van user story </w:t>
-      </w:r>
-      <w:r>
-        <w:rPr>
-          <w:sz w:val="24"/>
-          <w:szCs w:val="24"/>
-        </w:rPr>
-        <w:t>6</w:t>
-      </w:r>
-      <w:r>
-        <w:rPr>
-          <w:sz w:val="24"/>
-          <w:szCs w:val="24"/>
-        </w:rPr>
-        <w:t>:</w:t>
+        <w:t>mijn producten worden behouden als ik verander van web-pagina.</w:t>
+      </w:r>
+    </w:p>
+    <w:p>
+      <w:pPr>
+        <w:rPr>
+          <w:sz w:val="24"/>
+          <w:szCs w:val="24"/>
+        </w:rPr>
+      </w:pPr>
+    </w:p>
+    <w:p>
+      <w:pPr>
+        <w:rPr>
+          <w:sz w:val="24"/>
+          <w:szCs w:val="24"/>
+        </w:rPr>
+      </w:pPr>
+      <w:r>
+        <w:rPr>
+          <w:sz w:val="24"/>
+          <w:szCs w:val="24"/>
+        </w:rPr>
+        <w:t>-Acceptatie criteria van user story 6:</w:t>
       </w:r>
     </w:p>
     <w:p>
@@ -3883,7 +5304,28 @@
           <w:sz w:val="24"/>
           <w:szCs w:val="24"/>
         </w:rPr>
-        <w:t>Items blijven bij herlanden of sluiten van website</w:t>
+        <w:t>Items</w:t>
+      </w:r>
+      <w:r>
+        <w:rPr>
+          <w:sz w:val="24"/>
+          <w:szCs w:val="24"/>
+        </w:rPr>
+        <w:t xml:space="preserve"> worden in het winkelmandje behouden</w:t>
+      </w:r>
+      <w:r>
+        <w:rPr>
+          <w:sz w:val="24"/>
+          <w:szCs w:val="24"/>
+        </w:rPr>
+        <w:t xml:space="preserve"> bij herlanden of sluiten van website</w:t>
+      </w:r>
+      <w:r>
+        <w:rPr>
+          <w:sz w:val="24"/>
+          <w:szCs w:val="24"/>
+        </w:rPr>
+        <w:t xml:space="preserve"> (zolang browser open blijft)</w:t>
       </w:r>
     </w:p>
     <w:p>
@@ -3981,6 +5423,24 @@
           <w:sz w:val="24"/>
           <w:szCs w:val="24"/>
         </w:rPr>
+        <w:br w:type="page"/>
+      </w:r>
+    </w:p>
+    <w:p>
+      <w:pPr>
+        <w:rPr>
+          <w:strike/>
+          <w:sz w:val="24"/>
+          <w:szCs w:val="24"/>
+        </w:rPr>
+      </w:pPr>
+      <w:r>
+        <w:rPr>
+          <w:strike/>
+          <w:sz w:val="24"/>
+          <w:szCs w:val="24"/>
+        </w:rPr>
+        <w:lastRenderedPageBreak/>
         <w:t xml:space="preserve">–User story </w:t>
       </w:r>
       <w:r>
@@ -4415,6 +5875,95 @@
     </w:lvl>
   </w:abstractNum>
   <w:abstractNum w:abstractNumId="1" w15:restartNumberingAfterBreak="0">
+    <w:nsid w:val="09263815"/>
+    <w:multiLevelType w:val="hybridMultilevel"/>
+    <w:tmpl w:val="988EF580"/>
+    <w:lvl w:ilvl="0" w:tplc="2000000F">
+      <w:start w:val="1"/>
+      <w:numFmt w:val="decimal"/>
+      <w:lvlText w:val="%1."/>
+      <w:lvlJc w:val="left"/>
+      <w:pPr>
+        <w:ind w:left="720" w:hanging="360"/>
+      </w:pPr>
+      <w:rPr>
+        <w:rFonts w:hint="default"/>
+      </w:rPr>
+    </w:lvl>
+    <w:lvl w:ilvl="1" w:tplc="20000019" w:tentative="1">
+      <w:start w:val="1"/>
+      <w:numFmt w:val="lowerLetter"/>
+      <w:lvlText w:val="%2."/>
+      <w:lvlJc w:val="left"/>
+      <w:pPr>
+        <w:ind w:left="1440" w:hanging="360"/>
+      </w:pPr>
+    </w:lvl>
+    <w:lvl w:ilvl="2" w:tplc="2000001B" w:tentative="1">
+      <w:start w:val="1"/>
+      <w:numFmt w:val="lowerRoman"/>
+      <w:lvlText w:val="%3."/>
+      <w:lvlJc w:val="right"/>
+      <w:pPr>
+        <w:ind w:left="2160" w:hanging="180"/>
+      </w:pPr>
+    </w:lvl>
+    <w:lvl w:ilvl="3" w:tplc="2000000F" w:tentative="1">
+      <w:start w:val="1"/>
+      <w:numFmt w:val="decimal"/>
+      <w:lvlText w:val="%4."/>
+      <w:lvlJc w:val="left"/>
+      <w:pPr>
+        <w:ind w:left="2880" w:hanging="360"/>
+      </w:pPr>
+    </w:lvl>
+    <w:lvl w:ilvl="4" w:tplc="20000019" w:tentative="1">
+      <w:start w:val="1"/>
+      <w:numFmt w:val="lowerLetter"/>
+      <w:lvlText w:val="%5."/>
+      <w:lvlJc w:val="left"/>
+      <w:pPr>
+        <w:ind w:left="3600" w:hanging="360"/>
+      </w:pPr>
+    </w:lvl>
+    <w:lvl w:ilvl="5" w:tplc="2000001B" w:tentative="1">
+      <w:start w:val="1"/>
+      <w:numFmt w:val="lowerRoman"/>
+      <w:lvlText w:val="%6."/>
+      <w:lvlJc w:val="right"/>
+      <w:pPr>
+        <w:ind w:left="4320" w:hanging="180"/>
+      </w:pPr>
+    </w:lvl>
+    <w:lvl w:ilvl="6" w:tplc="2000000F" w:tentative="1">
+      <w:start w:val="1"/>
+      <w:numFmt w:val="decimal"/>
+      <w:lvlText w:val="%7."/>
+      <w:lvlJc w:val="left"/>
+      <w:pPr>
+        <w:ind w:left="5040" w:hanging="360"/>
+      </w:pPr>
+    </w:lvl>
+    <w:lvl w:ilvl="7" w:tplc="20000019" w:tentative="1">
+      <w:start w:val="1"/>
+      <w:numFmt w:val="lowerLetter"/>
+      <w:lvlText w:val="%8."/>
+      <w:lvlJc w:val="left"/>
+      <w:pPr>
+        <w:ind w:left="5760" w:hanging="360"/>
+      </w:pPr>
+    </w:lvl>
+    <w:lvl w:ilvl="8" w:tplc="2000001B" w:tentative="1">
+      <w:start w:val="1"/>
+      <w:numFmt w:val="lowerRoman"/>
+      <w:lvlText w:val="%9."/>
+      <w:lvlJc w:val="right"/>
+      <w:pPr>
+        <w:ind w:left="6480" w:hanging="180"/>
+      </w:pPr>
+    </w:lvl>
+  </w:abstractNum>
+  <w:abstractNum w:abstractNumId="2" w15:restartNumberingAfterBreak="0">
     <w:nsid w:val="17DB7150"/>
     <w:multiLevelType w:val="hybridMultilevel"/>
     <w:tmpl w:val="0BD8B28C"/>
@@ -4527,7 +6076,7 @@
       </w:rPr>
     </w:lvl>
   </w:abstractNum>
-  <w:abstractNum w:abstractNumId="2" w15:restartNumberingAfterBreak="0">
+  <w:abstractNum w:abstractNumId="3" w15:restartNumberingAfterBreak="0">
     <w:nsid w:val="19B318D8"/>
     <w:multiLevelType w:val="multilevel"/>
     <w:tmpl w:val="721657C2"/>
@@ -4643,7 +6192,7 @@
       </w:rPr>
     </w:lvl>
   </w:abstractNum>
-  <w:abstractNum w:abstractNumId="3" w15:restartNumberingAfterBreak="0">
+  <w:abstractNum w:abstractNumId="4" w15:restartNumberingAfterBreak="0">
     <w:nsid w:val="1B0B2D22"/>
     <w:multiLevelType w:val="multilevel"/>
     <w:tmpl w:val="45D68F98"/>
@@ -4792,7 +6341,96 @@
       </w:rPr>
     </w:lvl>
   </w:abstractNum>
-  <w:abstractNum w:abstractNumId="4" w15:restartNumberingAfterBreak="0">
+  <w:abstractNum w:abstractNumId="5" w15:restartNumberingAfterBreak="0">
+    <w:nsid w:val="2A0B15BA"/>
+    <w:multiLevelType w:val="hybridMultilevel"/>
+    <w:tmpl w:val="074E952C"/>
+    <w:lvl w:ilvl="0" w:tplc="2000000F">
+      <w:start w:val="1"/>
+      <w:numFmt w:val="decimal"/>
+      <w:lvlText w:val="%1."/>
+      <w:lvlJc w:val="left"/>
+      <w:pPr>
+        <w:ind w:left="720" w:hanging="360"/>
+      </w:pPr>
+      <w:rPr>
+        <w:rFonts w:hint="default"/>
+      </w:rPr>
+    </w:lvl>
+    <w:lvl w:ilvl="1" w:tplc="20000019" w:tentative="1">
+      <w:start w:val="1"/>
+      <w:numFmt w:val="lowerLetter"/>
+      <w:lvlText w:val="%2."/>
+      <w:lvlJc w:val="left"/>
+      <w:pPr>
+        <w:ind w:left="1440" w:hanging="360"/>
+      </w:pPr>
+    </w:lvl>
+    <w:lvl w:ilvl="2" w:tplc="2000001B" w:tentative="1">
+      <w:start w:val="1"/>
+      <w:numFmt w:val="lowerRoman"/>
+      <w:lvlText w:val="%3."/>
+      <w:lvlJc w:val="right"/>
+      <w:pPr>
+        <w:ind w:left="2160" w:hanging="180"/>
+      </w:pPr>
+    </w:lvl>
+    <w:lvl w:ilvl="3" w:tplc="2000000F" w:tentative="1">
+      <w:start w:val="1"/>
+      <w:numFmt w:val="decimal"/>
+      <w:lvlText w:val="%4."/>
+      <w:lvlJc w:val="left"/>
+      <w:pPr>
+        <w:ind w:left="2880" w:hanging="360"/>
+      </w:pPr>
+    </w:lvl>
+    <w:lvl w:ilvl="4" w:tplc="20000019" w:tentative="1">
+      <w:start w:val="1"/>
+      <w:numFmt w:val="lowerLetter"/>
+      <w:lvlText w:val="%5."/>
+      <w:lvlJc w:val="left"/>
+      <w:pPr>
+        <w:ind w:left="3600" w:hanging="360"/>
+      </w:pPr>
+    </w:lvl>
+    <w:lvl w:ilvl="5" w:tplc="2000001B" w:tentative="1">
+      <w:start w:val="1"/>
+      <w:numFmt w:val="lowerRoman"/>
+      <w:lvlText w:val="%6."/>
+      <w:lvlJc w:val="right"/>
+      <w:pPr>
+        <w:ind w:left="4320" w:hanging="180"/>
+      </w:pPr>
+    </w:lvl>
+    <w:lvl w:ilvl="6" w:tplc="2000000F" w:tentative="1">
+      <w:start w:val="1"/>
+      <w:numFmt w:val="decimal"/>
+      <w:lvlText w:val="%7."/>
+      <w:lvlJc w:val="left"/>
+      <w:pPr>
+        <w:ind w:left="5040" w:hanging="360"/>
+      </w:pPr>
+    </w:lvl>
+    <w:lvl w:ilvl="7" w:tplc="20000019" w:tentative="1">
+      <w:start w:val="1"/>
+      <w:numFmt w:val="lowerLetter"/>
+      <w:lvlText w:val="%8."/>
+      <w:lvlJc w:val="left"/>
+      <w:pPr>
+        <w:ind w:left="5760" w:hanging="360"/>
+      </w:pPr>
+    </w:lvl>
+    <w:lvl w:ilvl="8" w:tplc="2000001B" w:tentative="1">
+      <w:start w:val="1"/>
+      <w:numFmt w:val="lowerRoman"/>
+      <w:lvlText w:val="%9."/>
+      <w:lvlJc w:val="right"/>
+      <w:pPr>
+        <w:ind w:left="6480" w:hanging="180"/>
+      </w:pPr>
+    </w:lvl>
+  </w:abstractNum>
+  <w:abstractNum w:abstractNumId="6" w15:restartNumberingAfterBreak="0">
     <w:nsid w:val="2B0F0B1C"/>
     <w:multiLevelType w:val="hybridMultilevel"/>
     <w:tmpl w:val="B198AAFE"/>
@@ -4905,7 +6543,7 @@
       </w:rPr>
     </w:lvl>
   </w:abstractNum>
-  <w:abstractNum w:abstractNumId="5" w15:restartNumberingAfterBreak="0">
+  <w:abstractNum w:abstractNumId="7" w15:restartNumberingAfterBreak="0">
     <w:nsid w:val="2C6B3292"/>
     <w:multiLevelType w:val="hybridMultilevel"/>
     <w:tmpl w:val="9DC04812"/>
@@ -5018,7 +6656,7 @@
       </w:rPr>
     </w:lvl>
   </w:abstractNum>
-  <w:abstractNum w:abstractNumId="6" w15:restartNumberingAfterBreak="0">
+  <w:abstractNum w:abstractNumId="8" w15:restartNumberingAfterBreak="0">
     <w:nsid w:val="341846A5"/>
     <w:multiLevelType w:val="hybridMultilevel"/>
     <w:tmpl w:val="E26006A6"/>
@@ -5131,7 +6769,7 @@
       </w:rPr>
     </w:lvl>
   </w:abstractNum>
-  <w:abstractNum w:abstractNumId="7" w15:restartNumberingAfterBreak="0">
+  <w:abstractNum w:abstractNumId="9" w15:restartNumberingAfterBreak="0">
     <w:nsid w:val="35663DD4"/>
     <w:multiLevelType w:val="multilevel"/>
     <w:tmpl w:val="72385AE6"/>
@@ -5280,7 +6918,7 @@
       </w:rPr>
     </w:lvl>
   </w:abstractNum>
-  <w:abstractNum w:abstractNumId="8" w15:restartNumberingAfterBreak="0">
+  <w:abstractNum w:abstractNumId="10" w15:restartNumberingAfterBreak="0">
     <w:nsid w:val="38137743"/>
     <w:multiLevelType w:val="hybridMultilevel"/>
     <w:tmpl w:val="36385DB8"/>
@@ -5393,7 +7031,7 @@
       </w:rPr>
     </w:lvl>
   </w:abstractNum>
-  <w:abstractNum w:abstractNumId="9" w15:restartNumberingAfterBreak="0">
+  <w:abstractNum w:abstractNumId="11" w15:restartNumberingAfterBreak="0">
     <w:nsid w:val="56007D81"/>
     <w:multiLevelType w:val="multilevel"/>
     <w:tmpl w:val="197E4352"/>
@@ -5542,7 +7180,7 @@
       </w:rPr>
     </w:lvl>
   </w:abstractNum>
-  <w:abstractNum w:abstractNumId="10" w15:restartNumberingAfterBreak="0">
+  <w:abstractNum w:abstractNumId="12" w15:restartNumberingAfterBreak="0">
     <w:nsid w:val="56426710"/>
     <w:multiLevelType w:val="hybridMultilevel"/>
     <w:tmpl w:val="4380EBC2"/>
@@ -5655,7 +7293,96 @@
       </w:rPr>
     </w:lvl>
   </w:abstractNum>
-  <w:abstractNum w:abstractNumId="11" w15:restartNumberingAfterBreak="0">
+  <w:abstractNum w:abstractNumId="13" w15:restartNumberingAfterBreak="0">
+    <w:nsid w:val="597E054B"/>
+    <w:multiLevelType w:val="hybridMultilevel"/>
+    <w:tmpl w:val="227A1F14"/>
+    <w:lvl w:ilvl="0" w:tplc="2000000F">
+      <w:start w:val="1"/>
+      <w:numFmt w:val="decimal"/>
+      <w:lvlText w:val="%1."/>
+      <w:lvlJc w:val="left"/>
+      <w:pPr>
+        <w:ind w:left="720" w:hanging="360"/>
+      </w:pPr>
+      <w:rPr>
+        <w:rFonts w:hint="default"/>
+      </w:rPr>
+    </w:lvl>
+    <w:lvl w:ilvl="1" w:tplc="20000019" w:tentative="1">
+      <w:start w:val="1"/>
+      <w:numFmt w:val="lowerLetter"/>
+      <w:lvlText w:val="%2."/>
+      <w:lvlJc w:val="left"/>
+      <w:pPr>
+        <w:ind w:left="1440" w:hanging="360"/>
+      </w:pPr>
+    </w:lvl>
+    <w:lvl w:ilvl="2" w:tplc="2000001B" w:tentative="1">
+      <w:start w:val="1"/>
+      <w:numFmt w:val="lowerRoman"/>
+      <w:lvlText w:val="%3."/>
+      <w:lvlJc w:val="right"/>
+      <w:pPr>
+        <w:ind w:left="2160" w:hanging="180"/>
+      </w:pPr>
+    </w:lvl>
+    <w:lvl w:ilvl="3" w:tplc="2000000F" w:tentative="1">
+      <w:start w:val="1"/>
+      <w:numFmt w:val="decimal"/>
+      <w:lvlText w:val="%4."/>
+      <w:lvlJc w:val="left"/>
+      <w:pPr>
+        <w:ind w:left="2880" w:hanging="360"/>
+      </w:pPr>
+    </w:lvl>
+    <w:lvl w:ilvl="4" w:tplc="20000019" w:tentative="1">
+      <w:start w:val="1"/>
+      <w:numFmt w:val="lowerLetter"/>
+      <w:lvlText w:val="%5."/>
+      <w:lvlJc w:val="left"/>
+      <w:pPr>
+        <w:ind w:left="3600" w:hanging="360"/>
+      </w:pPr>
+    </w:lvl>
+    <w:lvl w:ilvl="5" w:tplc="2000001B" w:tentative="1">
+      <w:start w:val="1"/>
+      <w:numFmt w:val="lowerRoman"/>
+      <w:lvlText w:val="%6."/>
+      <w:lvlJc w:val="right"/>
+      <w:pPr>
+        <w:ind w:left="4320" w:hanging="180"/>
+      </w:pPr>
+    </w:lvl>
+    <w:lvl w:ilvl="6" w:tplc="2000000F" w:tentative="1">
+      <w:start w:val="1"/>
+      <w:numFmt w:val="decimal"/>
+      <w:lvlText w:val="%7."/>
+      <w:lvlJc w:val="left"/>
+      <w:pPr>
+        <w:ind w:left="5040" w:hanging="360"/>
+      </w:pPr>
+    </w:lvl>
+    <w:lvl w:ilvl="7" w:tplc="20000019" w:tentative="1">
+      <w:start w:val="1"/>
+      <w:numFmt w:val="lowerLetter"/>
+      <w:lvlText w:val="%8."/>
+      <w:lvlJc w:val="left"/>
+      <w:pPr>
+        <w:ind w:left="5760" w:hanging="360"/>
+      </w:pPr>
+    </w:lvl>
+    <w:lvl w:ilvl="8" w:tplc="2000001B" w:tentative="1">
+      <w:start w:val="1"/>
+      <w:numFmt w:val="lowerRoman"/>
+      <w:lvlText w:val="%9."/>
+      <w:lvlJc w:val="right"/>
+      <w:pPr>
+        <w:ind w:left="6480" w:hanging="180"/>
+      </w:pPr>
+    </w:lvl>
+  </w:abstractNum>
+  <w:abstractNum w:abstractNumId="14" w15:restartNumberingAfterBreak="0">
     <w:nsid w:val="5BF22ED5"/>
     <w:multiLevelType w:val="multilevel"/>
     <w:tmpl w:val="AE3CDF90"/>
@@ -5768,7 +7495,7 @@
       </w:pPr>
     </w:lvl>
   </w:abstractNum>
-  <w:abstractNum w:abstractNumId="12" w15:restartNumberingAfterBreak="0">
+  <w:abstractNum w:abstractNumId="15" w15:restartNumberingAfterBreak="0">
     <w:nsid w:val="5DCA6458"/>
     <w:multiLevelType w:val="hybridMultilevel"/>
     <w:tmpl w:val="96AA84D6"/>
@@ -5881,7 +7608,7 @@
       </w:rPr>
     </w:lvl>
   </w:abstractNum>
-  <w:abstractNum w:abstractNumId="13" w15:restartNumberingAfterBreak="0">
+  <w:abstractNum w:abstractNumId="16" w15:restartNumberingAfterBreak="0">
     <w:nsid w:val="66C30101"/>
     <w:multiLevelType w:val="hybridMultilevel"/>
     <w:tmpl w:val="4612A19A"/>
@@ -5994,7 +7721,7 @@
       </w:rPr>
     </w:lvl>
   </w:abstractNum>
-  <w:abstractNum w:abstractNumId="14" w15:restartNumberingAfterBreak="0">
+  <w:abstractNum w:abstractNumId="17" w15:restartNumberingAfterBreak="0">
     <w:nsid w:val="67E7512C"/>
     <w:multiLevelType w:val="hybridMultilevel"/>
     <w:tmpl w:val="A1220BA2"/>
@@ -6107,7 +7834,7 @@
       </w:rPr>
     </w:lvl>
   </w:abstractNum>
-  <w:abstractNum w:abstractNumId="15" w15:restartNumberingAfterBreak="0">
+  <w:abstractNum w:abstractNumId="18" w15:restartNumberingAfterBreak="0">
     <w:nsid w:val="68C7705B"/>
     <w:multiLevelType w:val="hybridMultilevel"/>
     <w:tmpl w:val="2078E248"/>
@@ -6220,7 +7947,7 @@
       </w:rPr>
     </w:lvl>
   </w:abstractNum>
-  <w:abstractNum w:abstractNumId="16" w15:restartNumberingAfterBreak="0">
+  <w:abstractNum w:abstractNumId="19" w15:restartNumberingAfterBreak="0">
     <w:nsid w:val="7042760B"/>
     <w:multiLevelType w:val="hybridMultilevel"/>
     <w:tmpl w:val="3B92CEDE"/>
@@ -6332,7 +8059,96 @@
       </w:rPr>
     </w:lvl>
   </w:abstractNum>
-  <w:abstractNum w:abstractNumId="17" w15:restartNumberingAfterBreak="0">
+  <w:abstractNum w:abstractNumId="20" w15:restartNumberingAfterBreak="0">
+    <w:nsid w:val="74D444C8"/>
+    <w:multiLevelType w:val="hybridMultilevel"/>
+    <w:tmpl w:val="25105EF4"/>
+    <w:lvl w:ilvl="0" w:tplc="2000000F">
+      <w:start w:val="1"/>
+      <w:numFmt w:val="decimal"/>
+      <w:lvlText w:val="%1."/>
+      <w:lvlJc w:val="left"/>
+      <w:pPr>
+        <w:ind w:left="720" w:hanging="360"/>
+      </w:pPr>
+      <w:rPr>
+        <w:rFonts w:hint="default"/>
+      </w:rPr>
+    </w:lvl>
+    <w:lvl w:ilvl="1" w:tplc="20000019" w:tentative="1">
+      <w:start w:val="1"/>
+      <w:numFmt w:val="lowerLetter"/>
+      <w:lvlText w:val="%2."/>
+      <w:lvlJc w:val="left"/>
+      <w:pPr>
+        <w:ind w:left="1440" w:hanging="360"/>
+      </w:pPr>
+    </w:lvl>
+    <w:lvl w:ilvl="2" w:tplc="2000001B" w:tentative="1">
+      <w:start w:val="1"/>
+      <w:numFmt w:val="lowerRoman"/>
+      <w:lvlText w:val="%3."/>
+      <w:lvlJc w:val="right"/>
+      <w:pPr>
+        <w:ind w:left="2160" w:hanging="180"/>
+      </w:pPr>
+    </w:lvl>
+    <w:lvl w:ilvl="3" w:tplc="2000000F" w:tentative="1">
+      <w:start w:val="1"/>
+      <w:numFmt w:val="decimal"/>
+      <w:lvlText w:val="%4."/>
+      <w:lvlJc w:val="left"/>
+      <w:pPr>
+        <w:ind w:left="2880" w:hanging="360"/>
+      </w:pPr>
+    </w:lvl>
+    <w:lvl w:ilvl="4" w:tplc="20000019" w:tentative="1">
+      <w:start w:val="1"/>
+      <w:numFmt w:val="lowerLetter"/>
+      <w:lvlText w:val="%5."/>
+      <w:lvlJc w:val="left"/>
+      <w:pPr>
+        <w:ind w:left="3600" w:hanging="360"/>
+      </w:pPr>
+    </w:lvl>
+    <w:lvl w:ilvl="5" w:tplc="2000001B" w:tentative="1">
+      <w:start w:val="1"/>
+      <w:numFmt w:val="lowerRoman"/>
+      <w:lvlText w:val="%6."/>
+      <w:lvlJc w:val="right"/>
+      <w:pPr>
+        <w:ind w:left="4320" w:hanging="180"/>
+      </w:pPr>
+    </w:lvl>
+    <w:lvl w:ilvl="6" w:tplc="2000000F" w:tentative="1">
+      <w:start w:val="1"/>
+      <w:numFmt w:val="decimal"/>
+      <w:lvlText w:val="%7."/>
+      <w:lvlJc w:val="left"/>
+      <w:pPr>
+        <w:ind w:left="5040" w:hanging="360"/>
+      </w:pPr>
+    </w:lvl>
+    <w:lvl w:ilvl="7" w:tplc="20000019" w:tentative="1">
+      <w:start w:val="1"/>
+      <w:numFmt w:val="lowerLetter"/>
+      <w:lvlText w:val="%8."/>
+      <w:lvlJc w:val="left"/>
+      <w:pPr>
+        <w:ind w:left="5760" w:hanging="360"/>
+      </w:pPr>
+    </w:lvl>
+    <w:lvl w:ilvl="8" w:tplc="2000001B" w:tentative="1">
+      <w:start w:val="1"/>
+      <w:numFmt w:val="lowerRoman"/>
+      <w:lvlText w:val="%9."/>
+      <w:lvlJc w:val="right"/>
+      <w:pPr>
+        <w:ind w:left="6480" w:hanging="180"/>
+      </w:pPr>
+    </w:lvl>
+  </w:abstractNum>
+  <w:abstractNum w:abstractNumId="21" w15:restartNumberingAfterBreak="0">
     <w:nsid w:val="76740DBC"/>
     <w:multiLevelType w:val="multilevel"/>
     <w:tmpl w:val="3FAE42C8"/>
@@ -6448,7 +8264,7 @@
       </w:rPr>
     </w:lvl>
   </w:abstractNum>
-  <w:abstractNum w:abstractNumId="18" w15:restartNumberingAfterBreak="0">
+  <w:abstractNum w:abstractNumId="22" w15:restartNumberingAfterBreak="0">
     <w:nsid w:val="77AF4808"/>
     <w:multiLevelType w:val="hybridMultilevel"/>
     <w:tmpl w:val="43709100"/>
@@ -6562,61 +8378,73 @@
     </w:lvl>
   </w:abstractNum>
   <w:num w:numId="1" w16cid:durableId="1906211872">
+    <w:abstractNumId w:val="21"/>
+  </w:num>
+  <w:num w:numId="2" w16cid:durableId="763500008">
+    <w:abstractNumId w:val="3"/>
+  </w:num>
+  <w:num w:numId="3" w16cid:durableId="1265773331">
+    <w:abstractNumId w:val="10"/>
+  </w:num>
+  <w:num w:numId="4" w16cid:durableId="1029449899">
+    <w:abstractNumId w:val="15"/>
+  </w:num>
+  <w:num w:numId="5" w16cid:durableId="1184244622">
+    <w:abstractNumId w:val="7"/>
+  </w:num>
+  <w:num w:numId="6" w16cid:durableId="2082366222">
+    <w:abstractNumId w:val="16"/>
+  </w:num>
+  <w:num w:numId="7" w16cid:durableId="2017806169">
     <w:abstractNumId w:val="17"/>
   </w:num>
-  <w:num w:numId="2" w16cid:durableId="763500008">
+  <w:num w:numId="8" w16cid:durableId="1856995079">
+    <w:abstractNumId w:val="4"/>
+  </w:num>
+  <w:num w:numId="9" w16cid:durableId="1659454823">
+    <w:abstractNumId w:val="8"/>
+  </w:num>
+  <w:num w:numId="10" w16cid:durableId="1835953436">
     <w:abstractNumId w:val="2"/>
   </w:num>
-  <w:num w:numId="3" w16cid:durableId="1265773331">
-    <w:abstractNumId w:val="8"/>
+  <w:num w:numId="11" w16cid:durableId="849225254">
+    <w:abstractNumId w:val="11"/>
   </w:num>
-  <w:num w:numId="4" w16cid:durableId="1029449899">
+  <w:num w:numId="12" w16cid:durableId="474105315">
     <w:abstractNumId w:val="12"/>
   </w:num>
-  <w:num w:numId="5" w16cid:durableId="1184244622">
-    <w:abstractNumId w:val="5"/>
+  <w:num w:numId="13" w16cid:durableId="1831872547">
+    <w:abstractNumId w:val="19"/>
   </w:num>
-  <w:num w:numId="6" w16cid:durableId="2082366222">
-    <w:abstractNumId w:val="13"/>
-  </w:num>
-  <w:num w:numId="7" w16cid:durableId="2017806169">
-    <w:abstractNumId w:val="14"/>
-  </w:num>
-  <w:num w:numId="8" w16cid:durableId="1856995079">
-    <w:abstractNumId w:val="3"/>
-  </w:num>
-  <w:num w:numId="9" w16cid:durableId="1659454823">
-    <w:abstractNumId w:val="6"/>
-  </w:num>
-  <w:num w:numId="10" w16cid:durableId="1835953436">
-    <w:abstractNumId w:val="1"/>
-  </w:num>
-  <w:num w:numId="11" w16cid:durableId="849225254">
+  <w:num w:numId="14" w16cid:durableId="82459522">
     <w:abstractNumId w:val="9"/>
   </w:num>
-  <w:num w:numId="12" w16cid:durableId="474105315">
-    <w:abstractNumId w:val="10"/>
-  </w:num>
-  <w:num w:numId="13" w16cid:durableId="1831872547">
-    <w:abstractNumId w:val="16"/>
-  </w:num>
-  <w:num w:numId="14" w16cid:durableId="82459522">
-    <w:abstractNumId w:val="7"/>
-  </w:num>
   <w:num w:numId="15" w16cid:durableId="1013381">
-    <w:abstractNumId w:val="11"/>
+    <w:abstractNumId w:val="14"/>
   </w:num>
   <w:num w:numId="16" w16cid:durableId="1428883609">
     <w:abstractNumId w:val="0"/>
   </w:num>
   <w:num w:numId="17" w16cid:durableId="446117533">
-    <w:abstractNumId w:val="15"/>
+    <w:abstractNumId w:val="18"/>
   </w:num>
   <w:num w:numId="18" w16cid:durableId="1593011738">
-    <w:abstractNumId w:val="4"/>
+    <w:abstractNumId w:val="6"/>
   </w:num>
   <w:num w:numId="19" w16cid:durableId="1247226798">
-    <w:abstractNumId w:val="18"/>
+    <w:abstractNumId w:val="22"/>
+  </w:num>
+  <w:num w:numId="20" w16cid:durableId="1495760180">
+    <w:abstractNumId w:val="5"/>
+  </w:num>
+  <w:num w:numId="21" w16cid:durableId="254705549">
+    <w:abstractNumId w:val="13"/>
+  </w:num>
+  <w:num w:numId="22" w16cid:durableId="1345202743">
+    <w:abstractNumId w:val="1"/>
+  </w:num>
+  <w:num w:numId="23" w16cid:durableId="1806194707">
+    <w:abstractNumId w:val="20"/>
   </w:num>
 </w:numbering>
 </file>
@@ -7235,6 +9063,25 @@
       <w:szCs w:val="24"/>
     </w:rPr>
   </w:style>
+  <w:style w:type="table" w:styleId="TableGrid">
+    <w:name w:val="Table Grid"/>
+    <w:basedOn w:val="TableNormal"/>
+    <w:uiPriority w:val="39"/>
+    <w:rsid w:val="007C3A32"/>
+    <w:pPr>
+      <w:spacing w:line="240" w:lineRule="auto"/>
+    </w:pPr>
+    <w:tblPr>
+      <w:tblBorders>
+        <w:top w:val="single" w:sz="4" w:space="0" w:color="auto"/>
+        <w:left w:val="single" w:sz="4" w:space="0" w:color="auto"/>
+        <w:bottom w:val="single" w:sz="4" w:space="0" w:color="auto"/>
+        <w:right w:val="single" w:sz="4" w:space="0" w:color="auto"/>
+        <w:insideH w:val="single" w:sz="4" w:space="0" w:color="auto"/>
+        <w:insideV w:val="single" w:sz="4" w:space="0" w:color="auto"/>
+      </w:tblBorders>
+    </w:tblPr>
+  </w:style>
 </w:styles>
 </file>
 

</xml_diff>

<commit_message>
Werk van les KBSa 20/11/2023
Analyse t/m user case beschrijving + tijdschrijven van iedereen die in de les was
</commit_message>
<xml_diff>
--- a/docs/oplevering/04FO/Funtioneel Ontwerp.docx
+++ b/docs/oplevering/04FO/Funtioneel Ontwerp.docx
@@ -82,14 +82,12 @@
       <w:r>
         <w:rPr>
           <w:noProof/>
-          <w:sz w:val="24"/>
-          <w:szCs w:val="24"/>
         </w:rPr>
         <w:drawing>
-          <wp:inline distT="0" distB="0" distL="0" distR="0" wp14:anchorId="346EC57C" wp14:editId="719ABC6D">
-            <wp:extent cx="5725795" cy="2677795"/>
-            <wp:effectExtent l="0" t="0" r="8255" b="8255"/>
-            <wp:docPr id="1011004609" name="Picture 2"/>
+          <wp:inline distT="0" distB="0" distL="0" distR="0" wp14:anchorId="15A428FC" wp14:editId="1A69E43C">
+            <wp:extent cx="5733415" cy="2681605"/>
+            <wp:effectExtent l="0" t="0" r="635" b="4445"/>
+            <wp:docPr id="1393012611" name="Picture 3" descr="A diagram of a product&#10;&#10;Description automatically generated"/>
             <wp:cNvGraphicFramePr>
               <a:graphicFrameLocks xmlns:a="http://schemas.openxmlformats.org/drawingml/2006/main" noChangeAspect="1"/>
             </wp:cNvGraphicFramePr>
@@ -97,7 +95,7 @@
               <a:graphicData uri="http://schemas.openxmlformats.org/drawingml/2006/picture">
                 <pic:pic xmlns:pic="http://schemas.openxmlformats.org/drawingml/2006/picture">
                   <pic:nvPicPr>
-                    <pic:cNvPr id="0" name="Picture 2"/>
+                    <pic:cNvPr id="1393012611" name="Picture 3" descr="A diagram of a product&#10;&#10;Description automatically generated"/>
                     <pic:cNvPicPr>
                       <a:picLocks noChangeAspect="1" noChangeArrowheads="1"/>
                     </pic:cNvPicPr>
@@ -118,7 +116,7 @@
                   <pic:spPr bwMode="auto">
                     <a:xfrm>
                       <a:off x="0" y="0"/>
-                      <a:ext cx="5725795" cy="2677795"/>
+                      <a:ext cx="5733415" cy="2681605"/>
                     </a:xfrm>
                     <a:prstGeom prst="rect">
                       <a:avLst/>
@@ -651,10 +649,10 @@
           <w:noProof/>
         </w:rPr>
         <w:drawing>
-          <wp:inline distT="0" distB="0" distL="0" distR="0" wp14:anchorId="62C02D1A" wp14:editId="221DF12D">
-            <wp:extent cx="2187575" cy="2340428"/>
-            <wp:effectExtent l="0" t="0" r="3175" b="3175"/>
-            <wp:docPr id="157968479" name="Picture 3"/>
+          <wp:inline distT="0" distB="0" distL="0" distR="0" wp14:anchorId="23603F09" wp14:editId="0A268F2F">
+            <wp:extent cx="2190750" cy="2771775"/>
+            <wp:effectExtent l="0" t="0" r="0" b="9525"/>
+            <wp:docPr id="1618352945" name="Picture 1" descr="A diagram of a person with text&#10;&#10;Description automatically generated"/>
             <wp:cNvGraphicFramePr>
               <a:graphicFrameLocks xmlns:a="http://schemas.openxmlformats.org/drawingml/2006/main" noChangeAspect="1"/>
             </wp:cNvGraphicFramePr>
@@ -662,7 +660,7 @@
               <a:graphicData uri="http://schemas.openxmlformats.org/drawingml/2006/picture">
                 <pic:pic xmlns:pic="http://schemas.openxmlformats.org/drawingml/2006/picture">
                   <pic:nvPicPr>
-                    <pic:cNvPr id="0" name="Picture 3"/>
+                    <pic:cNvPr id="1618352945" name="Picture 1" descr="A diagram of a person with text&#10;&#10;Description automatically generated"/>
                     <pic:cNvPicPr>
                       <a:picLocks noChangeAspect="1" noChangeArrowheads="1"/>
                     </pic:cNvPicPr>
@@ -683,7 +681,7 @@
                   <pic:spPr bwMode="auto">
                     <a:xfrm>
                       <a:off x="0" y="0"/>
-                      <a:ext cx="2195800" cy="2349228"/>
+                      <a:ext cx="2190750" cy="2771775"/>
                     </a:xfrm>
                     <a:prstGeom prst="rect">
                       <a:avLst/>
@@ -1448,23 +1446,6 @@
         </w:rPr>
       </w:pPr>
     </w:p>
-    <w:p>
-      <w:pPr>
-        <w:rPr>
-          <w:rFonts w:ascii="Merriweather" w:hAnsi="Merriweather"/>
-          <w:sz w:val="26"/>
-          <w:szCs w:val="26"/>
-        </w:rPr>
-      </w:pPr>
-      <w:r>
-        <w:rPr>
-          <w:rFonts w:ascii="Merriweather" w:hAnsi="Merriweather"/>
-          <w:sz w:val="26"/>
-          <w:szCs w:val="26"/>
-        </w:rPr>
-        <w:br w:type="page"/>
-      </w:r>
-    </w:p>
     <w:tbl>
       <w:tblPr>
         <w:tblStyle w:val="TableGrid"/>
@@ -3100,6 +3081,681 @@
           <w:szCs w:val="24"/>
         </w:rPr>
       </w:pPr>
+      <w:r>
+        <w:rPr>
+          <w:sz w:val="24"/>
+          <w:szCs w:val="24"/>
+        </w:rPr>
+        <w:br w:type="page"/>
+      </w:r>
+    </w:p>
+    <w:tbl>
+      <w:tblPr>
+        <w:tblStyle w:val="TableGrid"/>
+        <w:tblW w:w="9780" w:type="dxa"/>
+        <w:tblLook w:val="04A0" w:firstRow="1" w:lastRow="0" w:firstColumn="1" w:lastColumn="0" w:noHBand="0" w:noVBand="1"/>
+      </w:tblPr>
+      <w:tblGrid>
+        <w:gridCol w:w="4889"/>
+        <w:gridCol w:w="4891"/>
+      </w:tblGrid>
+      <w:tr>
+        <w:tc>
+          <w:tcPr>
+            <w:tcW w:w="4889" w:type="dxa"/>
+          </w:tcPr>
+          <w:p>
+            <w:pPr>
+              <w:rPr>
+                <w:rFonts w:ascii="Merriweather" w:hAnsi="Merriweather"/>
+                <w:sz w:val="26"/>
+                <w:szCs w:val="26"/>
+              </w:rPr>
+            </w:pPr>
+            <w:r>
+              <w:rPr>
+                <w:rFonts w:ascii="Merriweather" w:hAnsi="Merriweather"/>
+                <w:sz w:val="26"/>
+                <w:szCs w:val="26"/>
+              </w:rPr>
+              <w:lastRenderedPageBreak/>
+              <w:t>Naam</w:t>
+            </w:r>
+          </w:p>
+          <w:p>
+            <w:pPr>
+              <w:rPr>
+                <w:rFonts w:ascii="Merriweather" w:hAnsi="Merriweather"/>
+                <w:sz w:val="26"/>
+                <w:szCs w:val="26"/>
+              </w:rPr>
+            </w:pPr>
+          </w:p>
+        </w:tc>
+        <w:tc>
+          <w:tcPr>
+            <w:tcW w:w="4891" w:type="dxa"/>
+          </w:tcPr>
+          <w:p>
+            <w:pPr>
+              <w:rPr>
+                <w:rFonts w:ascii="Merriweather" w:hAnsi="Merriweather"/>
+                <w:sz w:val="26"/>
+                <w:szCs w:val="26"/>
+              </w:rPr>
+            </w:pPr>
+            <w:r>
+              <w:rPr>
+                <w:rFonts w:ascii="Merriweather" w:hAnsi="Merriweather"/>
+                <w:sz w:val="26"/>
+                <w:szCs w:val="26"/>
+              </w:rPr>
+              <w:t>Plaatsen bestelling</w:t>
+            </w:r>
+          </w:p>
+        </w:tc>
+      </w:tr>
+      <w:tr>
+        <w:tc>
+          <w:tcPr>
+            <w:tcW w:w="4889" w:type="dxa"/>
+          </w:tcPr>
+          <w:p>
+            <w:pPr>
+              <w:rPr>
+                <w:rFonts w:ascii="Merriweather" w:hAnsi="Merriweather"/>
+                <w:sz w:val="26"/>
+                <w:szCs w:val="26"/>
+              </w:rPr>
+            </w:pPr>
+            <w:r>
+              <w:rPr>
+                <w:rFonts w:ascii="Merriweather" w:hAnsi="Merriweather"/>
+                <w:sz w:val="26"/>
+                <w:szCs w:val="26"/>
+              </w:rPr>
+              <w:t>Actoren</w:t>
+            </w:r>
+          </w:p>
+          <w:p>
+            <w:pPr>
+              <w:rPr>
+                <w:rFonts w:ascii="Merriweather" w:hAnsi="Merriweather"/>
+                <w:sz w:val="26"/>
+                <w:szCs w:val="26"/>
+              </w:rPr>
+            </w:pPr>
+          </w:p>
+        </w:tc>
+        <w:tc>
+          <w:tcPr>
+            <w:tcW w:w="4891" w:type="dxa"/>
+          </w:tcPr>
+          <w:p>
+            <w:pPr>
+              <w:rPr>
+                <w:rFonts w:ascii="Merriweather" w:hAnsi="Merriweather"/>
+                <w:sz w:val="26"/>
+                <w:szCs w:val="26"/>
+              </w:rPr>
+            </w:pPr>
+            <w:r>
+              <w:rPr>
+                <w:rFonts w:ascii="Merriweather" w:hAnsi="Merriweather"/>
+                <w:sz w:val="26"/>
+                <w:szCs w:val="26"/>
+              </w:rPr>
+              <w:t>Primair: Bezoeker</w:t>
+            </w:r>
+          </w:p>
+        </w:tc>
+      </w:tr>
+      <w:tr>
+        <w:tc>
+          <w:tcPr>
+            <w:tcW w:w="4889" w:type="dxa"/>
+          </w:tcPr>
+          <w:p>
+            <w:pPr>
+              <w:rPr>
+                <w:rFonts w:ascii="Merriweather" w:hAnsi="Merriweather"/>
+                <w:sz w:val="26"/>
+                <w:szCs w:val="26"/>
+              </w:rPr>
+            </w:pPr>
+            <w:r>
+              <w:rPr>
+                <w:rFonts w:ascii="Merriweather" w:hAnsi="Merriweather"/>
+                <w:sz w:val="26"/>
+                <w:szCs w:val="26"/>
+              </w:rPr>
+              <w:t>Preconditie(s)</w:t>
+            </w:r>
+          </w:p>
+        </w:tc>
+        <w:tc>
+          <w:tcPr>
+            <w:tcW w:w="4891" w:type="dxa"/>
+          </w:tcPr>
+          <w:p>
+            <w:pPr>
+              <w:rPr>
+                <w:rFonts w:ascii="Merriweather" w:hAnsi="Merriweather"/>
+                <w:sz w:val="26"/>
+                <w:szCs w:val="26"/>
+              </w:rPr>
+            </w:pPr>
+            <w:r>
+              <w:rPr>
+                <w:rFonts w:ascii="Merriweather" w:hAnsi="Merriweather"/>
+                <w:sz w:val="26"/>
+                <w:szCs w:val="26"/>
+              </w:rPr>
+              <w:t>De bezoeker heeft minimaal een artikel in zijn winkelmandje</w:t>
+            </w:r>
+          </w:p>
+        </w:tc>
+      </w:tr>
+      <w:tr>
+        <w:tc>
+          <w:tcPr>
+            <w:tcW w:w="4889" w:type="dxa"/>
+          </w:tcPr>
+          <w:p>
+            <w:pPr>
+              <w:rPr>
+                <w:rFonts w:ascii="Merriweather" w:hAnsi="Merriweather"/>
+                <w:sz w:val="26"/>
+                <w:szCs w:val="26"/>
+              </w:rPr>
+            </w:pPr>
+            <w:r>
+              <w:rPr>
+                <w:rFonts w:ascii="Merriweather" w:hAnsi="Merriweather"/>
+                <w:sz w:val="26"/>
+                <w:szCs w:val="26"/>
+              </w:rPr>
+              <w:t>Postconditie(s)</w:t>
+            </w:r>
+          </w:p>
+          <w:p>
+            <w:pPr>
+              <w:rPr>
+                <w:rFonts w:ascii="Merriweather" w:hAnsi="Merriweather"/>
+                <w:sz w:val="26"/>
+                <w:szCs w:val="26"/>
+              </w:rPr>
+            </w:pPr>
+          </w:p>
+        </w:tc>
+        <w:tc>
+          <w:tcPr>
+            <w:tcW w:w="4891" w:type="dxa"/>
+          </w:tcPr>
+          <w:p>
+            <w:pPr>
+              <w:rPr>
+                <w:rFonts w:ascii="Merriweather" w:hAnsi="Merriweather"/>
+                <w:sz w:val="26"/>
+                <w:szCs w:val="26"/>
+              </w:rPr>
+            </w:pPr>
+            <w:r>
+              <w:rPr>
+                <w:rFonts w:ascii="Merriweather" w:hAnsi="Merriweather"/>
+                <w:sz w:val="26"/>
+                <w:szCs w:val="26"/>
+              </w:rPr>
+              <w:t xml:space="preserve">De bezoeker </w:t>
+            </w:r>
+            <w:r>
+              <w:rPr>
+                <w:rFonts w:ascii="Merriweather" w:hAnsi="Merriweather"/>
+                <w:sz w:val="26"/>
+                <w:szCs w:val="26"/>
+              </w:rPr>
+              <w:t xml:space="preserve">heeft </w:t>
+            </w:r>
+            <w:r>
+              <w:rPr>
+                <w:rFonts w:ascii="Merriweather" w:hAnsi="Merriweather"/>
+                <w:sz w:val="26"/>
+                <w:szCs w:val="26"/>
+              </w:rPr>
+              <w:t>de bestelling geplaatst en is doorgewijst naar de iDeal betaling</w:t>
+            </w:r>
+          </w:p>
+        </w:tc>
+      </w:tr>
+      <w:tr>
+        <w:tc>
+          <w:tcPr>
+            <w:tcW w:w="4889" w:type="dxa"/>
+          </w:tcPr>
+          <w:p>
+            <w:pPr>
+              <w:rPr>
+                <w:rFonts w:ascii="Merriweather" w:hAnsi="Merriweather"/>
+                <w:sz w:val="26"/>
+                <w:szCs w:val="26"/>
+              </w:rPr>
+            </w:pPr>
+            <w:r>
+              <w:rPr>
+                <w:rFonts w:ascii="Merriweather" w:hAnsi="Merriweather"/>
+                <w:sz w:val="26"/>
+                <w:szCs w:val="26"/>
+              </w:rPr>
+              <w:t>Hoofdscenario</w:t>
+            </w:r>
+          </w:p>
+          <w:p>
+            <w:pPr>
+              <w:rPr>
+                <w:rFonts w:ascii="Merriweather" w:hAnsi="Merriweather"/>
+                <w:sz w:val="26"/>
+                <w:szCs w:val="26"/>
+              </w:rPr>
+            </w:pPr>
+          </w:p>
+        </w:tc>
+        <w:tc>
+          <w:tcPr>
+            <w:tcW w:w="4891" w:type="dxa"/>
+          </w:tcPr>
+          <w:p>
+            <w:pPr>
+              <w:pStyle w:val="ListParagraph"/>
+              <w:numPr>
+                <w:ilvl w:val="0"/>
+                <w:numId w:val="24"/>
+              </w:numPr>
+              <w:rPr>
+                <w:rFonts w:ascii="Merriweather" w:hAnsi="Merriweather"/>
+                <w:sz w:val="23"/>
+                <w:szCs w:val="23"/>
+              </w:rPr>
+            </w:pPr>
+            <w:r>
+              <w:rPr>
+                <w:rFonts w:ascii="Merriweather" w:hAnsi="Merriweather"/>
+                <w:sz w:val="23"/>
+                <w:szCs w:val="23"/>
+              </w:rPr>
+              <w:t>De bezoeker gaat naar het winkelmandje</w:t>
+            </w:r>
+          </w:p>
+          <w:p>
+            <w:pPr>
+              <w:pStyle w:val="ListParagraph"/>
+              <w:rPr>
+                <w:rFonts w:ascii="Merriweather" w:hAnsi="Merriweather"/>
+                <w:sz w:val="23"/>
+                <w:szCs w:val="23"/>
+              </w:rPr>
+            </w:pPr>
+          </w:p>
+          <w:p>
+            <w:pPr>
+              <w:pStyle w:val="ListParagraph"/>
+              <w:numPr>
+                <w:ilvl w:val="0"/>
+                <w:numId w:val="24"/>
+              </w:numPr>
+              <w:rPr>
+                <w:rFonts w:ascii="Merriweather" w:hAnsi="Merriweather"/>
+                <w:sz w:val="23"/>
+                <w:szCs w:val="23"/>
+              </w:rPr>
+            </w:pPr>
+            <w:r>
+              <w:rPr>
+                <w:rFonts w:ascii="Merriweather" w:hAnsi="Merriweather"/>
+                <w:sz w:val="23"/>
+                <w:szCs w:val="23"/>
+              </w:rPr>
+              <w:t>De bezoeker klikt op de knop ‘Afrekenen</w:t>
+            </w:r>
+            <w:r>
+              <w:rPr>
+                <w:rFonts w:ascii="Merriweather" w:hAnsi="Merriweather"/>
+                <w:sz w:val="23"/>
+                <w:szCs w:val="23"/>
+              </w:rPr>
+              <w:t>’</w:t>
+            </w:r>
+          </w:p>
+          <w:p>
+            <w:pPr>
+              <w:pStyle w:val="ListParagraph"/>
+              <w:rPr>
+                <w:rFonts w:ascii="Merriweather" w:hAnsi="Merriweather"/>
+                <w:sz w:val="23"/>
+                <w:szCs w:val="23"/>
+              </w:rPr>
+            </w:pPr>
+          </w:p>
+          <w:p>
+            <w:pPr>
+              <w:pStyle w:val="ListParagraph"/>
+              <w:numPr>
+                <w:ilvl w:val="0"/>
+                <w:numId w:val="24"/>
+              </w:numPr>
+              <w:rPr>
+                <w:rFonts w:ascii="Merriweather" w:hAnsi="Merriweather"/>
+                <w:sz w:val="23"/>
+                <w:szCs w:val="23"/>
+              </w:rPr>
+            </w:pPr>
+            <w:r>
+              <w:rPr>
+                <w:rFonts w:ascii="Merriweather" w:hAnsi="Merriweather"/>
+                <w:sz w:val="23"/>
+                <w:szCs w:val="23"/>
+              </w:rPr>
+              <w:t>De bezoeker wordt doorgeleid naar de check-out pagina</w:t>
+            </w:r>
+          </w:p>
+          <w:p>
+            <w:pPr>
+              <w:pStyle w:val="ListParagraph"/>
+              <w:rPr>
+                <w:rFonts w:ascii="Merriweather" w:hAnsi="Merriweather"/>
+                <w:sz w:val="23"/>
+                <w:szCs w:val="23"/>
+              </w:rPr>
+            </w:pPr>
+          </w:p>
+          <w:p>
+            <w:pPr>
+              <w:pStyle w:val="ListParagraph"/>
+              <w:numPr>
+                <w:ilvl w:val="0"/>
+                <w:numId w:val="24"/>
+              </w:numPr>
+              <w:rPr>
+                <w:rFonts w:ascii="Merriweather" w:hAnsi="Merriweather"/>
+                <w:sz w:val="23"/>
+                <w:szCs w:val="23"/>
+              </w:rPr>
+            </w:pPr>
+            <w:r>
+              <w:rPr>
+                <w:rFonts w:ascii="Merriweather" w:hAnsi="Merriweather"/>
+                <w:sz w:val="23"/>
+                <w:szCs w:val="23"/>
+              </w:rPr>
+              <w:t>De bezoeker vult zijn gegevens in</w:t>
+            </w:r>
+          </w:p>
+          <w:p>
+            <w:pPr>
+              <w:pStyle w:val="ListParagraph"/>
+              <w:rPr>
+                <w:rFonts w:ascii="Merriweather" w:hAnsi="Merriweather"/>
+                <w:sz w:val="23"/>
+                <w:szCs w:val="23"/>
+              </w:rPr>
+            </w:pPr>
+          </w:p>
+          <w:p>
+            <w:pPr>
+              <w:pStyle w:val="ListParagraph"/>
+              <w:numPr>
+                <w:ilvl w:val="0"/>
+                <w:numId w:val="24"/>
+              </w:numPr>
+              <w:rPr>
+                <w:rFonts w:ascii="Merriweather" w:hAnsi="Merriweather"/>
+                <w:sz w:val="23"/>
+                <w:szCs w:val="23"/>
+              </w:rPr>
+            </w:pPr>
+            <w:r>
+              <w:rPr>
+                <w:rFonts w:ascii="Merriweather" w:hAnsi="Merriweather"/>
+                <w:sz w:val="23"/>
+                <w:szCs w:val="23"/>
+              </w:rPr>
+              <w:t>De bezoeker drukt op de knop</w:t>
+            </w:r>
+            <w:r>
+              <w:rPr>
+                <w:rFonts w:ascii="Merriweather" w:hAnsi="Merriweather"/>
+                <w:sz w:val="23"/>
+                <w:szCs w:val="23"/>
+              </w:rPr>
+              <w:t xml:space="preserve"> </w:t>
+            </w:r>
+            <w:r>
+              <w:rPr>
+                <w:rFonts w:ascii="Merriweather" w:hAnsi="Merriweather"/>
+                <w:sz w:val="23"/>
+                <w:szCs w:val="23"/>
+              </w:rPr>
+              <w:t xml:space="preserve">‘Afrekenen’ </w:t>
+            </w:r>
+            <w:r>
+              <w:rPr>
+                <w:rFonts w:ascii="Merriweather" w:hAnsi="Merriweather"/>
+                <w:sz w:val="23"/>
+                <w:szCs w:val="23"/>
+                <w:highlight w:val="yellow"/>
+              </w:rPr>
+              <w:t>(nu verzenden)</w:t>
+            </w:r>
+          </w:p>
+          <w:p>
+            <w:pPr>
+              <w:pStyle w:val="ListParagraph"/>
+              <w:rPr>
+                <w:rFonts w:ascii="Merriweather" w:hAnsi="Merriweather"/>
+                <w:sz w:val="23"/>
+                <w:szCs w:val="23"/>
+              </w:rPr>
+            </w:pPr>
+          </w:p>
+          <w:p>
+            <w:pPr>
+              <w:pStyle w:val="ListParagraph"/>
+              <w:numPr>
+                <w:ilvl w:val="0"/>
+                <w:numId w:val="24"/>
+              </w:numPr>
+              <w:rPr>
+                <w:rFonts w:ascii="Merriweather" w:hAnsi="Merriweather"/>
+                <w:sz w:val="23"/>
+                <w:szCs w:val="23"/>
+              </w:rPr>
+            </w:pPr>
+            <w:r>
+              <w:rPr>
+                <w:rFonts w:ascii="Merriweather" w:hAnsi="Merriweather"/>
+                <w:sz w:val="23"/>
+                <w:szCs w:val="23"/>
+              </w:rPr>
+              <w:t>De bezoeker wordt geleid naar</w:t>
+            </w:r>
+            <w:r>
+              <w:rPr>
+                <w:rFonts w:ascii="Merriweather" w:hAnsi="Merriweather"/>
+                <w:sz w:val="23"/>
+                <w:szCs w:val="23"/>
+              </w:rPr>
+              <w:t xml:space="preserve"> de iDeal demo</w:t>
+            </w:r>
+          </w:p>
+          <w:p>
+            <w:pPr>
+              <w:pStyle w:val="ListParagraph"/>
+              <w:rPr>
+                <w:rFonts w:ascii="Merriweather" w:hAnsi="Merriweather"/>
+                <w:sz w:val="23"/>
+                <w:szCs w:val="23"/>
+              </w:rPr>
+            </w:pPr>
+          </w:p>
+          <w:p>
+            <w:pPr>
+              <w:pStyle w:val="ListParagraph"/>
+              <w:numPr>
+                <w:ilvl w:val="0"/>
+                <w:numId w:val="24"/>
+              </w:numPr>
+              <w:rPr>
+                <w:rFonts w:ascii="Merriweather" w:hAnsi="Merriweather"/>
+                <w:sz w:val="23"/>
+                <w:szCs w:val="23"/>
+              </w:rPr>
+            </w:pPr>
+            <w:r>
+              <w:rPr>
+                <w:rFonts w:ascii="Merriweather" w:hAnsi="Merriweather"/>
+                <w:sz w:val="23"/>
+                <w:szCs w:val="23"/>
+              </w:rPr>
+              <w:t xml:space="preserve">De bestelde artikelen worden uit de </w:t>
+            </w:r>
+          </w:p>
+        </w:tc>
+      </w:tr>
+      <w:tr>
+        <w:tc>
+          <w:tcPr>
+            <w:tcW w:w="4889" w:type="dxa"/>
+          </w:tcPr>
+          <w:p>
+            <w:pPr>
+              <w:rPr>
+                <w:rFonts w:ascii="Merriweather" w:hAnsi="Merriweather"/>
+                <w:sz w:val="26"/>
+                <w:szCs w:val="26"/>
+              </w:rPr>
+            </w:pPr>
+            <w:r>
+              <w:rPr>
+                <w:rFonts w:ascii="Merriweather" w:hAnsi="Merriweather"/>
+                <w:sz w:val="26"/>
+                <w:szCs w:val="26"/>
+              </w:rPr>
+              <w:t>Uitzonderingen</w:t>
+            </w:r>
+          </w:p>
+        </w:tc>
+        <w:tc>
+          <w:tcPr>
+            <w:tcW w:w="4891" w:type="dxa"/>
+          </w:tcPr>
+          <w:p>
+            <w:pPr>
+              <w:rPr>
+                <w:rFonts w:ascii="Merriweather" w:hAnsi="Merriweather"/>
+                <w:sz w:val="26"/>
+                <w:szCs w:val="26"/>
+              </w:rPr>
+            </w:pPr>
+            <w:r>
+              <w:rPr>
+                <w:rFonts w:ascii="Merriweather" w:hAnsi="Merriweather"/>
+                <w:sz w:val="26"/>
+                <w:szCs w:val="26"/>
+              </w:rPr>
+              <w:t xml:space="preserve">2a. </w:t>
+            </w:r>
+            <w:r>
+              <w:rPr>
+                <w:rFonts w:ascii="Merriweather" w:hAnsi="Merriweather"/>
+                <w:sz w:val="26"/>
+                <w:szCs w:val="26"/>
+              </w:rPr>
+              <w:t>Als het winkelmandje leeg is, is de knop ‘Afrekenen’ niet te zien.</w:t>
+            </w:r>
+          </w:p>
+          <w:p>
+            <w:pPr>
+              <w:rPr>
+                <w:rFonts w:ascii="Merriweather" w:hAnsi="Merriweather"/>
+                <w:sz w:val="26"/>
+                <w:szCs w:val="26"/>
+              </w:rPr>
+            </w:pPr>
+          </w:p>
+          <w:p>
+            <w:pPr>
+              <w:rPr>
+                <w:rFonts w:ascii="Merriweather" w:hAnsi="Merriweather"/>
+                <w:sz w:val="26"/>
+                <w:szCs w:val="26"/>
+              </w:rPr>
+            </w:pPr>
+            <w:r>
+              <w:rPr>
+                <w:rFonts w:ascii="Merriweather" w:hAnsi="Merriweather"/>
+                <w:sz w:val="26"/>
+                <w:szCs w:val="26"/>
+              </w:rPr>
+              <w:t>4a. Als verplichte gegevens ontbreken in het invul formulier geeft de browser hier een melding aan bij het invul veld.</w:t>
+            </w:r>
+          </w:p>
+          <w:p>
+            <w:pPr>
+              <w:rPr>
+                <w:rFonts w:ascii="Merriweather" w:hAnsi="Merriweather"/>
+                <w:sz w:val="26"/>
+                <w:szCs w:val="26"/>
+              </w:rPr>
+            </w:pPr>
+          </w:p>
+          <w:p>
+            <w:pPr>
+              <w:rPr>
+                <w:rFonts w:ascii="Merriweather" w:hAnsi="Merriweather"/>
+                <w:sz w:val="26"/>
+                <w:szCs w:val="26"/>
+              </w:rPr>
+            </w:pPr>
+            <w:r>
+              <w:rPr>
+                <w:rFonts w:ascii="Merriweather" w:hAnsi="Merriweather"/>
+                <w:sz w:val="26"/>
+                <w:szCs w:val="26"/>
+              </w:rPr>
+              <w:t>6a. Als de iDeal betaling mislukt of afgebroken wordt, wordt dit aangegeven in de browser en de bezoeker wordt terug geleid naar stap 5.</w:t>
+            </w:r>
+          </w:p>
+        </w:tc>
+      </w:tr>
+    </w:tbl>
+    <w:p>
+      <w:pPr>
+        <w:rPr>
+          <w:sz w:val="24"/>
+          <w:szCs w:val="24"/>
+        </w:rPr>
+      </w:pPr>
+      <w:r>
+        <w:rPr>
+          <w:sz w:val="24"/>
+          <w:szCs w:val="24"/>
+        </w:rPr>
+        <w:t>&gt;bezoekr wordt klant &gt; krijgt klant nummer</w:t>
+      </w:r>
+    </w:p>
+    <w:p>
+      <w:pPr>
+        <w:rPr>
+          <w:sz w:val="24"/>
+          <w:szCs w:val="24"/>
+        </w:rPr>
+      </w:pPr>
+      <w:r>
+        <w:rPr>
+          <w:sz w:val="24"/>
+          <w:szCs w:val="24"/>
+        </w:rPr>
+        <w:t>&gt;Accounts? &gt; bijhouden producten etc etc</w:t>
+      </w:r>
       <w:r>
         <w:rPr>
           <w:sz w:val="24"/>
@@ -6342,6 +6998,95 @@
     </w:lvl>
   </w:abstractNum>
   <w:abstractNum w:abstractNumId="5" w15:restartNumberingAfterBreak="0">
+    <w:nsid w:val="1BC638D8"/>
+    <w:multiLevelType w:val="hybridMultilevel"/>
+    <w:tmpl w:val="227A1F14"/>
+    <w:lvl w:ilvl="0" w:tplc="FFFFFFFF">
+      <w:start w:val="1"/>
+      <w:numFmt w:val="decimal"/>
+      <w:lvlText w:val="%1."/>
+      <w:lvlJc w:val="left"/>
+      <w:pPr>
+        <w:ind w:left="720" w:hanging="360"/>
+      </w:pPr>
+      <w:rPr>
+        <w:rFonts w:hint="default"/>
+      </w:rPr>
+    </w:lvl>
+    <w:lvl w:ilvl="1" w:tplc="FFFFFFFF" w:tentative="1">
+      <w:start w:val="1"/>
+      <w:numFmt w:val="lowerLetter"/>
+      <w:lvlText w:val="%2."/>
+      <w:lvlJc w:val="left"/>
+      <w:pPr>
+        <w:ind w:left="1440" w:hanging="360"/>
+      </w:pPr>
+    </w:lvl>
+    <w:lvl w:ilvl="2" w:tplc="FFFFFFFF" w:tentative="1">
+      <w:start w:val="1"/>
+      <w:numFmt w:val="lowerRoman"/>
+      <w:lvlText w:val="%3."/>
+      <w:lvlJc w:val="right"/>
+      <w:pPr>
+        <w:ind w:left="2160" w:hanging="180"/>
+      </w:pPr>
+    </w:lvl>
+    <w:lvl w:ilvl="3" w:tplc="FFFFFFFF" w:tentative="1">
+      <w:start w:val="1"/>
+      <w:numFmt w:val="decimal"/>
+      <w:lvlText w:val="%4."/>
+      <w:lvlJc w:val="left"/>
+      <w:pPr>
+        <w:ind w:left="2880" w:hanging="360"/>
+      </w:pPr>
+    </w:lvl>
+    <w:lvl w:ilvl="4" w:tplc="FFFFFFFF" w:tentative="1">
+      <w:start w:val="1"/>
+      <w:numFmt w:val="lowerLetter"/>
+      <w:lvlText w:val="%5."/>
+      <w:lvlJc w:val="left"/>
+      <w:pPr>
+        <w:ind w:left="3600" w:hanging="360"/>
+      </w:pPr>
+    </w:lvl>
+    <w:lvl w:ilvl="5" w:tplc="FFFFFFFF" w:tentative="1">
+      <w:start w:val="1"/>
+      <w:numFmt w:val="lowerRoman"/>
+      <w:lvlText w:val="%6."/>
+      <w:lvlJc w:val="right"/>
+      <w:pPr>
+        <w:ind w:left="4320" w:hanging="180"/>
+      </w:pPr>
+    </w:lvl>
+    <w:lvl w:ilvl="6" w:tplc="FFFFFFFF" w:tentative="1">
+      <w:start w:val="1"/>
+      <w:numFmt w:val="decimal"/>
+      <w:lvlText w:val="%7."/>
+      <w:lvlJc w:val="left"/>
+      <w:pPr>
+        <w:ind w:left="5040" w:hanging="360"/>
+      </w:pPr>
+    </w:lvl>
+    <w:lvl w:ilvl="7" w:tplc="FFFFFFFF" w:tentative="1">
+      <w:start w:val="1"/>
+      <w:numFmt w:val="lowerLetter"/>
+      <w:lvlText w:val="%8."/>
+      <w:lvlJc w:val="left"/>
+      <w:pPr>
+        <w:ind w:left="5760" w:hanging="360"/>
+      </w:pPr>
+    </w:lvl>
+    <w:lvl w:ilvl="8" w:tplc="FFFFFFFF" w:tentative="1">
+      <w:start w:val="1"/>
+      <w:numFmt w:val="lowerRoman"/>
+      <w:lvlText w:val="%9."/>
+      <w:lvlJc w:val="right"/>
+      <w:pPr>
+        <w:ind w:left="6480" w:hanging="180"/>
+      </w:pPr>
+    </w:lvl>
+  </w:abstractNum>
+  <w:abstractNum w:abstractNumId="6" w15:restartNumberingAfterBreak="0">
     <w:nsid w:val="2A0B15BA"/>
     <w:multiLevelType w:val="hybridMultilevel"/>
     <w:tmpl w:val="074E952C"/>
@@ -6430,7 +7175,7 @@
       </w:pPr>
     </w:lvl>
   </w:abstractNum>
-  <w:abstractNum w:abstractNumId="6" w15:restartNumberingAfterBreak="0">
+  <w:abstractNum w:abstractNumId="7" w15:restartNumberingAfterBreak="0">
     <w:nsid w:val="2B0F0B1C"/>
     <w:multiLevelType w:val="hybridMultilevel"/>
     <w:tmpl w:val="B198AAFE"/>
@@ -6543,7 +7288,7 @@
       </w:rPr>
     </w:lvl>
   </w:abstractNum>
-  <w:abstractNum w:abstractNumId="7" w15:restartNumberingAfterBreak="0">
+  <w:abstractNum w:abstractNumId="8" w15:restartNumberingAfterBreak="0">
     <w:nsid w:val="2C6B3292"/>
     <w:multiLevelType w:val="hybridMultilevel"/>
     <w:tmpl w:val="9DC04812"/>
@@ -6656,7 +7401,7 @@
       </w:rPr>
     </w:lvl>
   </w:abstractNum>
-  <w:abstractNum w:abstractNumId="8" w15:restartNumberingAfterBreak="0">
+  <w:abstractNum w:abstractNumId="9" w15:restartNumberingAfterBreak="0">
     <w:nsid w:val="341846A5"/>
     <w:multiLevelType w:val="hybridMultilevel"/>
     <w:tmpl w:val="E26006A6"/>
@@ -6769,7 +7514,7 @@
       </w:rPr>
     </w:lvl>
   </w:abstractNum>
-  <w:abstractNum w:abstractNumId="9" w15:restartNumberingAfterBreak="0">
+  <w:abstractNum w:abstractNumId="10" w15:restartNumberingAfterBreak="0">
     <w:nsid w:val="35663DD4"/>
     <w:multiLevelType w:val="multilevel"/>
     <w:tmpl w:val="72385AE6"/>
@@ -6918,7 +7663,7 @@
       </w:rPr>
     </w:lvl>
   </w:abstractNum>
-  <w:abstractNum w:abstractNumId="10" w15:restartNumberingAfterBreak="0">
+  <w:abstractNum w:abstractNumId="11" w15:restartNumberingAfterBreak="0">
     <w:nsid w:val="38137743"/>
     <w:multiLevelType w:val="hybridMultilevel"/>
     <w:tmpl w:val="36385DB8"/>
@@ -7031,7 +7776,7 @@
       </w:rPr>
     </w:lvl>
   </w:abstractNum>
-  <w:abstractNum w:abstractNumId="11" w15:restartNumberingAfterBreak="0">
+  <w:abstractNum w:abstractNumId="12" w15:restartNumberingAfterBreak="0">
     <w:nsid w:val="56007D81"/>
     <w:multiLevelType w:val="multilevel"/>
     <w:tmpl w:val="197E4352"/>
@@ -7180,7 +7925,7 @@
       </w:rPr>
     </w:lvl>
   </w:abstractNum>
-  <w:abstractNum w:abstractNumId="12" w15:restartNumberingAfterBreak="0">
+  <w:abstractNum w:abstractNumId="13" w15:restartNumberingAfterBreak="0">
     <w:nsid w:val="56426710"/>
     <w:multiLevelType w:val="hybridMultilevel"/>
     <w:tmpl w:val="4380EBC2"/>
@@ -7293,7 +8038,7 @@
       </w:rPr>
     </w:lvl>
   </w:abstractNum>
-  <w:abstractNum w:abstractNumId="13" w15:restartNumberingAfterBreak="0">
+  <w:abstractNum w:abstractNumId="14" w15:restartNumberingAfterBreak="0">
     <w:nsid w:val="597E054B"/>
     <w:multiLevelType w:val="hybridMultilevel"/>
     <w:tmpl w:val="227A1F14"/>
@@ -7382,7 +8127,7 @@
       </w:pPr>
     </w:lvl>
   </w:abstractNum>
-  <w:abstractNum w:abstractNumId="14" w15:restartNumberingAfterBreak="0">
+  <w:abstractNum w:abstractNumId="15" w15:restartNumberingAfterBreak="0">
     <w:nsid w:val="5BF22ED5"/>
     <w:multiLevelType w:val="multilevel"/>
     <w:tmpl w:val="AE3CDF90"/>
@@ -7495,7 +8240,7 @@
       </w:pPr>
     </w:lvl>
   </w:abstractNum>
-  <w:abstractNum w:abstractNumId="15" w15:restartNumberingAfterBreak="0">
+  <w:abstractNum w:abstractNumId="16" w15:restartNumberingAfterBreak="0">
     <w:nsid w:val="5DCA6458"/>
     <w:multiLevelType w:val="hybridMultilevel"/>
     <w:tmpl w:val="96AA84D6"/>
@@ -7608,7 +8353,7 @@
       </w:rPr>
     </w:lvl>
   </w:abstractNum>
-  <w:abstractNum w:abstractNumId="16" w15:restartNumberingAfterBreak="0">
+  <w:abstractNum w:abstractNumId="17" w15:restartNumberingAfterBreak="0">
     <w:nsid w:val="66C30101"/>
     <w:multiLevelType w:val="hybridMultilevel"/>
     <w:tmpl w:val="4612A19A"/>
@@ -7721,7 +8466,7 @@
       </w:rPr>
     </w:lvl>
   </w:abstractNum>
-  <w:abstractNum w:abstractNumId="17" w15:restartNumberingAfterBreak="0">
+  <w:abstractNum w:abstractNumId="18" w15:restartNumberingAfterBreak="0">
     <w:nsid w:val="67E7512C"/>
     <w:multiLevelType w:val="hybridMultilevel"/>
     <w:tmpl w:val="A1220BA2"/>
@@ -7834,7 +8579,7 @@
       </w:rPr>
     </w:lvl>
   </w:abstractNum>
-  <w:abstractNum w:abstractNumId="18" w15:restartNumberingAfterBreak="0">
+  <w:abstractNum w:abstractNumId="19" w15:restartNumberingAfterBreak="0">
     <w:nsid w:val="68C7705B"/>
     <w:multiLevelType w:val="hybridMultilevel"/>
     <w:tmpl w:val="2078E248"/>
@@ -7947,7 +8692,7 @@
       </w:rPr>
     </w:lvl>
   </w:abstractNum>
-  <w:abstractNum w:abstractNumId="19" w15:restartNumberingAfterBreak="0">
+  <w:abstractNum w:abstractNumId="20" w15:restartNumberingAfterBreak="0">
     <w:nsid w:val="7042760B"/>
     <w:multiLevelType w:val="hybridMultilevel"/>
     <w:tmpl w:val="3B92CEDE"/>
@@ -8059,7 +8804,7 @@
       </w:rPr>
     </w:lvl>
   </w:abstractNum>
-  <w:abstractNum w:abstractNumId="20" w15:restartNumberingAfterBreak="0">
+  <w:abstractNum w:abstractNumId="21" w15:restartNumberingAfterBreak="0">
     <w:nsid w:val="74D444C8"/>
     <w:multiLevelType w:val="hybridMultilevel"/>
     <w:tmpl w:val="25105EF4"/>
@@ -8148,7 +8893,7 @@
       </w:pPr>
     </w:lvl>
   </w:abstractNum>
-  <w:abstractNum w:abstractNumId="21" w15:restartNumberingAfterBreak="0">
+  <w:abstractNum w:abstractNumId="22" w15:restartNumberingAfterBreak="0">
     <w:nsid w:val="76740DBC"/>
     <w:multiLevelType w:val="multilevel"/>
     <w:tmpl w:val="3FAE42C8"/>
@@ -8264,7 +9009,7 @@
       </w:rPr>
     </w:lvl>
   </w:abstractNum>
-  <w:abstractNum w:abstractNumId="22" w15:restartNumberingAfterBreak="0">
+  <w:abstractNum w:abstractNumId="23" w15:restartNumberingAfterBreak="0">
     <w:nsid w:val="77AF4808"/>
     <w:multiLevelType w:val="hybridMultilevel"/>
     <w:tmpl w:val="43709100"/>
@@ -8378,73 +9123,76 @@
     </w:lvl>
   </w:abstractNum>
   <w:num w:numId="1" w16cid:durableId="1906211872">
-    <w:abstractNumId w:val="21"/>
+    <w:abstractNumId w:val="22"/>
   </w:num>
   <w:num w:numId="2" w16cid:durableId="763500008">
     <w:abstractNumId w:val="3"/>
   </w:num>
   <w:num w:numId="3" w16cid:durableId="1265773331">
-    <w:abstractNumId w:val="10"/>
+    <w:abstractNumId w:val="11"/>
   </w:num>
   <w:num w:numId="4" w16cid:durableId="1029449899">
-    <w:abstractNumId w:val="15"/>
+    <w:abstractNumId w:val="16"/>
   </w:num>
   <w:num w:numId="5" w16cid:durableId="1184244622">
-    <w:abstractNumId w:val="7"/>
+    <w:abstractNumId w:val="8"/>
   </w:num>
   <w:num w:numId="6" w16cid:durableId="2082366222">
-    <w:abstractNumId w:val="16"/>
+    <w:abstractNumId w:val="17"/>
   </w:num>
   <w:num w:numId="7" w16cid:durableId="2017806169">
-    <w:abstractNumId w:val="17"/>
+    <w:abstractNumId w:val="18"/>
   </w:num>
   <w:num w:numId="8" w16cid:durableId="1856995079">
     <w:abstractNumId w:val="4"/>
   </w:num>
   <w:num w:numId="9" w16cid:durableId="1659454823">
-    <w:abstractNumId w:val="8"/>
+    <w:abstractNumId w:val="9"/>
   </w:num>
   <w:num w:numId="10" w16cid:durableId="1835953436">
     <w:abstractNumId w:val="2"/>
   </w:num>
   <w:num w:numId="11" w16cid:durableId="849225254">
-    <w:abstractNumId w:val="11"/>
+    <w:abstractNumId w:val="12"/>
   </w:num>
   <w:num w:numId="12" w16cid:durableId="474105315">
-    <w:abstractNumId w:val="12"/>
+    <w:abstractNumId w:val="13"/>
   </w:num>
   <w:num w:numId="13" w16cid:durableId="1831872547">
-    <w:abstractNumId w:val="19"/>
+    <w:abstractNumId w:val="20"/>
   </w:num>
   <w:num w:numId="14" w16cid:durableId="82459522">
-    <w:abstractNumId w:val="9"/>
+    <w:abstractNumId w:val="10"/>
   </w:num>
   <w:num w:numId="15" w16cid:durableId="1013381">
-    <w:abstractNumId w:val="14"/>
+    <w:abstractNumId w:val="15"/>
   </w:num>
   <w:num w:numId="16" w16cid:durableId="1428883609">
     <w:abstractNumId w:val="0"/>
   </w:num>
   <w:num w:numId="17" w16cid:durableId="446117533">
-    <w:abstractNumId w:val="18"/>
+    <w:abstractNumId w:val="19"/>
   </w:num>
   <w:num w:numId="18" w16cid:durableId="1593011738">
+    <w:abstractNumId w:val="7"/>
+  </w:num>
+  <w:num w:numId="19" w16cid:durableId="1247226798">
+    <w:abstractNumId w:val="23"/>
+  </w:num>
+  <w:num w:numId="20" w16cid:durableId="1495760180">
     <w:abstractNumId w:val="6"/>
   </w:num>
-  <w:num w:numId="19" w16cid:durableId="1247226798">
-    <w:abstractNumId w:val="22"/>
-  </w:num>
-  <w:num w:numId="20" w16cid:durableId="1495760180">
-    <w:abstractNumId w:val="5"/>
-  </w:num>
   <w:num w:numId="21" w16cid:durableId="254705549">
-    <w:abstractNumId w:val="13"/>
+    <w:abstractNumId w:val="14"/>
   </w:num>
   <w:num w:numId="22" w16cid:durableId="1345202743">
     <w:abstractNumId w:val="1"/>
   </w:num>
   <w:num w:numId="23" w16cid:durableId="1806194707">
-    <w:abstractNumId w:val="20"/>
+    <w:abstractNumId w:val="21"/>
+  </w:num>
+  <w:num w:numId="24" w16cid:durableId="15814519">
+    <w:abstractNumId w:val="5"/>
   </w:num>
 </w:numbering>
 </file>

</xml_diff>

<commit_message>
updated us 7 <> 8
</commit_message>
<xml_diff>
--- a/docs/oplevering/04FO/Funtioneel Ontwerp.docx
+++ b/docs/oplevering/04FO/Funtioneel Ontwerp.docx
@@ -84,10 +84,10 @@
           <w:noProof/>
         </w:rPr>
         <w:drawing>
-          <wp:inline distT="0" distB="0" distL="0" distR="0" wp14:anchorId="15A428FC" wp14:editId="1A69E43C">
-            <wp:extent cx="5733415" cy="2681605"/>
-            <wp:effectExtent l="0" t="0" r="635" b="4445"/>
-            <wp:docPr id="1393012611" name="Picture 3" descr="A diagram of a product&#10;&#10;Description automatically generated"/>
+          <wp:inline distT="0" distB="0" distL="0" distR="0" wp14:anchorId="6FF5076F" wp14:editId="3767C215">
+            <wp:extent cx="5733415" cy="2685415"/>
+            <wp:effectExtent l="0" t="0" r="635" b="635"/>
+            <wp:docPr id="2078487307" name="Picture 1" descr="A diagram of a diagram&#10;&#10;Description automatically generated"/>
             <wp:cNvGraphicFramePr>
               <a:graphicFrameLocks xmlns:a="http://schemas.openxmlformats.org/drawingml/2006/main" noChangeAspect="1"/>
             </wp:cNvGraphicFramePr>
@@ -95,7 +95,7 @@
               <a:graphicData uri="http://schemas.openxmlformats.org/drawingml/2006/picture">
                 <pic:pic xmlns:pic="http://schemas.openxmlformats.org/drawingml/2006/picture">
                   <pic:nvPicPr>
-                    <pic:cNvPr id="1393012611" name="Picture 3" descr="A diagram of a product&#10;&#10;Description automatically generated"/>
+                    <pic:cNvPr id="2078487307" name="Picture 1" descr="A diagram of a diagram&#10;&#10;Description automatically generated"/>
                     <pic:cNvPicPr>
                       <a:picLocks noChangeAspect="1" noChangeArrowheads="1"/>
                     </pic:cNvPicPr>
@@ -116,7 +116,7 @@
                   <pic:spPr bwMode="auto">
                     <a:xfrm>
                       <a:off x="0" y="0"/>
-                      <a:ext cx="5733415" cy="2681605"/>
+                      <a:ext cx="5733415" cy="2685415"/>
                     </a:xfrm>
                     <a:prstGeom prst="rect">
                       <a:avLst/>
@@ -177,7 +177,7 @@
     </w:p>
     <w:p>
       <w:pPr>
-        <w:pStyle w:val="Lijstalinea"/>
+        <w:pStyle w:val="ListParagraph"/>
         <w:numPr>
           <w:ilvl w:val="0"/>
           <w:numId w:val="10"/>
@@ -201,7 +201,7 @@
     </w:p>
     <w:p>
       <w:pPr>
-        <w:pStyle w:val="Lijstalinea"/>
+        <w:pStyle w:val="ListParagraph"/>
         <w:numPr>
           <w:ilvl w:val="0"/>
           <w:numId w:val="10"/>
@@ -225,7 +225,7 @@
     </w:p>
     <w:p>
       <w:pPr>
-        <w:pStyle w:val="Lijstalinea"/>
+        <w:pStyle w:val="ListParagraph"/>
         <w:numPr>
           <w:ilvl w:val="0"/>
           <w:numId w:val="10"/>
@@ -252,7 +252,7 @@
     </w:p>
     <w:p>
       <w:pPr>
-        <w:pStyle w:val="Lijstalinea"/>
+        <w:pStyle w:val="ListParagraph"/>
         <w:numPr>
           <w:ilvl w:val="0"/>
           <w:numId w:val="10"/>
@@ -279,7 +279,7 @@
     </w:p>
     <w:p>
       <w:pPr>
-        <w:pStyle w:val="Lijstalinea"/>
+        <w:pStyle w:val="ListParagraph"/>
         <w:numPr>
           <w:ilvl w:val="1"/>
           <w:numId w:val="10"/>
@@ -305,7 +305,7 @@
     </w:p>
     <w:p>
       <w:pPr>
-        <w:pStyle w:val="Lijstalinea"/>
+        <w:pStyle w:val="ListParagraph"/>
         <w:numPr>
           <w:ilvl w:val="1"/>
           <w:numId w:val="10"/>
@@ -331,7 +331,7 @@
     </w:p>
     <w:p>
       <w:pPr>
-        <w:pStyle w:val="Lijstalinea"/>
+        <w:pStyle w:val="ListParagraph"/>
         <w:numPr>
           <w:ilvl w:val="1"/>
           <w:numId w:val="10"/>
@@ -357,7 +357,7 @@
     </w:p>
     <w:p>
       <w:pPr>
-        <w:pStyle w:val="Lijstalinea"/>
+        <w:pStyle w:val="ListParagraph"/>
         <w:numPr>
           <w:ilvl w:val="0"/>
           <w:numId w:val="10"/>
@@ -384,7 +384,7 @@
     </w:p>
     <w:p>
       <w:pPr>
-        <w:pStyle w:val="Lijstalinea"/>
+        <w:pStyle w:val="ListParagraph"/>
         <w:numPr>
           <w:ilvl w:val="0"/>
           <w:numId w:val="10"/>
@@ -411,7 +411,7 @@
     </w:p>
     <w:p>
       <w:pPr>
-        <w:pStyle w:val="Lijstalinea"/>
+        <w:pStyle w:val="ListParagraph"/>
         <w:numPr>
           <w:ilvl w:val="0"/>
           <w:numId w:val="10"/>
@@ -438,7 +438,7 @@
     </w:p>
     <w:p>
       <w:pPr>
-        <w:pStyle w:val="Lijstalinea"/>
+        <w:pStyle w:val="ListParagraph"/>
         <w:numPr>
           <w:ilvl w:val="0"/>
           <w:numId w:val="10"/>
@@ -465,7 +465,7 @@
     </w:p>
     <w:p>
       <w:pPr>
-        <w:pStyle w:val="Lijstalinea"/>
+        <w:pStyle w:val="ListParagraph"/>
         <w:numPr>
           <w:ilvl w:val="0"/>
           <w:numId w:val="10"/>
@@ -492,7 +492,7 @@
     </w:p>
     <w:p>
       <w:pPr>
-        <w:pStyle w:val="Lijstalinea"/>
+        <w:pStyle w:val="ListParagraph"/>
         <w:numPr>
           <w:ilvl w:val="0"/>
           <w:numId w:val="10"/>
@@ -519,7 +519,7 @@
     </w:p>
     <w:p>
       <w:pPr>
-        <w:pStyle w:val="Lijstalinea"/>
+        <w:pStyle w:val="ListParagraph"/>
         <w:numPr>
           <w:ilvl w:val="0"/>
           <w:numId w:val="10"/>
@@ -546,7 +546,7 @@
     </w:p>
     <w:p>
       <w:pPr>
-        <w:pStyle w:val="Lijstalinea"/>
+        <w:pStyle w:val="ListParagraph"/>
         <w:numPr>
           <w:ilvl w:val="1"/>
           <w:numId w:val="10"/>
@@ -573,7 +573,7 @@
     </w:p>
     <w:p>
       <w:pPr>
-        <w:pStyle w:val="Normaalweb"/>
+        <w:pStyle w:val="NormalWeb"/>
         <w:numPr>
           <w:ilvl w:val="0"/>
           <w:numId w:val="10"/>
@@ -966,7 +966,7 @@
     </w:p>
     <w:tbl>
       <w:tblPr>
-        <w:tblStyle w:val="Tabelraster"/>
+        <w:tblStyle w:val="TableGrid"/>
         <w:tblW w:w="9780" w:type="dxa"/>
         <w:tblLook w:val="04A0" w:firstRow="1" w:lastRow="0" w:firstColumn="1" w:lastColumn="0" w:noHBand="0" w:noVBand="1"/>
       </w:tblPr>
@@ -1448,7 +1448,7 @@
     </w:p>
     <w:tbl>
       <w:tblPr>
-        <w:tblStyle w:val="Tabelraster"/>
+        <w:tblStyle w:val="TableGrid"/>
         <w:tblW w:w="9776" w:type="dxa"/>
         <w:tblLook w:val="04A0" w:firstRow="1" w:lastRow="0" w:firstColumn="1" w:lastColumn="0" w:noHBand="0" w:noVBand="1"/>
       </w:tblPr>
@@ -1698,7 +1698,7 @@
           </w:tcPr>
           <w:p>
             <w:pPr>
-              <w:pStyle w:val="Lijstalinea"/>
+              <w:pStyle w:val="ListParagraph"/>
               <w:numPr>
                 <w:ilvl w:val="0"/>
                 <w:numId w:val="20"/>
@@ -1720,7 +1720,7 @@
           </w:p>
           <w:p>
             <w:pPr>
-              <w:pStyle w:val="Lijstalinea"/>
+              <w:pStyle w:val="ListParagraph"/>
               <w:rPr>
                 <w:rFonts w:ascii="Merriweather" w:hAnsi="Merriweather"/>
                 <w:sz w:val="23"/>
@@ -1730,7 +1730,7 @@
           </w:p>
           <w:p>
             <w:pPr>
-              <w:pStyle w:val="Lijstalinea"/>
+              <w:pStyle w:val="ListParagraph"/>
               <w:numPr>
                 <w:ilvl w:val="0"/>
                 <w:numId w:val="20"/>
@@ -1752,7 +1752,7 @@
           </w:p>
           <w:p>
             <w:pPr>
-              <w:pStyle w:val="Lijstalinea"/>
+              <w:pStyle w:val="ListParagraph"/>
               <w:rPr>
                 <w:rFonts w:ascii="Merriweather" w:hAnsi="Merriweather"/>
                 <w:sz w:val="23"/>
@@ -1762,7 +1762,7 @@
           </w:p>
           <w:p>
             <w:pPr>
-              <w:pStyle w:val="Lijstalinea"/>
+              <w:pStyle w:val="ListParagraph"/>
               <w:numPr>
                 <w:ilvl w:val="0"/>
                 <w:numId w:val="20"/>
@@ -1784,7 +1784,7 @@
           </w:p>
           <w:p>
             <w:pPr>
-              <w:pStyle w:val="Lijstalinea"/>
+              <w:pStyle w:val="ListParagraph"/>
               <w:rPr>
                 <w:rFonts w:ascii="Merriweather" w:hAnsi="Merriweather"/>
                 <w:sz w:val="23"/>
@@ -1794,7 +1794,7 @@
           </w:p>
           <w:p>
             <w:pPr>
-              <w:pStyle w:val="Lijstalinea"/>
+              <w:pStyle w:val="ListParagraph"/>
               <w:numPr>
                 <w:ilvl w:val="0"/>
                 <w:numId w:val="20"/>
@@ -1816,7 +1816,7 @@
           </w:p>
           <w:p>
             <w:pPr>
-              <w:pStyle w:val="Lijstalinea"/>
+              <w:pStyle w:val="ListParagraph"/>
               <w:rPr>
                 <w:rFonts w:ascii="Merriweather" w:hAnsi="Merriweather"/>
                 <w:sz w:val="23"/>
@@ -1910,7 +1910,7 @@
     </w:p>
     <w:tbl>
       <w:tblPr>
-        <w:tblStyle w:val="Tabelraster"/>
+        <w:tblStyle w:val="TableGrid"/>
         <w:tblW w:w="9780" w:type="dxa"/>
         <w:tblLook w:val="04A0" w:firstRow="1" w:lastRow="0" w:firstColumn="1" w:lastColumn="0" w:noHBand="0" w:noVBand="1"/>
       </w:tblPr>
@@ -2167,7 +2167,7 @@
           </w:tcPr>
           <w:p>
             <w:pPr>
-              <w:pStyle w:val="Lijstalinea"/>
+              <w:pStyle w:val="ListParagraph"/>
               <w:numPr>
                 <w:ilvl w:val="0"/>
                 <w:numId w:val="21"/>
@@ -2189,7 +2189,7 @@
           </w:p>
           <w:p>
             <w:pPr>
-              <w:pStyle w:val="Lijstalinea"/>
+              <w:pStyle w:val="ListParagraph"/>
               <w:rPr>
                 <w:rFonts w:ascii="Merriweather" w:hAnsi="Merriweather"/>
                 <w:sz w:val="23"/>
@@ -2199,7 +2199,7 @@
           </w:p>
           <w:p>
             <w:pPr>
-              <w:pStyle w:val="Lijstalinea"/>
+              <w:pStyle w:val="ListParagraph"/>
               <w:numPr>
                 <w:ilvl w:val="0"/>
                 <w:numId w:val="21"/>
@@ -2313,7 +2313,7 @@
     </w:p>
     <w:tbl>
       <w:tblPr>
-        <w:tblStyle w:val="Tabelraster"/>
+        <w:tblStyle w:val="TableGrid"/>
         <w:tblW w:w="9780" w:type="dxa"/>
         <w:tblLook w:val="04A0" w:firstRow="1" w:lastRow="0" w:firstColumn="1" w:lastColumn="0" w:noHBand="0" w:noVBand="1"/>
       </w:tblPr>
@@ -2570,7 +2570,7 @@
           </w:tcPr>
           <w:p>
             <w:pPr>
-              <w:pStyle w:val="Lijstalinea"/>
+              <w:pStyle w:val="ListParagraph"/>
               <w:numPr>
                 <w:ilvl w:val="0"/>
                 <w:numId w:val="22"/>
@@ -2592,7 +2592,7 @@
           </w:p>
           <w:p>
             <w:pPr>
-              <w:pStyle w:val="Lijstalinea"/>
+              <w:pStyle w:val="ListParagraph"/>
               <w:rPr>
                 <w:rFonts w:ascii="Merriweather" w:hAnsi="Merriweather"/>
                 <w:sz w:val="23"/>
@@ -2602,7 +2602,7 @@
           </w:p>
           <w:p>
             <w:pPr>
-              <w:pStyle w:val="Lijstalinea"/>
+              <w:pStyle w:val="ListParagraph"/>
               <w:numPr>
                 <w:ilvl w:val="0"/>
                 <w:numId w:val="22"/>
@@ -2624,7 +2624,7 @@
           </w:p>
           <w:p>
             <w:pPr>
-              <w:pStyle w:val="Lijstalinea"/>
+              <w:pStyle w:val="ListParagraph"/>
               <w:rPr>
                 <w:rFonts w:ascii="Merriweather" w:hAnsi="Merriweather"/>
                 <w:sz w:val="23"/>
@@ -2634,7 +2634,7 @@
           </w:p>
           <w:p>
             <w:pPr>
-              <w:pStyle w:val="Lijstalinea"/>
+              <w:pStyle w:val="ListParagraph"/>
               <w:numPr>
                 <w:ilvl w:val="0"/>
                 <w:numId w:val="22"/>
@@ -2714,7 +2714,7 @@
     </w:p>
     <w:tbl>
       <w:tblPr>
-        <w:tblStyle w:val="Tabelraster"/>
+        <w:tblStyle w:val="TableGrid"/>
         <w:tblW w:w="9780" w:type="dxa"/>
         <w:tblLook w:val="04A0" w:firstRow="1" w:lastRow="0" w:firstColumn="1" w:lastColumn="0" w:noHBand="0" w:noVBand="1"/>
       </w:tblPr>
@@ -2971,7 +2971,7 @@
           </w:tcPr>
           <w:p>
             <w:pPr>
-              <w:pStyle w:val="Lijstalinea"/>
+              <w:pStyle w:val="ListParagraph"/>
               <w:numPr>
                 <w:ilvl w:val="0"/>
                 <w:numId w:val="23"/>
@@ -2993,7 +2993,7 @@
           </w:p>
           <w:p>
             <w:pPr>
-              <w:pStyle w:val="Lijstalinea"/>
+              <w:pStyle w:val="ListParagraph"/>
               <w:rPr>
                 <w:rFonts w:ascii="Merriweather" w:hAnsi="Merriweather"/>
                 <w:sz w:val="23"/>
@@ -3003,7 +3003,7 @@
           </w:p>
           <w:p>
             <w:pPr>
-              <w:pStyle w:val="Lijstalinea"/>
+              <w:pStyle w:val="ListParagraph"/>
               <w:numPr>
                 <w:ilvl w:val="0"/>
                 <w:numId w:val="23"/>
@@ -3025,7 +3025,7 @@
           </w:p>
           <w:p>
             <w:pPr>
-              <w:pStyle w:val="Lijstalinea"/>
+              <w:pStyle w:val="ListParagraph"/>
               <w:rPr>
                 <w:rFonts w:ascii="Merriweather" w:hAnsi="Merriweather"/>
                 <w:sz w:val="23"/>
@@ -3035,7 +3035,7 @@
           </w:p>
           <w:p>
             <w:pPr>
-              <w:pStyle w:val="Lijstalinea"/>
+              <w:pStyle w:val="ListParagraph"/>
               <w:numPr>
                 <w:ilvl w:val="0"/>
                 <w:numId w:val="23"/>
@@ -3091,7 +3091,7 @@
     </w:p>
     <w:tbl>
       <w:tblPr>
-        <w:tblStyle w:val="Tabelraster"/>
+        <w:tblStyle w:val="TableGrid"/>
         <w:tblW w:w="9780" w:type="dxa"/>
         <w:tblLook w:val="04A0" w:firstRow="1" w:lastRow="0" w:firstColumn="1" w:lastColumn="0" w:noHBand="0" w:noVBand="1"/>
       </w:tblPr>
@@ -3357,7 +3357,7 @@
           </w:tcPr>
           <w:p>
             <w:pPr>
-              <w:pStyle w:val="Lijstalinea"/>
+              <w:pStyle w:val="ListParagraph"/>
               <w:numPr>
                 <w:ilvl w:val="0"/>
                 <w:numId w:val="24"/>
@@ -3379,7 +3379,7 @@
           </w:p>
           <w:p>
             <w:pPr>
-              <w:pStyle w:val="Lijstalinea"/>
+              <w:pStyle w:val="ListParagraph"/>
               <w:rPr>
                 <w:rFonts w:ascii="Merriweather" w:hAnsi="Merriweather"/>
                 <w:sz w:val="23"/>
@@ -3389,7 +3389,7 @@
           </w:p>
           <w:p>
             <w:pPr>
-              <w:pStyle w:val="Lijstalinea"/>
+              <w:pStyle w:val="ListParagraph"/>
               <w:numPr>
                 <w:ilvl w:val="0"/>
                 <w:numId w:val="24"/>
@@ -3419,7 +3419,7 @@
           </w:p>
           <w:p>
             <w:pPr>
-              <w:pStyle w:val="Lijstalinea"/>
+              <w:pStyle w:val="ListParagraph"/>
               <w:rPr>
                 <w:rFonts w:ascii="Merriweather" w:hAnsi="Merriweather"/>
                 <w:sz w:val="23"/>
@@ -3429,7 +3429,7 @@
           </w:p>
           <w:p>
             <w:pPr>
-              <w:pStyle w:val="Lijstalinea"/>
+              <w:pStyle w:val="ListParagraph"/>
               <w:numPr>
                 <w:ilvl w:val="0"/>
                 <w:numId w:val="24"/>
@@ -3451,7 +3451,7 @@
           </w:p>
           <w:p>
             <w:pPr>
-              <w:pStyle w:val="Lijstalinea"/>
+              <w:pStyle w:val="ListParagraph"/>
               <w:rPr>
                 <w:rFonts w:ascii="Merriweather" w:hAnsi="Merriweather"/>
                 <w:sz w:val="23"/>
@@ -3461,7 +3461,7 @@
           </w:p>
           <w:p>
             <w:pPr>
-              <w:pStyle w:val="Lijstalinea"/>
+              <w:pStyle w:val="ListParagraph"/>
               <w:numPr>
                 <w:ilvl w:val="0"/>
                 <w:numId w:val="24"/>
@@ -3483,7 +3483,7 @@
           </w:p>
           <w:p>
             <w:pPr>
-              <w:pStyle w:val="Lijstalinea"/>
+              <w:pStyle w:val="ListParagraph"/>
               <w:rPr>
                 <w:rFonts w:ascii="Merriweather" w:hAnsi="Merriweather"/>
                 <w:sz w:val="23"/>
@@ -3493,7 +3493,7 @@
           </w:p>
           <w:p>
             <w:pPr>
-              <w:pStyle w:val="Lijstalinea"/>
+              <w:pStyle w:val="ListParagraph"/>
               <w:numPr>
                 <w:ilvl w:val="0"/>
                 <w:numId w:val="24"/>
@@ -3540,7 +3540,7 @@
           </w:p>
           <w:p>
             <w:pPr>
-              <w:pStyle w:val="Lijstalinea"/>
+              <w:pStyle w:val="ListParagraph"/>
               <w:rPr>
                 <w:rFonts w:ascii="Merriweather" w:hAnsi="Merriweather"/>
                 <w:sz w:val="23"/>
@@ -3550,7 +3550,7 @@
           </w:p>
           <w:p>
             <w:pPr>
-              <w:pStyle w:val="Lijstalinea"/>
+              <w:pStyle w:val="ListParagraph"/>
               <w:numPr>
                 <w:ilvl w:val="0"/>
                 <w:numId w:val="24"/>
@@ -3580,7 +3580,7 @@
           </w:p>
           <w:p>
             <w:pPr>
-              <w:pStyle w:val="Lijstalinea"/>
+              <w:pStyle w:val="ListParagraph"/>
               <w:rPr>
                 <w:rFonts w:ascii="Merriweather" w:hAnsi="Merriweather"/>
                 <w:sz w:val="23"/>
@@ -3590,7 +3590,7 @@
           </w:p>
           <w:p>
             <w:pPr>
-              <w:pStyle w:val="Lijstalinea"/>
+              <w:pStyle w:val="ListParagraph"/>
               <w:numPr>
                 <w:ilvl w:val="0"/>
                 <w:numId w:val="24"/>
@@ -3936,7 +3936,7 @@
     </w:p>
     <w:p>
       <w:pPr>
-        <w:pStyle w:val="Lijstalinea"/>
+        <w:pStyle w:val="ListParagraph"/>
         <w:numPr>
           <w:ilvl w:val="0"/>
           <w:numId w:val="10"/>
@@ -3963,7 +3963,7 @@
     </w:p>
     <w:p>
       <w:pPr>
-        <w:pStyle w:val="Normaalweb"/>
+        <w:pStyle w:val="NormalWeb"/>
         <w:numPr>
           <w:ilvl w:val="0"/>
           <w:numId w:val="10"/>
@@ -3983,7 +3983,7 @@
     </w:p>
     <w:p>
       <w:pPr>
-        <w:pStyle w:val="Normaalweb"/>
+        <w:pStyle w:val="NormalWeb"/>
         <w:numPr>
           <w:ilvl w:val="0"/>
           <w:numId w:val="10"/>
@@ -4206,7 +4206,7 @@
     </w:p>
     <w:p>
       <w:pPr>
-        <w:pStyle w:val="Lijstalinea"/>
+        <w:pStyle w:val="ListParagraph"/>
         <w:numPr>
           <w:ilvl w:val="0"/>
           <w:numId w:val="6"/>
@@ -4227,7 +4227,7 @@
     </w:p>
     <w:p>
       <w:pPr>
-        <w:pStyle w:val="Lijstalinea"/>
+        <w:pStyle w:val="ListParagraph"/>
         <w:numPr>
           <w:ilvl w:val="0"/>
           <w:numId w:val="6"/>
@@ -4248,7 +4248,7 @@
     </w:p>
     <w:p>
       <w:pPr>
-        <w:pStyle w:val="Lijstalinea"/>
+        <w:pStyle w:val="ListParagraph"/>
         <w:numPr>
           <w:ilvl w:val="0"/>
           <w:numId w:val="6"/>
@@ -4269,7 +4269,7 @@
     </w:p>
     <w:p>
       <w:pPr>
-        <w:pStyle w:val="Lijstalinea"/>
+        <w:pStyle w:val="ListParagraph"/>
         <w:numPr>
           <w:ilvl w:val="0"/>
           <w:numId w:val="6"/>
@@ -4290,7 +4290,7 @@
     </w:p>
     <w:p>
       <w:pPr>
-        <w:pStyle w:val="Lijstalinea"/>
+        <w:pStyle w:val="ListParagraph"/>
         <w:numPr>
           <w:ilvl w:val="0"/>
           <w:numId w:val="6"/>
@@ -4311,7 +4311,7 @@
     </w:p>
     <w:p>
       <w:pPr>
-        <w:pStyle w:val="Lijstalinea"/>
+        <w:pStyle w:val="ListParagraph"/>
         <w:numPr>
           <w:ilvl w:val="0"/>
           <w:numId w:val="6"/>
@@ -4332,7 +4332,7 @@
     </w:p>
     <w:p>
       <w:pPr>
-        <w:pStyle w:val="Lijstalinea"/>
+        <w:pStyle w:val="ListParagraph"/>
         <w:numPr>
           <w:ilvl w:val="0"/>
           <w:numId w:val="6"/>
@@ -4353,7 +4353,7 @@
     </w:p>
     <w:p>
       <w:pPr>
-        <w:pStyle w:val="Lijstalinea"/>
+        <w:pStyle w:val="ListParagraph"/>
         <w:numPr>
           <w:ilvl w:val="0"/>
           <w:numId w:val="6"/>
@@ -4374,7 +4374,7 @@
     </w:p>
     <w:p>
       <w:pPr>
-        <w:pStyle w:val="Lijstalinea"/>
+        <w:pStyle w:val="ListParagraph"/>
         <w:numPr>
           <w:ilvl w:val="0"/>
           <w:numId w:val="6"/>
@@ -4558,7 +4558,7 @@
     <w:bookmarkEnd w:id="0"/>
     <w:p>
       <w:pPr>
-        <w:pStyle w:val="Lijstalinea"/>
+        <w:pStyle w:val="ListParagraph"/>
         <w:numPr>
           <w:ilvl w:val="0"/>
           <w:numId w:val="12"/>
@@ -4582,7 +4582,7 @@
     </w:p>
     <w:p>
       <w:pPr>
-        <w:pStyle w:val="Lijstalinea"/>
+        <w:pStyle w:val="ListParagraph"/>
         <w:numPr>
           <w:ilvl w:val="0"/>
           <w:numId w:val="12"/>
@@ -4606,7 +4606,7 @@
     </w:p>
     <w:p>
       <w:pPr>
-        <w:pStyle w:val="Lijstalinea"/>
+        <w:pStyle w:val="ListParagraph"/>
         <w:numPr>
           <w:ilvl w:val="0"/>
           <w:numId w:val="12"/>
@@ -4630,7 +4630,7 @@
     </w:p>
     <w:p>
       <w:pPr>
-        <w:pStyle w:val="Lijstalinea"/>
+        <w:pStyle w:val="ListParagraph"/>
         <w:numPr>
           <w:ilvl w:val="0"/>
           <w:numId w:val="12"/>
@@ -4654,7 +4654,7 @@
     </w:p>
     <w:p>
       <w:pPr>
-        <w:pStyle w:val="Lijstalinea"/>
+        <w:pStyle w:val="ListParagraph"/>
         <w:numPr>
           <w:ilvl w:val="0"/>
           <w:numId w:val="12"/>
@@ -4678,7 +4678,7 @@
     </w:p>
     <w:p>
       <w:pPr>
-        <w:pStyle w:val="Lijstalinea"/>
+        <w:pStyle w:val="ListParagraph"/>
         <w:numPr>
           <w:ilvl w:val="0"/>
           <w:numId w:val="12"/>
@@ -5184,7 +5184,7 @@
     </w:p>
     <w:p>
       <w:pPr>
-        <w:pStyle w:val="Lijstalinea"/>
+        <w:pStyle w:val="ListParagraph"/>
         <w:numPr>
           <w:ilvl w:val="0"/>
           <w:numId w:val="17"/>
@@ -5211,7 +5211,7 @@
     </w:p>
     <w:p>
       <w:pPr>
-        <w:pStyle w:val="Lijstalinea"/>
+        <w:pStyle w:val="ListParagraph"/>
         <w:numPr>
           <w:ilvl w:val="0"/>
           <w:numId w:val="17"/>
@@ -5238,7 +5238,7 @@
     </w:p>
     <w:p>
       <w:pPr>
-        <w:pStyle w:val="Lijstalinea"/>
+        <w:pStyle w:val="ListParagraph"/>
         <w:numPr>
           <w:ilvl w:val="0"/>
           <w:numId w:val="17"/>
@@ -5258,7 +5258,7 @@
     </w:p>
     <w:p>
       <w:pPr>
-        <w:pStyle w:val="Lijstalinea"/>
+        <w:pStyle w:val="ListParagraph"/>
         <w:numPr>
           <w:ilvl w:val="0"/>
           <w:numId w:val="17"/>
@@ -5278,7 +5278,7 @@
     </w:p>
     <w:p>
       <w:pPr>
-        <w:pStyle w:val="Lijstalinea"/>
+        <w:pStyle w:val="ListParagraph"/>
         <w:numPr>
           <w:ilvl w:val="0"/>
           <w:numId w:val="17"/>
@@ -5305,7 +5305,7 @@
     </w:p>
     <w:p>
       <w:pPr>
-        <w:pStyle w:val="Lijstalinea"/>
+        <w:pStyle w:val="ListParagraph"/>
         <w:numPr>
           <w:ilvl w:val="0"/>
           <w:numId w:val="17"/>
@@ -5325,7 +5325,7 @@
     </w:p>
     <w:p>
       <w:pPr>
-        <w:pStyle w:val="Lijstalinea"/>
+        <w:pStyle w:val="ListParagraph"/>
         <w:rPr>
           <w:sz w:val="24"/>
           <w:szCs w:val="24"/>
@@ -5637,7 +5637,7 @@
     </w:p>
     <w:p>
       <w:pPr>
-        <w:pStyle w:val="Lijstalinea"/>
+        <w:pStyle w:val="ListParagraph"/>
         <w:numPr>
           <w:ilvl w:val="0"/>
           <w:numId w:val="17"/>
@@ -5657,7 +5657,7 @@
     </w:p>
     <w:p>
       <w:pPr>
-        <w:pStyle w:val="Lijstalinea"/>
+        <w:pStyle w:val="ListParagraph"/>
         <w:numPr>
           <w:ilvl w:val="0"/>
           <w:numId w:val="17"/>
@@ -5677,7 +5677,7 @@
     </w:p>
     <w:p>
       <w:pPr>
-        <w:pStyle w:val="Lijstalinea"/>
+        <w:pStyle w:val="ListParagraph"/>
         <w:numPr>
           <w:ilvl w:val="0"/>
           <w:numId w:val="17"/>
@@ -5697,7 +5697,7 @@
     </w:p>
     <w:p>
       <w:pPr>
-        <w:pStyle w:val="Lijstalinea"/>
+        <w:pStyle w:val="ListParagraph"/>
         <w:numPr>
           <w:ilvl w:val="0"/>
           <w:numId w:val="17"/>
@@ -5717,7 +5717,7 @@
     </w:p>
     <w:p>
       <w:pPr>
-        <w:pStyle w:val="Lijstalinea"/>
+        <w:pStyle w:val="ListParagraph"/>
         <w:rPr>
           <w:sz w:val="24"/>
           <w:szCs w:val="24"/>
@@ -5897,7 +5897,7 @@
     </w:p>
     <w:p>
       <w:pPr>
-        <w:pStyle w:val="Lijstalinea"/>
+        <w:pStyle w:val="ListParagraph"/>
         <w:numPr>
           <w:ilvl w:val="0"/>
           <w:numId w:val="19"/>
@@ -5917,7 +5917,7 @@
     </w:p>
     <w:p>
       <w:pPr>
-        <w:pStyle w:val="Lijstalinea"/>
+        <w:pStyle w:val="ListParagraph"/>
         <w:numPr>
           <w:ilvl w:val="0"/>
           <w:numId w:val="19"/>
@@ -5937,7 +5937,7 @@
     </w:p>
     <w:p>
       <w:pPr>
-        <w:pStyle w:val="Lijstalinea"/>
+        <w:pStyle w:val="ListParagraph"/>
         <w:numPr>
           <w:ilvl w:val="0"/>
           <w:numId w:val="19"/>
@@ -5978,7 +5978,7 @@
     </w:p>
     <w:p>
       <w:pPr>
-        <w:pStyle w:val="Lijstalinea"/>
+        <w:pStyle w:val="ListParagraph"/>
         <w:rPr>
           <w:sz w:val="24"/>
           <w:szCs w:val="24"/>
@@ -6047,15 +6047,500 @@
     <w:p>
       <w:pPr>
         <w:rPr>
-          <w:sz w:val="24"/>
-          <w:szCs w:val="24"/>
-        </w:rPr>
-      </w:pPr>
-      <w:r>
-        <w:rPr>
-          <w:sz w:val="24"/>
-          <w:szCs w:val="24"/>
-        </w:rPr>
+          <w:b/>
+          <w:bCs/>
+          <w:sz w:val="24"/>
+          <w:szCs w:val="24"/>
+          <w:lang w:val="nl-NL"/>
+        </w:rPr>
+      </w:pPr>
+      <w:r>
+        <w:rPr>
+          <w:sz w:val="24"/>
+          <w:szCs w:val="24"/>
+          <w:lang w:val="nl-NL"/>
+        </w:rPr>
+        <w:t>–</w:t>
+      </w:r>
+      <w:r>
+        <w:rPr>
+          <w:b/>
+          <w:bCs/>
+          <w:sz w:val="24"/>
+          <w:szCs w:val="24"/>
+          <w:lang w:val="nl-NL"/>
+        </w:rPr>
+        <w:t xml:space="preserve">User story </w:t>
+      </w:r>
+      <w:r>
+        <w:rPr>
+          <w:b/>
+          <w:bCs/>
+          <w:sz w:val="24"/>
+          <w:szCs w:val="24"/>
+          <w:lang w:val="nl-NL"/>
+        </w:rPr>
+        <w:t>7</w:t>
+      </w:r>
+      <w:r>
+        <w:rPr>
+          <w:b/>
+          <w:bCs/>
+          <w:sz w:val="24"/>
+          <w:szCs w:val="24"/>
+          <w:lang w:val="nl-NL"/>
+        </w:rPr>
+        <w:t xml:space="preserve">: </w:t>
+      </w:r>
+      <w:r>
+        <w:rPr>
+          <w:b/>
+          <w:bCs/>
+          <w:sz w:val="24"/>
+          <w:szCs w:val="24"/>
+          <w:lang w:val="nl-NL"/>
+        </w:rPr>
+        <w:t>Gegevens invullen</w:t>
+      </w:r>
+    </w:p>
+    <w:p>
+      <w:pPr>
+        <w:ind w:left="720"/>
+        <w:rPr>
+          <w:sz w:val="24"/>
+          <w:szCs w:val="24"/>
+          <w:lang w:val="nl-NL"/>
+        </w:rPr>
+      </w:pPr>
+      <w:r>
+        <w:rPr>
+          <w:sz w:val="24"/>
+          <w:szCs w:val="24"/>
+          <w:lang w:val="nl-NL"/>
+        </w:rPr>
+        <w:t xml:space="preserve">Als bezoeker wil ik </w:t>
+      </w:r>
+      <w:r>
+        <w:rPr>
+          <w:sz w:val="24"/>
+          <w:szCs w:val="24"/>
+          <w:lang w:val="nl-NL"/>
+        </w:rPr>
+        <w:t>mijn gegevens kunnen invullen zodat ik mijn bestelling kan voltooien.</w:t>
+      </w:r>
+    </w:p>
+    <w:p>
+      <w:pPr>
+        <w:rPr>
+          <w:strike/>
+          <w:sz w:val="24"/>
+          <w:szCs w:val="24"/>
+          <w:lang w:val="nl-NL"/>
+        </w:rPr>
+      </w:pPr>
+    </w:p>
+    <w:p>
+      <w:pPr>
+        <w:rPr>
+          <w:sz w:val="24"/>
+          <w:szCs w:val="24"/>
+          <w:lang w:val="nl-NL"/>
+        </w:rPr>
+      </w:pPr>
+      <w:r>
+        <w:rPr>
+          <w:sz w:val="24"/>
+          <w:szCs w:val="24"/>
+          <w:lang w:val="nl-NL"/>
+        </w:rPr>
+        <w:t xml:space="preserve">-Acceptatie criteria van user story </w:t>
+      </w:r>
+      <w:r>
+        <w:rPr>
+          <w:sz w:val="24"/>
+          <w:szCs w:val="24"/>
+          <w:lang w:val="nl-NL"/>
+        </w:rPr>
+        <w:t>8</w:t>
+      </w:r>
+      <w:r>
+        <w:rPr>
+          <w:sz w:val="24"/>
+          <w:szCs w:val="24"/>
+          <w:lang w:val="nl-NL"/>
+        </w:rPr>
+        <w:t>:</w:t>
+      </w:r>
+    </w:p>
+    <w:p>
+      <w:pPr>
+        <w:pStyle w:val="ListParagraph"/>
+        <w:numPr>
+          <w:ilvl w:val="0"/>
+          <w:numId w:val="19"/>
+        </w:numPr>
+        <w:rPr>
+          <w:sz w:val="24"/>
+          <w:szCs w:val="24"/>
+          <w:lang w:val="nl-NL"/>
+        </w:rPr>
+      </w:pPr>
+      <w:r>
+        <w:rPr>
+          <w:sz w:val="24"/>
+          <w:szCs w:val="24"/>
+          <w:lang w:val="nl-NL"/>
+        </w:rPr>
+        <w:t xml:space="preserve">Er moet om </w:t>
+      </w:r>
+      <w:r>
+        <w:rPr>
+          <w:sz w:val="24"/>
+          <w:szCs w:val="24"/>
+          <w:lang w:val="nl-NL"/>
+        </w:rPr>
+        <w:t>NAW-</w:t>
+      </w:r>
+      <w:r>
+        <w:rPr>
+          <w:sz w:val="24"/>
+          <w:szCs w:val="24"/>
+          <w:lang w:val="nl-NL"/>
+        </w:rPr>
+        <w:t>gegevens gevraagd worden.</w:t>
+      </w:r>
+    </w:p>
+    <w:p>
+      <w:pPr>
+        <w:pStyle w:val="ListParagraph"/>
+        <w:numPr>
+          <w:ilvl w:val="0"/>
+          <w:numId w:val="19"/>
+        </w:numPr>
+        <w:rPr>
+          <w:sz w:val="24"/>
+          <w:szCs w:val="24"/>
+          <w:lang w:val="nl-NL"/>
+        </w:rPr>
+      </w:pPr>
+      <w:r>
+        <w:rPr>
+          <w:sz w:val="24"/>
+          <w:szCs w:val="24"/>
+          <w:lang w:val="nl-NL"/>
+        </w:rPr>
+        <w:t>De bezoeker moet tegengehouden w</w:t>
+      </w:r>
+      <w:r>
+        <w:rPr>
+          <w:sz w:val="24"/>
+          <w:szCs w:val="24"/>
+          <w:lang w:val="nl-NL"/>
+        </w:rPr>
+        <w:t>o</w:t>
+      </w:r>
+      <w:r>
+        <w:rPr>
+          <w:sz w:val="24"/>
+          <w:szCs w:val="24"/>
+          <w:lang w:val="nl-NL"/>
+        </w:rPr>
+        <w:t>rde</w:t>
+      </w:r>
+      <w:r>
+        <w:rPr>
+          <w:sz w:val="24"/>
+          <w:szCs w:val="24"/>
+          <w:lang w:val="nl-NL"/>
+        </w:rPr>
+        <w:t>n</w:t>
+      </w:r>
+      <w:r>
+        <w:rPr>
+          <w:sz w:val="24"/>
+          <w:szCs w:val="24"/>
+          <w:lang w:val="nl-NL"/>
+        </w:rPr>
+        <w:t xml:space="preserve"> wanneer die </w:t>
+      </w:r>
+      <w:r>
+        <w:rPr>
+          <w:sz w:val="24"/>
+          <w:szCs w:val="24"/>
+          <w:lang w:val="nl-NL"/>
+        </w:rPr>
+        <w:t>NAW-</w:t>
+      </w:r>
+      <w:r>
+        <w:rPr>
+          <w:sz w:val="24"/>
+          <w:szCs w:val="24"/>
+          <w:lang w:val="nl-NL"/>
+        </w:rPr>
+        <w:t>gegevens</w:t>
+      </w:r>
+      <w:r>
+        <w:rPr>
+          <w:sz w:val="24"/>
+          <w:szCs w:val="24"/>
+          <w:lang w:val="nl-NL"/>
+        </w:rPr>
+        <w:t xml:space="preserve"> niet heeft ingevuld</w:t>
+      </w:r>
+    </w:p>
+    <w:p>
+      <w:pPr>
+        <w:pStyle w:val="ListParagraph"/>
+        <w:numPr>
+          <w:ilvl w:val="0"/>
+          <w:numId w:val="19"/>
+        </w:numPr>
+        <w:rPr>
+          <w:sz w:val="24"/>
+          <w:szCs w:val="24"/>
+          <w:lang w:val="nl-NL"/>
+        </w:rPr>
+      </w:pPr>
+      <w:r>
+        <w:rPr>
+          <w:sz w:val="24"/>
+          <w:szCs w:val="24"/>
+          <w:lang w:val="nl-NL"/>
+        </w:rPr>
+        <w:t>Als een required veld ontbreekt geeft de browser hier een notificatie over</w:t>
+      </w:r>
+    </w:p>
+    <w:p>
+      <w:pPr>
+        <w:pStyle w:val="ListParagraph"/>
+        <w:numPr>
+          <w:ilvl w:val="0"/>
+          <w:numId w:val="19"/>
+        </w:numPr>
+        <w:rPr>
+          <w:sz w:val="24"/>
+          <w:szCs w:val="24"/>
+          <w:lang w:val="nl-NL"/>
+        </w:rPr>
+      </w:pPr>
+      <w:r>
+        <w:rPr>
+          <w:sz w:val="24"/>
+          <w:szCs w:val="24"/>
+          <w:lang w:val="nl-NL"/>
+        </w:rPr>
+        <w:t>Het moet mogelijk zijn om optione</w:t>
+      </w:r>
+      <w:r>
+        <w:rPr>
+          <w:sz w:val="24"/>
+          <w:szCs w:val="24"/>
+          <w:lang w:val="nl-NL"/>
+        </w:rPr>
+        <w:t>el telefoonnummer in te vullen</w:t>
+      </w:r>
+    </w:p>
+    <w:p>
+      <w:pPr>
+        <w:pStyle w:val="ListParagraph"/>
+        <w:numPr>
+          <w:ilvl w:val="0"/>
+          <w:numId w:val="19"/>
+        </w:numPr>
+        <w:rPr>
+          <w:sz w:val="24"/>
+          <w:szCs w:val="24"/>
+          <w:lang w:val="nl-NL"/>
+        </w:rPr>
+      </w:pPr>
+      <w:r>
+        <w:rPr>
+          <w:sz w:val="24"/>
+          <w:szCs w:val="24"/>
+          <w:lang w:val="nl-NL"/>
+        </w:rPr>
+        <w:t xml:space="preserve">Het moet duidelijk zijn </w:t>
+      </w:r>
+      <w:r>
+        <w:rPr>
+          <w:sz w:val="24"/>
+          <w:szCs w:val="24"/>
+          <w:lang w:val="nl-NL"/>
+        </w:rPr>
+        <w:t>dat telefoonnummer optioneel is</w:t>
+      </w:r>
+    </w:p>
+    <w:p>
+      <w:pPr>
+        <w:pStyle w:val="ListParagraph"/>
+        <w:numPr>
+          <w:ilvl w:val="0"/>
+          <w:numId w:val="19"/>
+        </w:numPr>
+        <w:rPr>
+          <w:sz w:val="24"/>
+          <w:szCs w:val="24"/>
+          <w:lang w:val="nl-NL"/>
+        </w:rPr>
+      </w:pPr>
+      <w:r>
+        <w:rPr>
+          <w:sz w:val="24"/>
+          <w:szCs w:val="24"/>
+          <w:lang w:val="nl-NL"/>
+        </w:rPr>
+        <w:t xml:space="preserve">De bezoeker moet </w:t>
+      </w:r>
+      <w:r>
+        <w:rPr>
+          <w:sz w:val="24"/>
+          <w:szCs w:val="24"/>
+          <w:lang w:val="nl-NL"/>
+        </w:rPr>
+        <w:t>op een pagina</w:t>
+      </w:r>
+      <w:r>
+        <w:rPr>
+          <w:sz w:val="24"/>
+          <w:szCs w:val="24"/>
+          <w:lang w:val="nl-NL"/>
+        </w:rPr>
+        <w:t xml:space="preserve"> kunnen checken </w:t>
+      </w:r>
+      <w:r>
+        <w:rPr>
+          <w:sz w:val="24"/>
+          <w:szCs w:val="24"/>
+          <w:lang w:val="nl-NL"/>
+        </w:rPr>
+        <w:t xml:space="preserve">of </w:t>
+      </w:r>
+      <w:r>
+        <w:rPr>
+          <w:sz w:val="24"/>
+          <w:szCs w:val="24"/>
+          <w:lang w:val="nl-NL"/>
+        </w:rPr>
+        <w:t>alle ingevulde gegevens correct zijn</w:t>
+      </w:r>
+    </w:p>
+    <w:p>
+      <w:pPr>
+        <w:pStyle w:val="ListParagraph"/>
+        <w:numPr>
+          <w:ilvl w:val="0"/>
+          <w:numId w:val="19"/>
+        </w:numPr>
+        <w:rPr>
+          <w:sz w:val="24"/>
+          <w:szCs w:val="24"/>
+          <w:lang w:val="nl-NL"/>
+        </w:rPr>
+      </w:pPr>
+      <w:r>
+        <w:rPr>
+          <w:sz w:val="24"/>
+          <w:szCs w:val="24"/>
+          <w:lang w:val="nl-NL"/>
+        </w:rPr>
+        <w:t>Tijdens afrekenen moet er een overzicht zijn van welke producten gekocht worden</w:t>
+      </w:r>
+    </w:p>
+    <w:p>
+      <w:pPr>
+        <w:pStyle w:val="ListParagraph"/>
+        <w:numPr>
+          <w:ilvl w:val="0"/>
+          <w:numId w:val="19"/>
+        </w:numPr>
+        <w:rPr>
+          <w:sz w:val="24"/>
+          <w:szCs w:val="24"/>
+          <w:lang w:val="nl-NL"/>
+        </w:rPr>
+      </w:pPr>
+      <w:r>
+        <w:rPr>
+          <w:sz w:val="24"/>
+          <w:szCs w:val="24"/>
+          <w:lang w:val="nl-NL"/>
+        </w:rPr>
+        <w:t xml:space="preserve">Tijdens afrekenen moet er een overzicht zijn van </w:t>
+      </w:r>
+      <w:r>
+        <w:rPr>
+          <w:sz w:val="24"/>
+          <w:szCs w:val="24"/>
+          <w:lang w:val="nl-NL"/>
+        </w:rPr>
+        <w:t>de totaalprijs van de aankoop</w:t>
+      </w:r>
+    </w:p>
+    <w:p>
+      <w:pPr>
+        <w:pStyle w:val="ListParagraph"/>
+        <w:rPr>
+          <w:sz w:val="24"/>
+          <w:szCs w:val="24"/>
+          <w:lang w:val="nl-NL"/>
+        </w:rPr>
+      </w:pPr>
+    </w:p>
+    <w:p>
+      <w:pPr>
+        <w:pStyle w:val="ListParagraph"/>
+        <w:rPr>
+          <w:sz w:val="24"/>
+          <w:szCs w:val="24"/>
+          <w:lang w:val="nl-NL"/>
+        </w:rPr>
+      </w:pPr>
+    </w:p>
+    <w:p>
+      <w:pPr>
+        <w:rPr>
+          <w:sz w:val="24"/>
+          <w:szCs w:val="24"/>
+        </w:rPr>
+      </w:pPr>
+      <w:r>
+        <w:rPr>
+          <w:sz w:val="24"/>
+          <w:szCs w:val="24"/>
+        </w:rPr>
+        <w:t xml:space="preserve">-Schermontwerp </w:t>
+      </w:r>
+    </w:p>
+    <w:p>
+      <w:pPr>
+        <w:rPr>
+          <w:sz w:val="24"/>
+          <w:szCs w:val="24"/>
+          <w:lang w:val="nl-NL"/>
+        </w:rPr>
+      </w:pPr>
+      <w:r>
+        <w:rPr>
+          <w:sz w:val="24"/>
+          <w:szCs w:val="24"/>
+          <w:lang w:val="nl-NL"/>
+        </w:rPr>
+        <w:br w:type="page"/>
+      </w:r>
+    </w:p>
+    <w:p>
+      <w:pPr>
+        <w:rPr>
+          <w:sz w:val="24"/>
+          <w:szCs w:val="24"/>
+        </w:rPr>
+      </w:pPr>
+      <w:r>
+        <w:rPr>
+          <w:sz w:val="24"/>
+          <w:szCs w:val="24"/>
+        </w:rPr>
+        <w:lastRenderedPageBreak/>
         <w:t xml:space="preserve">–User story </w:t>
       </w:r>
       <w:r>
@@ -6063,14 +6548,21 @@
           <w:sz w:val="24"/>
           <w:szCs w:val="24"/>
         </w:rPr>
-        <w:t>7</w:t>
-      </w:r>
-      <w:r>
-        <w:rPr>
-          <w:sz w:val="24"/>
-          <w:szCs w:val="24"/>
-        </w:rPr>
-        <w:t>: Plaatsen bestelling</w:t>
+        <w:t>8</w:t>
+      </w:r>
+      <w:r>
+        <w:rPr>
+          <w:sz w:val="24"/>
+          <w:szCs w:val="24"/>
+        </w:rPr>
+        <w:t xml:space="preserve">: </w:t>
+      </w:r>
+      <w:r>
+        <w:rPr>
+          <w:sz w:val="24"/>
+          <w:szCs w:val="24"/>
+        </w:rPr>
+        <w:t>Afrekenen</w:t>
       </w:r>
     </w:p>
     <w:p>
@@ -6086,7 +6578,14 @@
           <w:sz w:val="24"/>
           <w:szCs w:val="24"/>
         </w:rPr>
-        <w:t>Als bezoeker wil ik dat mijn gegevens worden opgeslagen zodat ik volgende keer niet weer alles moet invullen.</w:t>
+        <w:t xml:space="preserve">Als bezoeker wil ik dat </w:t>
+      </w:r>
+      <w:r>
+        <w:rPr>
+          <w:sz w:val="24"/>
+          <w:szCs w:val="24"/>
+        </w:rPr>
+        <w:t>ik doorverwezen worden naar iDeal zodat ik voor mijn producten kan betalen.</w:t>
       </w:r>
     </w:p>
     <w:p>
@@ -6116,7 +6615,7 @@
           <w:sz w:val="24"/>
           <w:szCs w:val="24"/>
         </w:rPr>
-        <w:t>7</w:t>
+        <w:t>8</w:t>
       </w:r>
       <w:r>
         <w:rPr>
@@ -6128,7 +6627,7 @@
     </w:p>
     <w:p>
       <w:pPr>
-        <w:pStyle w:val="Lijstalinea"/>
+        <w:pStyle w:val="ListParagraph"/>
         <w:numPr>
           <w:ilvl w:val="0"/>
           <w:numId w:val="18"/>
@@ -6148,7 +6647,7 @@
     </w:p>
     <w:p>
       <w:pPr>
-        <w:pStyle w:val="Lijstalinea"/>
+        <w:pStyle w:val="ListParagraph"/>
         <w:numPr>
           <w:ilvl w:val="0"/>
           <w:numId w:val="18"/>
@@ -6163,12 +6662,26 @@
           <w:sz w:val="24"/>
           <w:szCs w:val="24"/>
         </w:rPr>
-        <w:t>De bezoeker vult zijn NAW-gegevens in</w:t>
-      </w:r>
-    </w:p>
-    <w:p>
-      <w:pPr>
-        <w:pStyle w:val="Lijstalinea"/>
+        <w:t xml:space="preserve">De </w:t>
+      </w:r>
+      <w:r>
+        <w:rPr>
+          <w:sz w:val="24"/>
+          <w:szCs w:val="24"/>
+        </w:rPr>
+        <w:t xml:space="preserve">NAW-gegevens </w:t>
+      </w:r>
+      <w:r>
+        <w:rPr>
+          <w:sz w:val="24"/>
+          <w:szCs w:val="24"/>
+        </w:rPr>
+        <w:t>(van sprint 8) worden gebruikt om facaturen op te stellen.</w:t>
+      </w:r>
+    </w:p>
+    <w:p>
+      <w:pPr>
+        <w:pStyle w:val="ListParagraph"/>
         <w:numPr>
           <w:ilvl w:val="0"/>
           <w:numId w:val="18"/>
@@ -6183,12 +6696,12 @@
           <w:sz w:val="24"/>
           <w:szCs w:val="24"/>
         </w:rPr>
-        <w:t>De NAW-gegevens worden opgeslagen voor volgende keer voor het volgende bezoek.</w:t>
-      </w:r>
-    </w:p>
-    <w:p>
-      <w:pPr>
-        <w:pStyle w:val="Lijstalinea"/>
+        <w:t>De bezoeker wordt doorgestuurd naar een iDeal-demo</w:t>
+      </w:r>
+    </w:p>
+    <w:p>
+      <w:pPr>
+        <w:pStyle w:val="ListParagraph"/>
         <w:numPr>
           <w:ilvl w:val="0"/>
           <w:numId w:val="18"/>
@@ -6203,12 +6716,12 @@
           <w:sz w:val="24"/>
           <w:szCs w:val="24"/>
         </w:rPr>
-        <w:t>De bezoeker wordt doorgestuurd naar een iDeal-demo</w:t>
-      </w:r>
-    </w:p>
-    <w:p>
-      <w:pPr>
-        <w:pStyle w:val="Lijstalinea"/>
+        <w:t>Na de bestelling worden afgeboekt in de voorraad</w:t>
+      </w:r>
+    </w:p>
+    <w:p>
+      <w:pPr>
+        <w:pStyle w:val="ListParagraph"/>
         <w:numPr>
           <w:ilvl w:val="0"/>
           <w:numId w:val="18"/>
@@ -6223,12 +6736,12 @@
           <w:sz w:val="24"/>
           <w:szCs w:val="24"/>
         </w:rPr>
-        <w:t>Na de bestelling worden afgeboekt in de voorraad</w:t>
-      </w:r>
-    </w:p>
-    <w:p>
-      <w:pPr>
-        <w:pStyle w:val="Lijstalinea"/>
+        <w:t>De bezoeker krijgt een klantnummer</w:t>
+      </w:r>
+    </w:p>
+    <w:p>
+      <w:pPr>
+        <w:pStyle w:val="ListParagraph"/>
         <w:numPr>
           <w:ilvl w:val="0"/>
           <w:numId w:val="18"/>
@@ -6236,46 +6749,6 @@
         <w:rPr>
           <w:sz w:val="24"/>
           <w:szCs w:val="24"/>
-        </w:rPr>
-      </w:pPr>
-      <w:r>
-        <w:rPr>
-          <w:sz w:val="24"/>
-          <w:szCs w:val="24"/>
-        </w:rPr>
-        <w:t>Voorraad wordt aangepast</w:t>
-      </w:r>
-    </w:p>
-    <w:p>
-      <w:pPr>
-        <w:pStyle w:val="Lijstalinea"/>
-        <w:numPr>
-          <w:ilvl w:val="0"/>
-          <w:numId w:val="18"/>
-        </w:numPr>
-        <w:rPr>
-          <w:sz w:val="24"/>
-          <w:szCs w:val="24"/>
-        </w:rPr>
-      </w:pPr>
-      <w:r>
-        <w:rPr>
-          <w:sz w:val="24"/>
-          <w:szCs w:val="24"/>
-        </w:rPr>
-        <w:t>De bezoeker krijgt een klantnummer</w:t>
-      </w:r>
-    </w:p>
-    <w:p>
-      <w:pPr>
-        <w:pStyle w:val="Lijstalinea"/>
-        <w:numPr>
-          <w:ilvl w:val="0"/>
-          <w:numId w:val="18"/>
-        </w:numPr>
-        <w:rPr>
-          <w:sz w:val="24"/>
-          <w:szCs w:val="24"/>
           <w:lang w:val="nl-NL"/>
         </w:rPr>
       </w:pPr>
@@ -6290,507 +6763,19 @@
     </w:p>
     <w:p>
       <w:pPr>
-        <w:pStyle w:val="Lijstalinea"/>
-        <w:rPr>
-          <w:sz w:val="24"/>
-          <w:szCs w:val="24"/>
-        </w:rPr>
-      </w:pPr>
-    </w:p>
-    <w:p>
-      <w:pPr>
-        <w:pStyle w:val="Lijstalinea"/>
-        <w:rPr>
-          <w:sz w:val="24"/>
-          <w:szCs w:val="24"/>
-        </w:rPr>
-      </w:pPr>
-    </w:p>
-    <w:p>
-      <w:pPr>
-        <w:rPr>
-          <w:sz w:val="24"/>
-          <w:szCs w:val="24"/>
-        </w:rPr>
-      </w:pPr>
-      <w:r>
-        <w:rPr>
-          <w:sz w:val="24"/>
-          <w:szCs w:val="24"/>
-        </w:rPr>
-        <w:t>-Schermontwerp</w:t>
-      </w:r>
-      <w:r>
-        <w:rPr>
-          <w:sz w:val="24"/>
-          <w:szCs w:val="24"/>
-        </w:rPr>
-        <w:t xml:space="preserve"> </w:t>
-      </w:r>
-    </w:p>
-    <w:p>
-      <w:pPr>
-        <w:rPr>
-          <w:sz w:val="24"/>
-          <w:szCs w:val="24"/>
-        </w:rPr>
-      </w:pPr>
-    </w:p>
-    <w:p>
-      <w:pPr>
-        <w:rPr>
-          <w:sz w:val="24"/>
-          <w:szCs w:val="24"/>
-        </w:rPr>
-      </w:pPr>
-    </w:p>
-    <w:p>
-      <w:pPr>
-        <w:rPr>
-          <w:sz w:val="24"/>
-          <w:szCs w:val="24"/>
-        </w:rPr>
-      </w:pPr>
-      <w:r>
-        <w:rPr>
-          <w:sz w:val="24"/>
-          <w:szCs w:val="24"/>
-        </w:rPr>
-        <w:br w:type="page"/>
-      </w:r>
-    </w:p>
-    <w:p>
-      <w:pPr>
-        <w:rPr>
-          <w:b/>
-          <w:bCs/>
-          <w:sz w:val="24"/>
-          <w:szCs w:val="24"/>
-          <w:lang w:val="nl-NL"/>
-        </w:rPr>
-      </w:pPr>
-      <w:r>
-        <w:rPr>
-          <w:sz w:val="24"/>
-          <w:szCs w:val="24"/>
-          <w:lang w:val="nl-NL"/>
-        </w:rPr>
-        <w:lastRenderedPageBreak/>
-        <w:t>–</w:t>
-      </w:r>
-      <w:r>
-        <w:rPr>
-          <w:b/>
-          <w:bCs/>
-          <w:sz w:val="24"/>
-          <w:szCs w:val="24"/>
-          <w:lang w:val="nl-NL"/>
-        </w:rPr>
-        <w:t xml:space="preserve">User story </w:t>
-      </w:r>
-      <w:r>
-        <w:rPr>
-          <w:b/>
-          <w:bCs/>
-          <w:sz w:val="24"/>
-          <w:szCs w:val="24"/>
-          <w:lang w:val="nl-NL"/>
-        </w:rPr>
-        <w:t>8</w:t>
-      </w:r>
-      <w:r>
-        <w:rPr>
-          <w:b/>
-          <w:bCs/>
-          <w:sz w:val="24"/>
-          <w:szCs w:val="24"/>
-          <w:lang w:val="nl-NL"/>
-        </w:rPr>
-        <w:t>: Afrekenen</w:t>
-      </w:r>
-    </w:p>
-    <w:p>
-      <w:pPr>
-        <w:ind w:left="720"/>
-        <w:rPr>
-          <w:sz w:val="24"/>
-          <w:szCs w:val="24"/>
-          <w:lang w:val="nl-NL"/>
-        </w:rPr>
-      </w:pPr>
-      <w:r>
-        <w:rPr>
-          <w:sz w:val="24"/>
-          <w:szCs w:val="24"/>
-          <w:lang w:val="nl-NL"/>
-        </w:rPr>
-        <w:t>Als bezoeker wil ik kunnen afrekenen zodat ik mijn producten kan kopen</w:t>
-      </w:r>
-    </w:p>
-    <w:p>
-      <w:pPr>
-        <w:rPr>
-          <w:strike/>
-          <w:sz w:val="24"/>
-          <w:szCs w:val="24"/>
-          <w:lang w:val="nl-NL"/>
-        </w:rPr>
-      </w:pPr>
-    </w:p>
-    <w:p>
-      <w:pPr>
-        <w:rPr>
-          <w:sz w:val="24"/>
-          <w:szCs w:val="24"/>
-          <w:lang w:val="nl-NL"/>
-        </w:rPr>
-      </w:pPr>
-      <w:r>
-        <w:rPr>
-          <w:sz w:val="24"/>
-          <w:szCs w:val="24"/>
-          <w:lang w:val="nl-NL"/>
-        </w:rPr>
-        <w:t xml:space="preserve">-Acceptatie criteria van user story </w:t>
-      </w:r>
-      <w:r>
-        <w:rPr>
-          <w:sz w:val="24"/>
-          <w:szCs w:val="24"/>
-          <w:lang w:val="nl-NL"/>
-        </w:rPr>
-        <w:t>8</w:t>
-      </w:r>
-      <w:r>
-        <w:rPr>
-          <w:sz w:val="24"/>
-          <w:szCs w:val="24"/>
-          <w:lang w:val="nl-NL"/>
-        </w:rPr>
-        <w:t>:</w:t>
-      </w:r>
-    </w:p>
-    <w:p>
-      <w:pPr>
-        <w:pStyle w:val="Lijstalinea"/>
-        <w:numPr>
-          <w:ilvl w:val="0"/>
-          <w:numId w:val="19"/>
-        </w:numPr>
-        <w:rPr>
-          <w:sz w:val="24"/>
-          <w:szCs w:val="24"/>
-          <w:lang w:val="nl-NL"/>
-        </w:rPr>
-      </w:pPr>
-      <w:r>
-        <w:rPr>
-          <w:sz w:val="24"/>
-          <w:szCs w:val="24"/>
-          <w:lang w:val="nl-NL"/>
-        </w:rPr>
-        <w:t xml:space="preserve">Er moet om </w:t>
-      </w:r>
-      <w:r>
-        <w:rPr>
-          <w:sz w:val="24"/>
-          <w:szCs w:val="24"/>
-          <w:lang w:val="nl-NL"/>
-        </w:rPr>
-        <w:t>NAW-</w:t>
-      </w:r>
-      <w:r>
-        <w:rPr>
-          <w:sz w:val="24"/>
-          <w:szCs w:val="24"/>
-          <w:lang w:val="nl-NL"/>
-        </w:rPr>
-        <w:t>gegevens gevraagd worden.</w:t>
-      </w:r>
-    </w:p>
-    <w:p>
-      <w:pPr>
-        <w:pStyle w:val="Lijstalinea"/>
-        <w:numPr>
-          <w:ilvl w:val="0"/>
-          <w:numId w:val="19"/>
-        </w:numPr>
-        <w:rPr>
-          <w:sz w:val="24"/>
-          <w:szCs w:val="24"/>
-          <w:lang w:val="nl-NL"/>
-        </w:rPr>
-      </w:pPr>
-      <w:r>
-        <w:rPr>
-          <w:sz w:val="24"/>
-          <w:szCs w:val="24"/>
-          <w:lang w:val="nl-NL"/>
-        </w:rPr>
-        <w:t>De bezoeker moet tegengehouden w</w:t>
-      </w:r>
-      <w:r>
-        <w:rPr>
-          <w:sz w:val="24"/>
-          <w:szCs w:val="24"/>
-          <w:lang w:val="nl-NL"/>
-        </w:rPr>
-        <w:t>o</w:t>
-      </w:r>
-      <w:r>
-        <w:rPr>
-          <w:sz w:val="24"/>
-          <w:szCs w:val="24"/>
-          <w:lang w:val="nl-NL"/>
-        </w:rPr>
-        <w:t>rde</w:t>
-      </w:r>
-      <w:r>
-        <w:rPr>
-          <w:sz w:val="24"/>
-          <w:szCs w:val="24"/>
-          <w:lang w:val="nl-NL"/>
-        </w:rPr>
-        <w:t>n</w:t>
-      </w:r>
-      <w:r>
-        <w:rPr>
-          <w:sz w:val="24"/>
-          <w:szCs w:val="24"/>
-          <w:lang w:val="nl-NL"/>
-        </w:rPr>
-        <w:t xml:space="preserve"> wanneer die </w:t>
-      </w:r>
-      <w:r>
-        <w:rPr>
-          <w:sz w:val="24"/>
-          <w:szCs w:val="24"/>
-          <w:lang w:val="nl-NL"/>
-        </w:rPr>
-        <w:t>NAW-</w:t>
-      </w:r>
-      <w:r>
-        <w:rPr>
-          <w:sz w:val="24"/>
-          <w:szCs w:val="24"/>
-          <w:lang w:val="nl-NL"/>
-        </w:rPr>
-        <w:t>gegevens</w:t>
-      </w:r>
-      <w:r>
-        <w:rPr>
-          <w:sz w:val="24"/>
-          <w:szCs w:val="24"/>
-          <w:lang w:val="nl-NL"/>
-        </w:rPr>
-        <w:t xml:space="preserve"> niet heeft ingevuld</w:t>
-      </w:r>
-    </w:p>
-    <w:p>
-      <w:pPr>
-        <w:pStyle w:val="Lijstalinea"/>
-        <w:numPr>
-          <w:ilvl w:val="0"/>
-          <w:numId w:val="19"/>
-        </w:numPr>
-        <w:rPr>
-          <w:sz w:val="24"/>
-          <w:szCs w:val="24"/>
-          <w:lang w:val="nl-NL"/>
-        </w:rPr>
-      </w:pPr>
-      <w:r>
-        <w:rPr>
-          <w:sz w:val="24"/>
-          <w:szCs w:val="24"/>
-          <w:lang w:val="nl-NL"/>
-        </w:rPr>
-        <w:t>Als een required veld ontbreekt geeft de browser hier een notificatie over</w:t>
-      </w:r>
-    </w:p>
-    <w:p>
-      <w:pPr>
-        <w:pStyle w:val="Lijstalinea"/>
-        <w:numPr>
-          <w:ilvl w:val="0"/>
-          <w:numId w:val="19"/>
-        </w:numPr>
-        <w:rPr>
-          <w:sz w:val="24"/>
-          <w:szCs w:val="24"/>
-          <w:lang w:val="nl-NL"/>
-        </w:rPr>
-      </w:pPr>
-      <w:r>
-        <w:rPr>
-          <w:sz w:val="24"/>
-          <w:szCs w:val="24"/>
-          <w:lang w:val="nl-NL"/>
-        </w:rPr>
-        <w:t>Het moet mogelijk zijn om optione</w:t>
-      </w:r>
-      <w:r>
-        <w:rPr>
-          <w:sz w:val="24"/>
-          <w:szCs w:val="24"/>
-          <w:lang w:val="nl-NL"/>
-        </w:rPr>
-        <w:t>el telefoonnummer in te vullen</w:t>
-      </w:r>
-    </w:p>
-    <w:p>
-      <w:pPr>
-        <w:pStyle w:val="Lijstalinea"/>
-        <w:numPr>
-          <w:ilvl w:val="0"/>
-          <w:numId w:val="19"/>
-        </w:numPr>
-        <w:rPr>
-          <w:sz w:val="24"/>
-          <w:szCs w:val="24"/>
-          <w:lang w:val="nl-NL"/>
-        </w:rPr>
-      </w:pPr>
-      <w:r>
-        <w:rPr>
-          <w:sz w:val="24"/>
-          <w:szCs w:val="24"/>
-          <w:lang w:val="nl-NL"/>
-        </w:rPr>
-        <w:t xml:space="preserve">Het moet duidelijk zijn </w:t>
-      </w:r>
-      <w:r>
-        <w:rPr>
-          <w:sz w:val="24"/>
-          <w:szCs w:val="24"/>
-          <w:lang w:val="nl-NL"/>
-        </w:rPr>
-        <w:t>dat telefoonnummer optioneel is</w:t>
-      </w:r>
-    </w:p>
-    <w:p>
-      <w:pPr>
-        <w:pStyle w:val="Lijstalinea"/>
-        <w:numPr>
-          <w:ilvl w:val="0"/>
-          <w:numId w:val="19"/>
-        </w:numPr>
-        <w:rPr>
-          <w:sz w:val="24"/>
-          <w:szCs w:val="24"/>
-          <w:lang w:val="nl-NL"/>
-        </w:rPr>
-      </w:pPr>
-      <w:r>
-        <w:rPr>
-          <w:sz w:val="24"/>
-          <w:szCs w:val="24"/>
-          <w:lang w:val="nl-NL"/>
-        </w:rPr>
-        <w:t xml:space="preserve">De bezoeker moet </w:t>
-      </w:r>
-      <w:r>
-        <w:rPr>
-          <w:sz w:val="24"/>
-          <w:szCs w:val="24"/>
-          <w:lang w:val="nl-NL"/>
-        </w:rPr>
-        <w:t>op een pagina</w:t>
-      </w:r>
-      <w:r>
-        <w:rPr>
-          <w:sz w:val="24"/>
-          <w:szCs w:val="24"/>
-          <w:lang w:val="nl-NL"/>
-        </w:rPr>
-        <w:t xml:space="preserve"> kunnen checken </w:t>
-      </w:r>
-      <w:r>
-        <w:rPr>
-          <w:sz w:val="24"/>
-          <w:szCs w:val="24"/>
-          <w:lang w:val="nl-NL"/>
-        </w:rPr>
-        <w:t xml:space="preserve">of </w:t>
-      </w:r>
-      <w:r>
-        <w:rPr>
-          <w:sz w:val="24"/>
-          <w:szCs w:val="24"/>
-          <w:lang w:val="nl-NL"/>
-        </w:rPr>
-        <w:t>alle ingevulde gegevens correct zijn</w:t>
-      </w:r>
-    </w:p>
-    <w:p>
-      <w:pPr>
-        <w:pStyle w:val="Lijstalinea"/>
-        <w:numPr>
-          <w:ilvl w:val="0"/>
-          <w:numId w:val="19"/>
-        </w:numPr>
-        <w:rPr>
-          <w:sz w:val="24"/>
-          <w:szCs w:val="24"/>
-          <w:lang w:val="nl-NL"/>
-        </w:rPr>
-      </w:pPr>
-      <w:r>
-        <w:rPr>
-          <w:sz w:val="24"/>
-          <w:szCs w:val="24"/>
-          <w:lang w:val="nl-NL"/>
-        </w:rPr>
-        <w:t>Tijdens afrekenen moet er een overzicht zijn van welke producten gekocht worden</w:t>
-      </w:r>
-    </w:p>
-    <w:p>
-      <w:pPr>
-        <w:pStyle w:val="Lijstalinea"/>
-        <w:numPr>
-          <w:ilvl w:val="0"/>
-          <w:numId w:val="19"/>
-        </w:numPr>
-        <w:rPr>
-          <w:sz w:val="24"/>
-          <w:szCs w:val="24"/>
-          <w:lang w:val="nl-NL"/>
-        </w:rPr>
-      </w:pPr>
-      <w:r>
-        <w:rPr>
-          <w:sz w:val="24"/>
-          <w:szCs w:val="24"/>
-          <w:lang w:val="nl-NL"/>
-        </w:rPr>
-        <w:t xml:space="preserve">Tijdens afrekenen moet er een overzicht zijn van </w:t>
-      </w:r>
-      <w:r>
-        <w:rPr>
-          <w:sz w:val="24"/>
-          <w:szCs w:val="24"/>
-          <w:lang w:val="nl-NL"/>
-        </w:rPr>
-        <w:t>de totaalprijs van de aankoop</w:t>
-      </w:r>
-    </w:p>
-    <w:p>
-      <w:pPr>
-        <w:pStyle w:val="Lijstalinea"/>
-        <w:rPr>
-          <w:sz w:val="24"/>
-          <w:szCs w:val="24"/>
-          <w:lang w:val="nl-NL"/>
-        </w:rPr>
-      </w:pPr>
-    </w:p>
-    <w:p>
-      <w:pPr>
-        <w:pStyle w:val="Lijstalinea"/>
-        <w:rPr>
-          <w:sz w:val="24"/>
-          <w:szCs w:val="24"/>
-          <w:lang w:val="nl-NL"/>
+        <w:pStyle w:val="ListParagraph"/>
+        <w:rPr>
+          <w:sz w:val="24"/>
+          <w:szCs w:val="24"/>
+        </w:rPr>
+      </w:pPr>
+    </w:p>
+    <w:p>
+      <w:pPr>
+        <w:pStyle w:val="ListParagraph"/>
+        <w:rPr>
+          <w:sz w:val="24"/>
+          <w:szCs w:val="24"/>
         </w:rPr>
       </w:pPr>
     </w:p>
@@ -6811,7 +6796,7 @@
     </w:p>
     <w:p>
       <w:pPr>
-        <w:pStyle w:val="Lijstalinea"/>
+        <w:pStyle w:val="ListParagraph"/>
         <w:rPr>
           <w:sz w:val="24"/>
           <w:szCs w:val="24"/>
@@ -10006,14 +9991,14 @@
     <w:lsdException w:name="Unresolved Mention" w:semiHidden="1" w:unhideWhenUsed="1"/>
     <w:lsdException w:name="Smart Link" w:semiHidden="1" w:unhideWhenUsed="1"/>
   </w:latentStyles>
-  <w:style w:type="paragraph" w:default="1" w:styleId="Standaard">
+  <w:style w:type="paragraph" w:default="1" w:styleId="Normal">
     <w:name w:val="Normal"/>
     <w:qFormat/>
   </w:style>
-  <w:style w:type="paragraph" w:styleId="Kop1">
+  <w:style w:type="paragraph" w:styleId="Heading1">
     <w:name w:val="heading 1"/>
-    <w:basedOn w:val="Standaard"/>
-    <w:next w:val="Standaard"/>
+    <w:basedOn w:val="Normal"/>
+    <w:next w:val="Normal"/>
     <w:uiPriority w:val="9"/>
     <w:qFormat/>
     <w:pPr>
@@ -10027,10 +10012,10 @@
       <w:szCs w:val="40"/>
     </w:rPr>
   </w:style>
-  <w:style w:type="paragraph" w:styleId="Kop2">
+  <w:style w:type="paragraph" w:styleId="Heading2">
     <w:name w:val="heading 2"/>
-    <w:basedOn w:val="Standaard"/>
-    <w:next w:val="Standaard"/>
+    <w:basedOn w:val="Normal"/>
+    <w:next w:val="Normal"/>
     <w:uiPriority w:val="9"/>
     <w:semiHidden/>
     <w:unhideWhenUsed/>
@@ -10046,10 +10031,10 @@
       <w:szCs w:val="32"/>
     </w:rPr>
   </w:style>
-  <w:style w:type="paragraph" w:styleId="Kop3">
+  <w:style w:type="paragraph" w:styleId="Heading3">
     <w:name w:val="heading 3"/>
-    <w:basedOn w:val="Standaard"/>
-    <w:next w:val="Standaard"/>
+    <w:basedOn w:val="Normal"/>
+    <w:next w:val="Normal"/>
     <w:uiPriority w:val="9"/>
     <w:semiHidden/>
     <w:unhideWhenUsed/>
@@ -10066,10 +10051,10 @@
       <w:szCs w:val="28"/>
     </w:rPr>
   </w:style>
-  <w:style w:type="paragraph" w:styleId="Kop4">
+  <w:style w:type="paragraph" w:styleId="Heading4">
     <w:name w:val="heading 4"/>
-    <w:basedOn w:val="Standaard"/>
-    <w:next w:val="Standaard"/>
+    <w:basedOn w:val="Normal"/>
+    <w:next w:val="Normal"/>
     <w:uiPriority w:val="9"/>
     <w:semiHidden/>
     <w:unhideWhenUsed/>
@@ -10086,10 +10071,10 @@
       <w:szCs w:val="24"/>
     </w:rPr>
   </w:style>
-  <w:style w:type="paragraph" w:styleId="Kop5">
+  <w:style w:type="paragraph" w:styleId="Heading5">
     <w:name w:val="heading 5"/>
-    <w:basedOn w:val="Standaard"/>
-    <w:next w:val="Standaard"/>
+    <w:basedOn w:val="Normal"/>
+    <w:next w:val="Normal"/>
     <w:uiPriority w:val="9"/>
     <w:semiHidden/>
     <w:unhideWhenUsed/>
@@ -10104,10 +10089,10 @@
       <w:color w:val="666666"/>
     </w:rPr>
   </w:style>
-  <w:style w:type="paragraph" w:styleId="Kop6">
+  <w:style w:type="paragraph" w:styleId="Heading6">
     <w:name w:val="heading 6"/>
-    <w:basedOn w:val="Standaard"/>
-    <w:next w:val="Standaard"/>
+    <w:basedOn w:val="Normal"/>
+    <w:next w:val="Normal"/>
     <w:uiPriority w:val="9"/>
     <w:semiHidden/>
     <w:unhideWhenUsed/>
@@ -10123,13 +10108,13 @@
       <w:color w:val="666666"/>
     </w:rPr>
   </w:style>
-  <w:style w:type="character" w:default="1" w:styleId="Standaardalinea-lettertype">
+  <w:style w:type="character" w:default="1" w:styleId="DefaultParagraphFont">
     <w:name w:val="Default Paragraph Font"/>
     <w:uiPriority w:val="1"/>
     <w:semiHidden/>
     <w:unhideWhenUsed/>
   </w:style>
-  <w:style w:type="table" w:default="1" w:styleId="Standaardtabel">
+  <w:style w:type="table" w:default="1" w:styleId="TableNormal">
     <w:name w:val="Normal Table"/>
     <w:uiPriority w:val="99"/>
     <w:semiHidden/>
@@ -10144,16 +10129,16 @@
       </w:tblCellMar>
     </w:tblPr>
   </w:style>
-  <w:style w:type="numbering" w:default="1" w:styleId="Geenlijst">
+  <w:style w:type="numbering" w:default="1" w:styleId="NoList">
     <w:name w:val="No List"/>
     <w:uiPriority w:val="99"/>
     <w:semiHidden/>
     <w:unhideWhenUsed/>
   </w:style>
-  <w:style w:type="paragraph" w:styleId="Titel">
+  <w:style w:type="paragraph" w:styleId="Title">
     <w:name w:val="Title"/>
-    <w:basedOn w:val="Standaard"/>
-    <w:next w:val="Standaard"/>
+    <w:basedOn w:val="Normal"/>
+    <w:next w:val="Normal"/>
     <w:uiPriority w:val="10"/>
     <w:qFormat/>
     <w:pPr>
@@ -10166,10 +10151,10 @@
       <w:szCs w:val="52"/>
     </w:rPr>
   </w:style>
-  <w:style w:type="paragraph" w:styleId="Ondertitel">
+  <w:style w:type="paragraph" w:styleId="Subtitle">
     <w:name w:val="Subtitle"/>
-    <w:basedOn w:val="Standaard"/>
-    <w:next w:val="Standaard"/>
+    <w:basedOn w:val="Normal"/>
+    <w:next w:val="Normal"/>
     <w:uiPriority w:val="11"/>
     <w:qFormat/>
     <w:pPr>
@@ -10184,7 +10169,7 @@
     </w:rPr>
   </w:style>
   <w:style w:type="table" w:customStyle="1" w:styleId="a">
-    <w:basedOn w:val="Standaardtabel"/>
+    <w:basedOn w:val="TableNormal"/>
     <w:tblPr>
       <w:tblStyleRowBandSize w:val="1"/>
       <w:tblStyleColBandSize w:val="1"/>
@@ -10199,9 +10184,9 @@
       <w:shd w:val="clear" w:color="auto" w:fill="FFFFFF"/>
     </w:tcPr>
   </w:style>
-  <w:style w:type="paragraph" w:styleId="Lijstalinea">
+  <w:style w:type="paragraph" w:styleId="ListParagraph">
     <w:name w:val="List Paragraph"/>
-    <w:basedOn w:val="Standaard"/>
+    <w:basedOn w:val="Normal"/>
     <w:uiPriority w:val="34"/>
     <w:qFormat/>
     <w:rsid w:val="00845039"/>
@@ -10210,9 +10195,9 @@
       <w:contextualSpacing/>
     </w:pPr>
   </w:style>
-  <w:style w:type="paragraph" w:styleId="Normaalweb">
+  <w:style w:type="paragraph" w:styleId="NormalWeb">
     <w:name w:val="Normal (Web)"/>
-    <w:basedOn w:val="Standaard"/>
+    <w:basedOn w:val="Normal"/>
     <w:uiPriority w:val="99"/>
     <w:unhideWhenUsed/>
     <w:rsid w:val="00D91E89"/>
@@ -10225,9 +10210,9 @@
       <w:szCs w:val="24"/>
     </w:rPr>
   </w:style>
-  <w:style w:type="table" w:styleId="Tabelraster">
+  <w:style w:type="table" w:styleId="TableGrid">
     <w:name w:val="Table Grid"/>
-    <w:basedOn w:val="Standaardtabel"/>
+    <w:basedOn w:val="TableNormal"/>
     <w:uiPriority w:val="39"/>
     <w:rsid w:val="007C3A32"/>
     <w:pPr>

</xml_diff>

<commit_message>
Functioneel ontwerp en wireframe toegevoegd
</commit_message>
<xml_diff>
--- a/docs/oplevering/04FO/Funtioneel Ontwerp.docx
+++ b/docs/oplevering/04FO/Funtioneel Ontwerp.docx
@@ -177,7 +177,7 @@
     </w:p>
     <w:p>
       <w:pPr>
-        <w:pStyle w:val="ListParagraph"/>
+        <w:pStyle w:val="Lijstalinea"/>
         <w:numPr>
           <w:ilvl w:val="0"/>
           <w:numId w:val="10"/>
@@ -201,7 +201,7 @@
     </w:p>
     <w:p>
       <w:pPr>
-        <w:pStyle w:val="ListParagraph"/>
+        <w:pStyle w:val="Lijstalinea"/>
         <w:numPr>
           <w:ilvl w:val="0"/>
           <w:numId w:val="10"/>
@@ -225,7 +225,7 @@
     </w:p>
     <w:p>
       <w:pPr>
-        <w:pStyle w:val="ListParagraph"/>
+        <w:pStyle w:val="Lijstalinea"/>
         <w:numPr>
           <w:ilvl w:val="0"/>
           <w:numId w:val="10"/>
@@ -252,7 +252,7 @@
     </w:p>
     <w:p>
       <w:pPr>
-        <w:pStyle w:val="ListParagraph"/>
+        <w:pStyle w:val="Lijstalinea"/>
         <w:numPr>
           <w:ilvl w:val="0"/>
           <w:numId w:val="10"/>
@@ -279,7 +279,7 @@
     </w:p>
     <w:p>
       <w:pPr>
-        <w:pStyle w:val="ListParagraph"/>
+        <w:pStyle w:val="Lijstalinea"/>
         <w:numPr>
           <w:ilvl w:val="1"/>
           <w:numId w:val="10"/>
@@ -305,7 +305,7 @@
     </w:p>
     <w:p>
       <w:pPr>
-        <w:pStyle w:val="ListParagraph"/>
+        <w:pStyle w:val="Lijstalinea"/>
         <w:numPr>
           <w:ilvl w:val="1"/>
           <w:numId w:val="10"/>
@@ -331,7 +331,7 @@
     </w:p>
     <w:p>
       <w:pPr>
-        <w:pStyle w:val="ListParagraph"/>
+        <w:pStyle w:val="Lijstalinea"/>
         <w:numPr>
           <w:ilvl w:val="1"/>
           <w:numId w:val="10"/>
@@ -357,7 +357,7 @@
     </w:p>
     <w:p>
       <w:pPr>
-        <w:pStyle w:val="ListParagraph"/>
+        <w:pStyle w:val="Lijstalinea"/>
         <w:numPr>
           <w:ilvl w:val="0"/>
           <w:numId w:val="10"/>
@@ -384,7 +384,7 @@
     </w:p>
     <w:p>
       <w:pPr>
-        <w:pStyle w:val="ListParagraph"/>
+        <w:pStyle w:val="Lijstalinea"/>
         <w:numPr>
           <w:ilvl w:val="0"/>
           <w:numId w:val="10"/>
@@ -411,7 +411,7 @@
     </w:p>
     <w:p>
       <w:pPr>
-        <w:pStyle w:val="ListParagraph"/>
+        <w:pStyle w:val="Lijstalinea"/>
         <w:numPr>
           <w:ilvl w:val="0"/>
           <w:numId w:val="10"/>
@@ -438,7 +438,7 @@
     </w:p>
     <w:p>
       <w:pPr>
-        <w:pStyle w:val="ListParagraph"/>
+        <w:pStyle w:val="Lijstalinea"/>
         <w:numPr>
           <w:ilvl w:val="0"/>
           <w:numId w:val="10"/>
@@ -465,7 +465,7 @@
     </w:p>
     <w:p>
       <w:pPr>
-        <w:pStyle w:val="ListParagraph"/>
+        <w:pStyle w:val="Lijstalinea"/>
         <w:numPr>
           <w:ilvl w:val="0"/>
           <w:numId w:val="10"/>
@@ -492,7 +492,7 @@
     </w:p>
     <w:p>
       <w:pPr>
-        <w:pStyle w:val="ListParagraph"/>
+        <w:pStyle w:val="Lijstalinea"/>
         <w:numPr>
           <w:ilvl w:val="0"/>
           <w:numId w:val="10"/>
@@ -519,7 +519,7 @@
     </w:p>
     <w:p>
       <w:pPr>
-        <w:pStyle w:val="ListParagraph"/>
+        <w:pStyle w:val="Lijstalinea"/>
         <w:numPr>
           <w:ilvl w:val="0"/>
           <w:numId w:val="10"/>
@@ -546,7 +546,7 @@
     </w:p>
     <w:p>
       <w:pPr>
-        <w:pStyle w:val="ListParagraph"/>
+        <w:pStyle w:val="Lijstalinea"/>
         <w:numPr>
           <w:ilvl w:val="1"/>
           <w:numId w:val="10"/>
@@ -573,7 +573,7 @@
     </w:p>
     <w:p>
       <w:pPr>
-        <w:pStyle w:val="NormalWeb"/>
+        <w:pStyle w:val="Normaalweb"/>
         <w:numPr>
           <w:ilvl w:val="0"/>
           <w:numId w:val="10"/>
@@ -966,7 +966,7 @@
     </w:p>
     <w:tbl>
       <w:tblPr>
-        <w:tblStyle w:val="TableGrid"/>
+        <w:tblStyle w:val="Tabelraster"/>
         <w:tblW w:w="9780" w:type="dxa"/>
         <w:tblLook w:val="04A0" w:firstRow="1" w:lastRow="0" w:firstColumn="1" w:lastColumn="0" w:noHBand="0" w:noVBand="1"/>
       </w:tblPr>
@@ -1448,7 +1448,7 @@
     </w:p>
     <w:tbl>
       <w:tblPr>
-        <w:tblStyle w:val="TableGrid"/>
+        <w:tblStyle w:val="Tabelraster"/>
         <w:tblW w:w="9776" w:type="dxa"/>
         <w:tblLook w:val="04A0" w:firstRow="1" w:lastRow="0" w:firstColumn="1" w:lastColumn="0" w:noHBand="0" w:noVBand="1"/>
       </w:tblPr>
@@ -1698,7 +1698,7 @@
           </w:tcPr>
           <w:p>
             <w:pPr>
-              <w:pStyle w:val="ListParagraph"/>
+              <w:pStyle w:val="Lijstalinea"/>
               <w:numPr>
                 <w:ilvl w:val="0"/>
                 <w:numId w:val="20"/>
@@ -1720,7 +1720,7 @@
           </w:p>
           <w:p>
             <w:pPr>
-              <w:pStyle w:val="ListParagraph"/>
+              <w:pStyle w:val="Lijstalinea"/>
               <w:rPr>
                 <w:rFonts w:ascii="Merriweather" w:hAnsi="Merriweather"/>
                 <w:sz w:val="23"/>
@@ -1730,7 +1730,7 @@
           </w:p>
           <w:p>
             <w:pPr>
-              <w:pStyle w:val="ListParagraph"/>
+              <w:pStyle w:val="Lijstalinea"/>
               <w:numPr>
                 <w:ilvl w:val="0"/>
                 <w:numId w:val="20"/>
@@ -1752,7 +1752,7 @@
           </w:p>
           <w:p>
             <w:pPr>
-              <w:pStyle w:val="ListParagraph"/>
+              <w:pStyle w:val="Lijstalinea"/>
               <w:rPr>
                 <w:rFonts w:ascii="Merriweather" w:hAnsi="Merriweather"/>
                 <w:sz w:val="23"/>
@@ -1762,7 +1762,7 @@
           </w:p>
           <w:p>
             <w:pPr>
-              <w:pStyle w:val="ListParagraph"/>
+              <w:pStyle w:val="Lijstalinea"/>
               <w:numPr>
                 <w:ilvl w:val="0"/>
                 <w:numId w:val="20"/>
@@ -1784,7 +1784,7 @@
           </w:p>
           <w:p>
             <w:pPr>
-              <w:pStyle w:val="ListParagraph"/>
+              <w:pStyle w:val="Lijstalinea"/>
               <w:rPr>
                 <w:rFonts w:ascii="Merriweather" w:hAnsi="Merriweather"/>
                 <w:sz w:val="23"/>
@@ -1794,7 +1794,7 @@
           </w:p>
           <w:p>
             <w:pPr>
-              <w:pStyle w:val="ListParagraph"/>
+              <w:pStyle w:val="Lijstalinea"/>
               <w:numPr>
                 <w:ilvl w:val="0"/>
                 <w:numId w:val="20"/>
@@ -1816,7 +1816,7 @@
           </w:p>
           <w:p>
             <w:pPr>
-              <w:pStyle w:val="ListParagraph"/>
+              <w:pStyle w:val="Lijstalinea"/>
               <w:rPr>
                 <w:rFonts w:ascii="Merriweather" w:hAnsi="Merriweather"/>
                 <w:sz w:val="23"/>
@@ -1910,7 +1910,7 @@
     </w:p>
     <w:tbl>
       <w:tblPr>
-        <w:tblStyle w:val="TableGrid"/>
+        <w:tblStyle w:val="Tabelraster"/>
         <w:tblW w:w="9780" w:type="dxa"/>
         <w:tblLook w:val="04A0" w:firstRow="1" w:lastRow="0" w:firstColumn="1" w:lastColumn="0" w:noHBand="0" w:noVBand="1"/>
       </w:tblPr>
@@ -2167,7 +2167,7 @@
           </w:tcPr>
           <w:p>
             <w:pPr>
-              <w:pStyle w:val="ListParagraph"/>
+              <w:pStyle w:val="Lijstalinea"/>
               <w:numPr>
                 <w:ilvl w:val="0"/>
                 <w:numId w:val="21"/>
@@ -2189,7 +2189,7 @@
           </w:p>
           <w:p>
             <w:pPr>
-              <w:pStyle w:val="ListParagraph"/>
+              <w:pStyle w:val="Lijstalinea"/>
               <w:rPr>
                 <w:rFonts w:ascii="Merriweather" w:hAnsi="Merriweather"/>
                 <w:sz w:val="23"/>
@@ -2199,7 +2199,7 @@
           </w:p>
           <w:p>
             <w:pPr>
-              <w:pStyle w:val="ListParagraph"/>
+              <w:pStyle w:val="Lijstalinea"/>
               <w:numPr>
                 <w:ilvl w:val="0"/>
                 <w:numId w:val="21"/>
@@ -2313,7 +2313,7 @@
     </w:p>
     <w:tbl>
       <w:tblPr>
-        <w:tblStyle w:val="TableGrid"/>
+        <w:tblStyle w:val="Tabelraster"/>
         <w:tblW w:w="9780" w:type="dxa"/>
         <w:tblLook w:val="04A0" w:firstRow="1" w:lastRow="0" w:firstColumn="1" w:lastColumn="0" w:noHBand="0" w:noVBand="1"/>
       </w:tblPr>
@@ -2570,7 +2570,7 @@
           </w:tcPr>
           <w:p>
             <w:pPr>
-              <w:pStyle w:val="ListParagraph"/>
+              <w:pStyle w:val="Lijstalinea"/>
               <w:numPr>
                 <w:ilvl w:val="0"/>
                 <w:numId w:val="22"/>
@@ -2592,7 +2592,7 @@
           </w:p>
           <w:p>
             <w:pPr>
-              <w:pStyle w:val="ListParagraph"/>
+              <w:pStyle w:val="Lijstalinea"/>
               <w:rPr>
                 <w:rFonts w:ascii="Merriweather" w:hAnsi="Merriweather"/>
                 <w:sz w:val="23"/>
@@ -2602,7 +2602,7 @@
           </w:p>
           <w:p>
             <w:pPr>
-              <w:pStyle w:val="ListParagraph"/>
+              <w:pStyle w:val="Lijstalinea"/>
               <w:numPr>
                 <w:ilvl w:val="0"/>
                 <w:numId w:val="22"/>
@@ -2624,7 +2624,7 @@
           </w:p>
           <w:p>
             <w:pPr>
-              <w:pStyle w:val="ListParagraph"/>
+              <w:pStyle w:val="Lijstalinea"/>
               <w:rPr>
                 <w:rFonts w:ascii="Merriweather" w:hAnsi="Merriweather"/>
                 <w:sz w:val="23"/>
@@ -2634,7 +2634,7 @@
           </w:p>
           <w:p>
             <w:pPr>
-              <w:pStyle w:val="ListParagraph"/>
+              <w:pStyle w:val="Lijstalinea"/>
               <w:numPr>
                 <w:ilvl w:val="0"/>
                 <w:numId w:val="22"/>
@@ -2714,7 +2714,7 @@
     </w:p>
     <w:tbl>
       <w:tblPr>
-        <w:tblStyle w:val="TableGrid"/>
+        <w:tblStyle w:val="Tabelraster"/>
         <w:tblW w:w="9780" w:type="dxa"/>
         <w:tblLook w:val="04A0" w:firstRow="1" w:lastRow="0" w:firstColumn="1" w:lastColumn="0" w:noHBand="0" w:noVBand="1"/>
       </w:tblPr>
@@ -2971,7 +2971,7 @@
           </w:tcPr>
           <w:p>
             <w:pPr>
-              <w:pStyle w:val="ListParagraph"/>
+              <w:pStyle w:val="Lijstalinea"/>
               <w:numPr>
                 <w:ilvl w:val="0"/>
                 <w:numId w:val="23"/>
@@ -2993,7 +2993,7 @@
           </w:p>
           <w:p>
             <w:pPr>
-              <w:pStyle w:val="ListParagraph"/>
+              <w:pStyle w:val="Lijstalinea"/>
               <w:rPr>
                 <w:rFonts w:ascii="Merriweather" w:hAnsi="Merriweather"/>
                 <w:sz w:val="23"/>
@@ -3003,7 +3003,7 @@
           </w:p>
           <w:p>
             <w:pPr>
-              <w:pStyle w:val="ListParagraph"/>
+              <w:pStyle w:val="Lijstalinea"/>
               <w:numPr>
                 <w:ilvl w:val="0"/>
                 <w:numId w:val="23"/>
@@ -3025,7 +3025,7 @@
           </w:p>
           <w:p>
             <w:pPr>
-              <w:pStyle w:val="ListParagraph"/>
+              <w:pStyle w:val="Lijstalinea"/>
               <w:rPr>
                 <w:rFonts w:ascii="Merriweather" w:hAnsi="Merriweather"/>
                 <w:sz w:val="23"/>
@@ -3035,7 +3035,7 @@
           </w:p>
           <w:p>
             <w:pPr>
-              <w:pStyle w:val="ListParagraph"/>
+              <w:pStyle w:val="Lijstalinea"/>
               <w:numPr>
                 <w:ilvl w:val="0"/>
                 <w:numId w:val="23"/>
@@ -3091,7 +3091,7 @@
     </w:p>
     <w:tbl>
       <w:tblPr>
-        <w:tblStyle w:val="TableGrid"/>
+        <w:tblStyle w:val="Tabelraster"/>
         <w:tblW w:w="9780" w:type="dxa"/>
         <w:tblLook w:val="04A0" w:firstRow="1" w:lastRow="0" w:firstColumn="1" w:lastColumn="0" w:noHBand="0" w:noVBand="1"/>
       </w:tblPr>
@@ -3357,7 +3357,7 @@
           </w:tcPr>
           <w:p>
             <w:pPr>
-              <w:pStyle w:val="ListParagraph"/>
+              <w:pStyle w:val="Lijstalinea"/>
               <w:numPr>
                 <w:ilvl w:val="0"/>
                 <w:numId w:val="24"/>
@@ -3379,7 +3379,7 @@
           </w:p>
           <w:p>
             <w:pPr>
-              <w:pStyle w:val="ListParagraph"/>
+              <w:pStyle w:val="Lijstalinea"/>
               <w:rPr>
                 <w:rFonts w:ascii="Merriweather" w:hAnsi="Merriweather"/>
                 <w:sz w:val="23"/>
@@ -3389,7 +3389,7 @@
           </w:p>
           <w:p>
             <w:pPr>
-              <w:pStyle w:val="ListParagraph"/>
+              <w:pStyle w:val="Lijstalinea"/>
               <w:numPr>
                 <w:ilvl w:val="0"/>
                 <w:numId w:val="24"/>
@@ -3419,7 +3419,7 @@
           </w:p>
           <w:p>
             <w:pPr>
-              <w:pStyle w:val="ListParagraph"/>
+              <w:pStyle w:val="Lijstalinea"/>
               <w:rPr>
                 <w:rFonts w:ascii="Merriweather" w:hAnsi="Merriweather"/>
                 <w:sz w:val="23"/>
@@ -3429,7 +3429,7 @@
           </w:p>
           <w:p>
             <w:pPr>
-              <w:pStyle w:val="ListParagraph"/>
+              <w:pStyle w:val="Lijstalinea"/>
               <w:numPr>
                 <w:ilvl w:val="0"/>
                 <w:numId w:val="24"/>
@@ -3451,7 +3451,7 @@
           </w:p>
           <w:p>
             <w:pPr>
-              <w:pStyle w:val="ListParagraph"/>
+              <w:pStyle w:val="Lijstalinea"/>
               <w:rPr>
                 <w:rFonts w:ascii="Merriweather" w:hAnsi="Merriweather"/>
                 <w:sz w:val="23"/>
@@ -3461,7 +3461,7 @@
           </w:p>
           <w:p>
             <w:pPr>
-              <w:pStyle w:val="ListParagraph"/>
+              <w:pStyle w:val="Lijstalinea"/>
               <w:numPr>
                 <w:ilvl w:val="0"/>
                 <w:numId w:val="24"/>
@@ -3483,7 +3483,7 @@
           </w:p>
           <w:p>
             <w:pPr>
-              <w:pStyle w:val="ListParagraph"/>
+              <w:pStyle w:val="Lijstalinea"/>
               <w:rPr>
                 <w:rFonts w:ascii="Merriweather" w:hAnsi="Merriweather"/>
                 <w:sz w:val="23"/>
@@ -3493,7 +3493,7 @@
           </w:p>
           <w:p>
             <w:pPr>
-              <w:pStyle w:val="ListParagraph"/>
+              <w:pStyle w:val="Lijstalinea"/>
               <w:numPr>
                 <w:ilvl w:val="0"/>
                 <w:numId w:val="24"/>
@@ -3540,7 +3540,7 @@
           </w:p>
           <w:p>
             <w:pPr>
-              <w:pStyle w:val="ListParagraph"/>
+              <w:pStyle w:val="Lijstalinea"/>
               <w:rPr>
                 <w:rFonts w:ascii="Merriweather" w:hAnsi="Merriweather"/>
                 <w:sz w:val="23"/>
@@ -3550,7 +3550,7 @@
           </w:p>
           <w:p>
             <w:pPr>
-              <w:pStyle w:val="ListParagraph"/>
+              <w:pStyle w:val="Lijstalinea"/>
               <w:numPr>
                 <w:ilvl w:val="0"/>
                 <w:numId w:val="24"/>
@@ -3580,7 +3580,7 @@
           </w:p>
           <w:p>
             <w:pPr>
-              <w:pStyle w:val="ListParagraph"/>
+              <w:pStyle w:val="Lijstalinea"/>
               <w:rPr>
                 <w:rFonts w:ascii="Merriweather" w:hAnsi="Merriweather"/>
                 <w:sz w:val="23"/>
@@ -3590,7 +3590,7 @@
           </w:p>
           <w:p>
             <w:pPr>
-              <w:pStyle w:val="ListParagraph"/>
+              <w:pStyle w:val="Lijstalinea"/>
               <w:numPr>
                 <w:ilvl w:val="0"/>
                 <w:numId w:val="24"/>
@@ -3936,7 +3936,7 @@
     </w:p>
     <w:p>
       <w:pPr>
-        <w:pStyle w:val="ListParagraph"/>
+        <w:pStyle w:val="Lijstalinea"/>
         <w:numPr>
           <w:ilvl w:val="0"/>
           <w:numId w:val="10"/>
@@ -3963,7 +3963,7 @@
     </w:p>
     <w:p>
       <w:pPr>
-        <w:pStyle w:val="NormalWeb"/>
+        <w:pStyle w:val="Normaalweb"/>
         <w:numPr>
           <w:ilvl w:val="0"/>
           <w:numId w:val="10"/>
@@ -3983,7 +3983,7 @@
     </w:p>
     <w:p>
       <w:pPr>
-        <w:pStyle w:val="NormalWeb"/>
+        <w:pStyle w:val="Normaalweb"/>
         <w:numPr>
           <w:ilvl w:val="0"/>
           <w:numId w:val="10"/>
@@ -4206,7 +4206,7 @@
     </w:p>
     <w:p>
       <w:pPr>
-        <w:pStyle w:val="ListParagraph"/>
+        <w:pStyle w:val="Lijstalinea"/>
         <w:numPr>
           <w:ilvl w:val="0"/>
           <w:numId w:val="6"/>
@@ -4227,7 +4227,7 @@
     </w:p>
     <w:p>
       <w:pPr>
-        <w:pStyle w:val="ListParagraph"/>
+        <w:pStyle w:val="Lijstalinea"/>
         <w:numPr>
           <w:ilvl w:val="0"/>
           <w:numId w:val="6"/>
@@ -4248,7 +4248,7 @@
     </w:p>
     <w:p>
       <w:pPr>
-        <w:pStyle w:val="ListParagraph"/>
+        <w:pStyle w:val="Lijstalinea"/>
         <w:numPr>
           <w:ilvl w:val="0"/>
           <w:numId w:val="6"/>
@@ -4269,7 +4269,7 @@
     </w:p>
     <w:p>
       <w:pPr>
-        <w:pStyle w:val="ListParagraph"/>
+        <w:pStyle w:val="Lijstalinea"/>
         <w:numPr>
           <w:ilvl w:val="0"/>
           <w:numId w:val="6"/>
@@ -4290,7 +4290,7 @@
     </w:p>
     <w:p>
       <w:pPr>
-        <w:pStyle w:val="ListParagraph"/>
+        <w:pStyle w:val="Lijstalinea"/>
         <w:numPr>
           <w:ilvl w:val="0"/>
           <w:numId w:val="6"/>
@@ -4311,7 +4311,7 @@
     </w:p>
     <w:p>
       <w:pPr>
-        <w:pStyle w:val="ListParagraph"/>
+        <w:pStyle w:val="Lijstalinea"/>
         <w:numPr>
           <w:ilvl w:val="0"/>
           <w:numId w:val="6"/>
@@ -4332,7 +4332,7 @@
     </w:p>
     <w:p>
       <w:pPr>
-        <w:pStyle w:val="ListParagraph"/>
+        <w:pStyle w:val="Lijstalinea"/>
         <w:numPr>
           <w:ilvl w:val="0"/>
           <w:numId w:val="6"/>
@@ -4353,7 +4353,7 @@
     </w:p>
     <w:p>
       <w:pPr>
-        <w:pStyle w:val="ListParagraph"/>
+        <w:pStyle w:val="Lijstalinea"/>
         <w:numPr>
           <w:ilvl w:val="0"/>
           <w:numId w:val="6"/>
@@ -4374,7 +4374,7 @@
     </w:p>
     <w:p>
       <w:pPr>
-        <w:pStyle w:val="ListParagraph"/>
+        <w:pStyle w:val="Lijstalinea"/>
         <w:numPr>
           <w:ilvl w:val="0"/>
           <w:numId w:val="6"/>
@@ -4558,7 +4558,7 @@
     <w:bookmarkEnd w:id="0"/>
     <w:p>
       <w:pPr>
-        <w:pStyle w:val="ListParagraph"/>
+        <w:pStyle w:val="Lijstalinea"/>
         <w:numPr>
           <w:ilvl w:val="0"/>
           <w:numId w:val="12"/>
@@ -4582,7 +4582,7 @@
     </w:p>
     <w:p>
       <w:pPr>
-        <w:pStyle w:val="ListParagraph"/>
+        <w:pStyle w:val="Lijstalinea"/>
         <w:numPr>
           <w:ilvl w:val="0"/>
           <w:numId w:val="12"/>
@@ -4606,7 +4606,7 @@
     </w:p>
     <w:p>
       <w:pPr>
-        <w:pStyle w:val="ListParagraph"/>
+        <w:pStyle w:val="Lijstalinea"/>
         <w:numPr>
           <w:ilvl w:val="0"/>
           <w:numId w:val="12"/>
@@ -4630,7 +4630,7 @@
     </w:p>
     <w:p>
       <w:pPr>
-        <w:pStyle w:val="ListParagraph"/>
+        <w:pStyle w:val="Lijstalinea"/>
         <w:numPr>
           <w:ilvl w:val="0"/>
           <w:numId w:val="12"/>
@@ -4654,7 +4654,7 @@
     </w:p>
     <w:p>
       <w:pPr>
-        <w:pStyle w:val="ListParagraph"/>
+        <w:pStyle w:val="Lijstalinea"/>
         <w:numPr>
           <w:ilvl w:val="0"/>
           <w:numId w:val="12"/>
@@ -4678,7 +4678,7 @@
     </w:p>
     <w:p>
       <w:pPr>
-        <w:pStyle w:val="ListParagraph"/>
+        <w:pStyle w:val="Lijstalinea"/>
         <w:numPr>
           <w:ilvl w:val="0"/>
           <w:numId w:val="12"/>
@@ -5184,7 +5184,7 @@
     </w:p>
     <w:p>
       <w:pPr>
-        <w:pStyle w:val="ListParagraph"/>
+        <w:pStyle w:val="Lijstalinea"/>
         <w:numPr>
           <w:ilvl w:val="0"/>
           <w:numId w:val="17"/>
@@ -5211,7 +5211,7 @@
     </w:p>
     <w:p>
       <w:pPr>
-        <w:pStyle w:val="ListParagraph"/>
+        <w:pStyle w:val="Lijstalinea"/>
         <w:numPr>
           <w:ilvl w:val="0"/>
           <w:numId w:val="17"/>
@@ -5238,7 +5238,7 @@
     </w:p>
     <w:p>
       <w:pPr>
-        <w:pStyle w:val="ListParagraph"/>
+        <w:pStyle w:val="Lijstalinea"/>
         <w:numPr>
           <w:ilvl w:val="0"/>
           <w:numId w:val="17"/>
@@ -5258,7 +5258,7 @@
     </w:p>
     <w:p>
       <w:pPr>
-        <w:pStyle w:val="ListParagraph"/>
+        <w:pStyle w:val="Lijstalinea"/>
         <w:numPr>
           <w:ilvl w:val="0"/>
           <w:numId w:val="17"/>
@@ -5278,7 +5278,7 @@
     </w:p>
     <w:p>
       <w:pPr>
-        <w:pStyle w:val="ListParagraph"/>
+        <w:pStyle w:val="Lijstalinea"/>
         <w:numPr>
           <w:ilvl w:val="0"/>
           <w:numId w:val="17"/>
@@ -5305,7 +5305,7 @@
     </w:p>
     <w:p>
       <w:pPr>
-        <w:pStyle w:val="ListParagraph"/>
+        <w:pStyle w:val="Lijstalinea"/>
         <w:numPr>
           <w:ilvl w:val="0"/>
           <w:numId w:val="17"/>
@@ -5325,7 +5325,7 @@
     </w:p>
     <w:p>
       <w:pPr>
-        <w:pStyle w:val="ListParagraph"/>
+        <w:pStyle w:val="Lijstalinea"/>
         <w:rPr>
           <w:sz w:val="24"/>
           <w:szCs w:val="24"/>
@@ -5637,7 +5637,7 @@
     </w:p>
     <w:p>
       <w:pPr>
-        <w:pStyle w:val="ListParagraph"/>
+        <w:pStyle w:val="Lijstalinea"/>
         <w:numPr>
           <w:ilvl w:val="0"/>
           <w:numId w:val="17"/>
@@ -5657,7 +5657,7 @@
     </w:p>
     <w:p>
       <w:pPr>
-        <w:pStyle w:val="ListParagraph"/>
+        <w:pStyle w:val="Lijstalinea"/>
         <w:numPr>
           <w:ilvl w:val="0"/>
           <w:numId w:val="17"/>
@@ -5677,7 +5677,7 @@
     </w:p>
     <w:p>
       <w:pPr>
-        <w:pStyle w:val="ListParagraph"/>
+        <w:pStyle w:val="Lijstalinea"/>
         <w:numPr>
           <w:ilvl w:val="0"/>
           <w:numId w:val="17"/>
@@ -5697,7 +5697,7 @@
     </w:p>
     <w:p>
       <w:pPr>
-        <w:pStyle w:val="ListParagraph"/>
+        <w:pStyle w:val="Lijstalinea"/>
         <w:numPr>
           <w:ilvl w:val="0"/>
           <w:numId w:val="17"/>
@@ -5717,7 +5717,7 @@
     </w:p>
     <w:p>
       <w:pPr>
-        <w:pStyle w:val="ListParagraph"/>
+        <w:pStyle w:val="Lijstalinea"/>
         <w:rPr>
           <w:sz w:val="24"/>
           <w:szCs w:val="24"/>
@@ -5897,7 +5897,7 @@
     </w:p>
     <w:p>
       <w:pPr>
-        <w:pStyle w:val="ListParagraph"/>
+        <w:pStyle w:val="Lijstalinea"/>
         <w:numPr>
           <w:ilvl w:val="0"/>
           <w:numId w:val="19"/>
@@ -5917,7 +5917,7 @@
     </w:p>
     <w:p>
       <w:pPr>
-        <w:pStyle w:val="ListParagraph"/>
+        <w:pStyle w:val="Lijstalinea"/>
         <w:numPr>
           <w:ilvl w:val="0"/>
           <w:numId w:val="19"/>
@@ -5937,7 +5937,7 @@
     </w:p>
     <w:p>
       <w:pPr>
-        <w:pStyle w:val="ListParagraph"/>
+        <w:pStyle w:val="Lijstalinea"/>
         <w:numPr>
           <w:ilvl w:val="0"/>
           <w:numId w:val="19"/>
@@ -5978,7 +5978,7 @@
     </w:p>
     <w:p>
       <w:pPr>
-        <w:pStyle w:val="ListParagraph"/>
+        <w:pStyle w:val="Lijstalinea"/>
         <w:rPr>
           <w:sz w:val="24"/>
           <w:szCs w:val="24"/>
@@ -6161,7 +6161,7 @@
           <w:szCs w:val="24"/>
           <w:lang w:val="nl-NL"/>
         </w:rPr>
-        <w:t>8</w:t>
+        <w:t>7</w:t>
       </w:r>
       <w:r>
         <w:rPr>
@@ -6174,7 +6174,7 @@
     </w:p>
     <w:p>
       <w:pPr>
-        <w:pStyle w:val="ListParagraph"/>
+        <w:pStyle w:val="Lijstalinea"/>
         <w:numPr>
           <w:ilvl w:val="0"/>
           <w:numId w:val="19"/>
@@ -6212,7 +6212,7 @@
     </w:p>
     <w:p>
       <w:pPr>
-        <w:pStyle w:val="ListParagraph"/>
+        <w:pStyle w:val="Lijstalinea"/>
         <w:numPr>
           <w:ilvl w:val="0"/>
           <w:numId w:val="19"/>
@@ -6290,7 +6290,7 @@
     </w:p>
     <w:p>
       <w:pPr>
-        <w:pStyle w:val="ListParagraph"/>
+        <w:pStyle w:val="Lijstalinea"/>
         <w:numPr>
           <w:ilvl w:val="0"/>
           <w:numId w:val="19"/>
@@ -6312,7 +6312,7 @@
     </w:p>
     <w:p>
       <w:pPr>
-        <w:pStyle w:val="ListParagraph"/>
+        <w:pStyle w:val="Lijstalinea"/>
         <w:numPr>
           <w:ilvl w:val="0"/>
           <w:numId w:val="19"/>
@@ -6342,7 +6342,7 @@
     </w:p>
     <w:p>
       <w:pPr>
-        <w:pStyle w:val="ListParagraph"/>
+        <w:pStyle w:val="Lijstalinea"/>
         <w:numPr>
           <w:ilvl w:val="0"/>
           <w:numId w:val="19"/>
@@ -6372,7 +6372,7 @@
     </w:p>
     <w:p>
       <w:pPr>
-        <w:pStyle w:val="ListParagraph"/>
+        <w:pStyle w:val="Lijstalinea"/>
         <w:numPr>
           <w:ilvl w:val="0"/>
           <w:numId w:val="19"/>
@@ -6426,7 +6426,7 @@
     </w:p>
     <w:p>
       <w:pPr>
-        <w:pStyle w:val="ListParagraph"/>
+        <w:pStyle w:val="Lijstalinea"/>
         <w:numPr>
           <w:ilvl w:val="0"/>
           <w:numId w:val="19"/>
@@ -6448,7 +6448,7 @@
     </w:p>
     <w:p>
       <w:pPr>
-        <w:pStyle w:val="ListParagraph"/>
+        <w:pStyle w:val="Lijstalinea"/>
         <w:numPr>
           <w:ilvl w:val="0"/>
           <w:numId w:val="19"/>
@@ -6478,7 +6478,7 @@
     </w:p>
     <w:p>
       <w:pPr>
-        <w:pStyle w:val="ListParagraph"/>
+        <w:pStyle w:val="Lijstalinea"/>
         <w:rPr>
           <w:sz w:val="24"/>
           <w:szCs w:val="24"/>
@@ -6488,7 +6488,7 @@
     </w:p>
     <w:p>
       <w:pPr>
-        <w:pStyle w:val="ListParagraph"/>
+        <w:pStyle w:val="Lijstalinea"/>
         <w:rPr>
           <w:sz w:val="24"/>
           <w:szCs w:val="24"/>
@@ -6627,7 +6627,7 @@
     </w:p>
     <w:p>
       <w:pPr>
-        <w:pStyle w:val="ListParagraph"/>
+        <w:pStyle w:val="Lijstalinea"/>
         <w:numPr>
           <w:ilvl w:val="0"/>
           <w:numId w:val="18"/>
@@ -6647,7 +6647,7 @@
     </w:p>
     <w:p>
       <w:pPr>
-        <w:pStyle w:val="ListParagraph"/>
+        <w:pStyle w:val="Lijstalinea"/>
         <w:numPr>
           <w:ilvl w:val="0"/>
           <w:numId w:val="18"/>
@@ -6681,7 +6681,7 @@
     </w:p>
     <w:p>
       <w:pPr>
-        <w:pStyle w:val="ListParagraph"/>
+        <w:pStyle w:val="Lijstalinea"/>
         <w:numPr>
           <w:ilvl w:val="0"/>
           <w:numId w:val="18"/>
@@ -6701,7 +6701,7 @@
     </w:p>
     <w:p>
       <w:pPr>
-        <w:pStyle w:val="ListParagraph"/>
+        <w:pStyle w:val="Lijstalinea"/>
         <w:numPr>
           <w:ilvl w:val="0"/>
           <w:numId w:val="18"/>
@@ -6721,7 +6721,7 @@
     </w:p>
     <w:p>
       <w:pPr>
-        <w:pStyle w:val="ListParagraph"/>
+        <w:pStyle w:val="Lijstalinea"/>
         <w:numPr>
           <w:ilvl w:val="0"/>
           <w:numId w:val="18"/>
@@ -6741,7 +6741,7 @@
     </w:p>
     <w:p>
       <w:pPr>
-        <w:pStyle w:val="ListParagraph"/>
+        <w:pStyle w:val="Lijstalinea"/>
         <w:numPr>
           <w:ilvl w:val="0"/>
           <w:numId w:val="18"/>
@@ -6763,16 +6763,16 @@
     </w:p>
     <w:p>
       <w:pPr>
-        <w:pStyle w:val="ListParagraph"/>
-        <w:rPr>
-          <w:sz w:val="24"/>
-          <w:szCs w:val="24"/>
-        </w:rPr>
-      </w:pPr>
-    </w:p>
-    <w:p>
-      <w:pPr>
-        <w:pStyle w:val="ListParagraph"/>
+        <w:pStyle w:val="Lijstalinea"/>
+        <w:rPr>
+          <w:sz w:val="24"/>
+          <w:szCs w:val="24"/>
+        </w:rPr>
+      </w:pPr>
+    </w:p>
+    <w:p>
+      <w:pPr>
+        <w:pStyle w:val="Lijstalinea"/>
         <w:rPr>
           <w:sz w:val="24"/>
           <w:szCs w:val="24"/>
@@ -6796,13 +6796,502 @@
     </w:p>
     <w:p>
       <w:pPr>
-        <w:pStyle w:val="ListParagraph"/>
+        <w:pStyle w:val="Lijstalinea"/>
         <w:rPr>
           <w:sz w:val="24"/>
           <w:szCs w:val="24"/>
           <w:lang w:val="nl-NL"/>
         </w:rPr>
       </w:pPr>
+    </w:p>
+    <w:p>
+      <w:pPr>
+        <w:pStyle w:val="Lijstalinea"/>
+        <w:rPr>
+          <w:sz w:val="24"/>
+          <w:szCs w:val="24"/>
+          <w:lang w:val="nl-NL"/>
+        </w:rPr>
+      </w:pPr>
+    </w:p>
+    <w:p>
+      <w:pPr>
+        <w:pStyle w:val="Lijstalinea"/>
+        <w:rPr>
+          <w:sz w:val="24"/>
+          <w:szCs w:val="24"/>
+          <w:lang w:val="nl-NL"/>
+        </w:rPr>
+      </w:pPr>
+    </w:p>
+    <w:p>
+      <w:pPr>
+        <w:pStyle w:val="Lijstalinea"/>
+        <w:rPr>
+          <w:sz w:val="24"/>
+          <w:szCs w:val="24"/>
+          <w:lang w:val="nl-NL"/>
+        </w:rPr>
+      </w:pPr>
+    </w:p>
+    <w:p>
+      <w:pPr>
+        <w:pStyle w:val="Lijstalinea"/>
+        <w:rPr>
+          <w:sz w:val="24"/>
+          <w:szCs w:val="24"/>
+          <w:lang w:val="nl-NL"/>
+        </w:rPr>
+      </w:pPr>
+    </w:p>
+    <w:p>
+      <w:pPr>
+        <w:rPr>
+          <w:sz w:val="24"/>
+          <w:szCs w:val="24"/>
+        </w:rPr>
+      </w:pPr>
+      <w:r>
+        <w:rPr>
+          <w:sz w:val="24"/>
+          <w:szCs w:val="24"/>
+        </w:rPr>
+        <w:br/>
+      </w:r>
+    </w:p>
+    <w:p>
+      <w:pPr>
+        <w:rPr>
+          <w:sz w:val="24"/>
+          <w:szCs w:val="24"/>
+        </w:rPr>
+      </w:pPr>
+    </w:p>
+    <w:p>
+      <w:pPr>
+        <w:rPr>
+          <w:sz w:val="24"/>
+          <w:szCs w:val="24"/>
+        </w:rPr>
+      </w:pPr>
+    </w:p>
+    <w:p>
+      <w:pPr>
+        <w:rPr>
+          <w:sz w:val="24"/>
+          <w:szCs w:val="24"/>
+        </w:rPr>
+      </w:pPr>
+    </w:p>
+    <w:p>
+      <w:pPr>
+        <w:rPr>
+          <w:sz w:val="24"/>
+          <w:szCs w:val="24"/>
+        </w:rPr>
+      </w:pPr>
+    </w:p>
+    <w:p>
+      <w:pPr>
+        <w:rPr>
+          <w:sz w:val="24"/>
+          <w:szCs w:val="24"/>
+        </w:rPr>
+      </w:pPr>
+    </w:p>
+    <w:p>
+      <w:pPr>
+        <w:rPr>
+          <w:sz w:val="24"/>
+          <w:szCs w:val="24"/>
+        </w:rPr>
+      </w:pPr>
+    </w:p>
+    <w:p>
+      <w:pPr>
+        <w:rPr>
+          <w:sz w:val="24"/>
+          <w:szCs w:val="24"/>
+        </w:rPr>
+      </w:pPr>
+    </w:p>
+    <w:p>
+      <w:pPr>
+        <w:rPr>
+          <w:sz w:val="24"/>
+          <w:szCs w:val="24"/>
+        </w:rPr>
+      </w:pPr>
+    </w:p>
+    <w:p>
+      <w:pPr>
+        <w:rPr>
+          <w:sz w:val="24"/>
+          <w:szCs w:val="24"/>
+        </w:rPr>
+      </w:pPr>
+    </w:p>
+    <w:p>
+      <w:pPr>
+        <w:rPr>
+          <w:sz w:val="24"/>
+          <w:szCs w:val="24"/>
+        </w:rPr>
+      </w:pPr>
+    </w:p>
+    <w:p>
+      <w:pPr>
+        <w:rPr>
+          <w:sz w:val="24"/>
+          <w:szCs w:val="24"/>
+        </w:rPr>
+      </w:pPr>
+    </w:p>
+    <w:p>
+      <w:pPr>
+        <w:rPr>
+          <w:sz w:val="24"/>
+          <w:szCs w:val="24"/>
+        </w:rPr>
+      </w:pPr>
+    </w:p>
+    <w:p>
+      <w:pPr>
+        <w:rPr>
+          <w:sz w:val="24"/>
+          <w:szCs w:val="24"/>
+        </w:rPr>
+      </w:pPr>
+    </w:p>
+    <w:p>
+      <w:pPr>
+        <w:rPr>
+          <w:sz w:val="24"/>
+          <w:szCs w:val="24"/>
+        </w:rPr>
+      </w:pPr>
+    </w:p>
+    <w:p>
+      <w:pPr>
+        <w:rPr>
+          <w:sz w:val="24"/>
+          <w:szCs w:val="24"/>
+        </w:rPr>
+      </w:pPr>
+    </w:p>
+    <w:p>
+      <w:pPr>
+        <w:rPr>
+          <w:sz w:val="24"/>
+          <w:szCs w:val="24"/>
+        </w:rPr>
+      </w:pPr>
+    </w:p>
+    <w:p>
+      <w:pPr>
+        <w:rPr>
+          <w:sz w:val="24"/>
+          <w:szCs w:val="24"/>
+        </w:rPr>
+      </w:pPr>
+    </w:p>
+    <w:p>
+      <w:pPr>
+        <w:rPr>
+          <w:sz w:val="24"/>
+          <w:szCs w:val="24"/>
+        </w:rPr>
+      </w:pPr>
+    </w:p>
+    <w:p>
+      <w:pPr>
+        <w:rPr>
+          <w:sz w:val="24"/>
+          <w:szCs w:val="24"/>
+        </w:rPr>
+      </w:pPr>
+    </w:p>
+    <w:p>
+      <w:pPr>
+        <w:rPr>
+          <w:sz w:val="24"/>
+          <w:szCs w:val="24"/>
+        </w:rPr>
+      </w:pPr>
+    </w:p>
+    <w:p>
+      <w:pPr>
+        <w:rPr>
+          <w:sz w:val="24"/>
+          <w:szCs w:val="24"/>
+        </w:rPr>
+      </w:pPr>
+    </w:p>
+    <w:p>
+      <w:pPr>
+        <w:rPr>
+          <w:sz w:val="24"/>
+          <w:szCs w:val="24"/>
+        </w:rPr>
+      </w:pPr>
+    </w:p>
+    <w:p>
+      <w:pPr>
+        <w:rPr>
+          <w:sz w:val="24"/>
+          <w:szCs w:val="24"/>
+        </w:rPr>
+      </w:pPr>
+      <w:r>
+        <w:rPr>
+          <w:sz w:val="24"/>
+          <w:szCs w:val="24"/>
+        </w:rPr>
+        <w:lastRenderedPageBreak/>
+        <w:t xml:space="preserve">–User story </w:t>
+      </w:r>
+      <w:r>
+        <w:rPr>
+          <w:sz w:val="24"/>
+          <w:szCs w:val="24"/>
+        </w:rPr>
+        <w:t>9</w:t>
+      </w:r>
+      <w:r>
+        <w:rPr>
+          <w:sz w:val="24"/>
+          <w:szCs w:val="24"/>
+        </w:rPr>
+        <w:t xml:space="preserve">: </w:t>
+      </w:r>
+      <w:r>
+        <w:rPr>
+          <w:sz w:val="24"/>
+          <w:szCs w:val="24"/>
+        </w:rPr>
+        <w:t>Account aanmaken</w:t>
+      </w:r>
+    </w:p>
+    <w:p>
+      <w:pPr>
+        <w:ind w:left="720"/>
+        <w:rPr>
+          <w:sz w:val="24"/>
+          <w:szCs w:val="24"/>
+        </w:rPr>
+      </w:pPr>
+      <w:r>
+        <w:rPr>
+          <w:sz w:val="24"/>
+          <w:szCs w:val="24"/>
+        </w:rPr>
+        <w:t xml:space="preserve">Als bezoeker wil ik </w:t>
+      </w:r>
+      <w:r>
+        <w:rPr>
+          <w:sz w:val="24"/>
+          <w:szCs w:val="24"/>
+        </w:rPr>
+        <w:t xml:space="preserve">een account aan kunnen maken </w:t>
+      </w:r>
+      <w:r>
+        <w:rPr>
+          <w:sz w:val="24"/>
+          <w:szCs w:val="24"/>
+        </w:rPr>
+        <w:t>waarin in ik gegevens op kan slaan.</w:t>
+      </w:r>
+    </w:p>
+    <w:p>
+      <w:pPr>
+        <w:rPr>
+          <w:sz w:val="24"/>
+          <w:szCs w:val="24"/>
+        </w:rPr>
+      </w:pPr>
+    </w:p>
+    <w:p>
+      <w:pPr>
+        <w:rPr>
+          <w:sz w:val="24"/>
+          <w:szCs w:val="24"/>
+        </w:rPr>
+      </w:pPr>
+      <w:r>
+        <w:rPr>
+          <w:sz w:val="24"/>
+          <w:szCs w:val="24"/>
+        </w:rPr>
+        <w:t xml:space="preserve">-Acceptatie criteria van user story </w:t>
+      </w:r>
+      <w:r>
+        <w:rPr>
+          <w:sz w:val="24"/>
+          <w:szCs w:val="24"/>
+        </w:rPr>
+        <w:t>9</w:t>
+      </w:r>
+      <w:r>
+        <w:rPr>
+          <w:sz w:val="24"/>
+          <w:szCs w:val="24"/>
+        </w:rPr>
+        <w:t>:</w:t>
+      </w:r>
+    </w:p>
+    <w:p>
+      <w:pPr>
+        <w:pStyle w:val="Lijstalinea"/>
+        <w:numPr>
+          <w:ilvl w:val="0"/>
+          <w:numId w:val="18"/>
+        </w:numPr>
+        <w:rPr>
+          <w:sz w:val="24"/>
+          <w:szCs w:val="24"/>
+        </w:rPr>
+      </w:pPr>
+      <w:r>
+        <w:rPr>
+          <w:sz w:val="24"/>
+          <w:szCs w:val="24"/>
+        </w:rPr>
+        <w:t xml:space="preserve">De bezoeker </w:t>
+      </w:r>
+      <w:r>
+        <w:rPr>
+          <w:sz w:val="24"/>
+          <w:szCs w:val="24"/>
+        </w:rPr>
+        <w:t>kan zijn of haar gegevens toevoegen aan het account dat wordt aangemaakt</w:t>
+      </w:r>
+    </w:p>
+    <w:p>
+      <w:pPr>
+        <w:pStyle w:val="Lijstalinea"/>
+        <w:numPr>
+          <w:ilvl w:val="0"/>
+          <w:numId w:val="18"/>
+        </w:numPr>
+        <w:rPr>
+          <w:sz w:val="24"/>
+          <w:szCs w:val="24"/>
+        </w:rPr>
+      </w:pPr>
+      <w:r>
+        <w:rPr>
+          <w:sz w:val="24"/>
+          <w:szCs w:val="24"/>
+        </w:rPr>
+        <w:t>De bezoeker wordt na het aanmaken van het account door gestuurd naar de home pagina</w:t>
+      </w:r>
+    </w:p>
+    <w:p>
+      <w:pPr>
+        <w:pStyle w:val="Lijstalinea"/>
+        <w:numPr>
+          <w:ilvl w:val="0"/>
+          <w:numId w:val="18"/>
+        </w:numPr>
+        <w:rPr>
+          <w:sz w:val="24"/>
+          <w:szCs w:val="24"/>
+        </w:rPr>
+      </w:pPr>
+      <w:r>
+        <w:rPr>
+          <w:sz w:val="24"/>
+          <w:szCs w:val="24"/>
+        </w:rPr>
+        <w:t>De bezoeker krijgt per mail een tijdelijke kortingscode</w:t>
+      </w:r>
+    </w:p>
+    <w:p>
+      <w:pPr>
+        <w:pStyle w:val="Lijstalinea"/>
+        <w:rPr>
+          <w:sz w:val="24"/>
+          <w:szCs w:val="24"/>
+        </w:rPr>
+      </w:pPr>
+    </w:p>
+    <w:p>
+      <w:pPr>
+        <w:rPr>
+          <w:sz w:val="24"/>
+          <w:szCs w:val="24"/>
+        </w:rPr>
+      </w:pPr>
+      <w:r>
+        <w:rPr>
+          <w:sz w:val="24"/>
+          <w:szCs w:val="24"/>
+        </w:rPr>
+        <w:t>-Schermontwerp</w:t>
+      </w:r>
+    </w:p>
+    <w:p>
+      <w:pPr>
+        <w:rPr>
+          <w:sz w:val="24"/>
+          <w:szCs w:val="24"/>
+        </w:rPr>
+      </w:pPr>
+    </w:p>
+    <w:p>
+      <w:pPr>
+        <w:rPr>
+          <w:sz w:val="24"/>
+          <w:szCs w:val="24"/>
+        </w:rPr>
+      </w:pPr>
+      <w:r>
+        <w:rPr>
+          <w:noProof/>
+          <w:lang w:val="nl-NL"/>
+        </w:rPr>
+        <w:drawing>
+          <wp:inline distT="0" distB="0" distL="0" distR="0" wp14:anchorId="117AC1A5" wp14:editId="579153F6">
+            <wp:extent cx="5334000" cy="3480185"/>
+            <wp:effectExtent l="0" t="0" r="0" b="0"/>
+            <wp:docPr id="1870388445" name="Afbeelding 1" descr="Afbeelding met schermopname, tekst, nummer, diagram&#10;&#10;Automatisch gegenereerde beschrijving"/>
+            <wp:cNvGraphicFramePr>
+              <a:graphicFrameLocks xmlns:a="http://schemas.openxmlformats.org/drawingml/2006/main" noChangeAspect="1"/>
+            </wp:cNvGraphicFramePr>
+            <a:graphic xmlns:a="http://schemas.openxmlformats.org/drawingml/2006/main">
+              <a:graphicData uri="http://schemas.openxmlformats.org/drawingml/2006/picture">
+                <pic:pic xmlns:pic="http://schemas.openxmlformats.org/drawingml/2006/picture">
+                  <pic:nvPicPr>
+                    <pic:cNvPr id="1870388445" name="Afbeelding 1" descr="Afbeelding met schermopname, tekst, nummer, diagram&#10;&#10;Automatisch gegenereerde beschrijving"/>
+                    <pic:cNvPicPr/>
+                  </pic:nvPicPr>
+                  <pic:blipFill>
+                    <a:blip r:embed="rId15" cstate="print">
+                      <a:extLst>
+                        <a:ext uri="{28A0092B-C50C-407E-A947-70E740481C1C}">
+                          <a14:useLocalDpi xmlns:a14="http://schemas.microsoft.com/office/drawing/2010/main" val="0"/>
+                        </a:ext>
+                      </a:extLst>
+                    </a:blip>
+                    <a:stretch>
+                      <a:fillRect/>
+                    </a:stretch>
+                  </pic:blipFill>
+                  <pic:spPr>
+                    <a:xfrm>
+                      <a:off x="0" y="0"/>
+                      <a:ext cx="5540665" cy="3615024"/>
+                    </a:xfrm>
+                    <a:prstGeom prst="rect">
+                      <a:avLst/>
+                    </a:prstGeom>
+                  </pic:spPr>
+                </pic:pic>
+              </a:graphicData>
+            </a:graphic>
+          </wp:inline>
+        </w:drawing>
+      </w:r>
     </w:p>
     <w:sectPr>
       <w:pgSz w:w="11909" w:h="16834"/>
@@ -9991,14 +10480,14 @@
     <w:lsdException w:name="Unresolved Mention" w:semiHidden="1" w:unhideWhenUsed="1"/>
     <w:lsdException w:name="Smart Link" w:semiHidden="1" w:unhideWhenUsed="1"/>
   </w:latentStyles>
-  <w:style w:type="paragraph" w:default="1" w:styleId="Normal">
+  <w:style w:type="paragraph" w:default="1" w:styleId="Standaard">
     <w:name w:val="Normal"/>
     <w:qFormat/>
   </w:style>
-  <w:style w:type="paragraph" w:styleId="Heading1">
+  <w:style w:type="paragraph" w:styleId="Kop1">
     <w:name w:val="heading 1"/>
-    <w:basedOn w:val="Normal"/>
-    <w:next w:val="Normal"/>
+    <w:basedOn w:val="Standaard"/>
+    <w:next w:val="Standaard"/>
     <w:uiPriority w:val="9"/>
     <w:qFormat/>
     <w:pPr>
@@ -10012,10 +10501,10 @@
       <w:szCs w:val="40"/>
     </w:rPr>
   </w:style>
-  <w:style w:type="paragraph" w:styleId="Heading2">
+  <w:style w:type="paragraph" w:styleId="Kop2">
     <w:name w:val="heading 2"/>
-    <w:basedOn w:val="Normal"/>
-    <w:next w:val="Normal"/>
+    <w:basedOn w:val="Standaard"/>
+    <w:next w:val="Standaard"/>
     <w:uiPriority w:val="9"/>
     <w:semiHidden/>
     <w:unhideWhenUsed/>
@@ -10031,10 +10520,10 @@
       <w:szCs w:val="32"/>
     </w:rPr>
   </w:style>
-  <w:style w:type="paragraph" w:styleId="Heading3">
+  <w:style w:type="paragraph" w:styleId="Kop3">
     <w:name w:val="heading 3"/>
-    <w:basedOn w:val="Normal"/>
-    <w:next w:val="Normal"/>
+    <w:basedOn w:val="Standaard"/>
+    <w:next w:val="Standaard"/>
     <w:uiPriority w:val="9"/>
     <w:semiHidden/>
     <w:unhideWhenUsed/>
@@ -10051,10 +10540,10 @@
       <w:szCs w:val="28"/>
     </w:rPr>
   </w:style>
-  <w:style w:type="paragraph" w:styleId="Heading4">
+  <w:style w:type="paragraph" w:styleId="Kop4">
     <w:name w:val="heading 4"/>
-    <w:basedOn w:val="Normal"/>
-    <w:next w:val="Normal"/>
+    <w:basedOn w:val="Standaard"/>
+    <w:next w:val="Standaard"/>
     <w:uiPriority w:val="9"/>
     <w:semiHidden/>
     <w:unhideWhenUsed/>
@@ -10071,10 +10560,10 @@
       <w:szCs w:val="24"/>
     </w:rPr>
   </w:style>
-  <w:style w:type="paragraph" w:styleId="Heading5">
+  <w:style w:type="paragraph" w:styleId="Kop5">
     <w:name w:val="heading 5"/>
-    <w:basedOn w:val="Normal"/>
-    <w:next w:val="Normal"/>
+    <w:basedOn w:val="Standaard"/>
+    <w:next w:val="Standaard"/>
     <w:uiPriority w:val="9"/>
     <w:semiHidden/>
     <w:unhideWhenUsed/>
@@ -10089,10 +10578,10 @@
       <w:color w:val="666666"/>
     </w:rPr>
   </w:style>
-  <w:style w:type="paragraph" w:styleId="Heading6">
+  <w:style w:type="paragraph" w:styleId="Kop6">
     <w:name w:val="heading 6"/>
-    <w:basedOn w:val="Normal"/>
-    <w:next w:val="Normal"/>
+    <w:basedOn w:val="Standaard"/>
+    <w:next w:val="Standaard"/>
     <w:uiPriority w:val="9"/>
     <w:semiHidden/>
     <w:unhideWhenUsed/>
@@ -10108,13 +10597,13 @@
       <w:color w:val="666666"/>
     </w:rPr>
   </w:style>
-  <w:style w:type="character" w:default="1" w:styleId="DefaultParagraphFont">
+  <w:style w:type="character" w:default="1" w:styleId="Standaardalinea-lettertype">
     <w:name w:val="Default Paragraph Font"/>
     <w:uiPriority w:val="1"/>
     <w:semiHidden/>
     <w:unhideWhenUsed/>
   </w:style>
-  <w:style w:type="table" w:default="1" w:styleId="TableNormal">
+  <w:style w:type="table" w:default="1" w:styleId="Standaardtabel">
     <w:name w:val="Normal Table"/>
     <w:uiPriority w:val="99"/>
     <w:semiHidden/>
@@ -10129,16 +10618,16 @@
       </w:tblCellMar>
     </w:tblPr>
   </w:style>
-  <w:style w:type="numbering" w:default="1" w:styleId="NoList">
+  <w:style w:type="numbering" w:default="1" w:styleId="Geenlijst">
     <w:name w:val="No List"/>
     <w:uiPriority w:val="99"/>
     <w:semiHidden/>
     <w:unhideWhenUsed/>
   </w:style>
-  <w:style w:type="paragraph" w:styleId="Title">
+  <w:style w:type="paragraph" w:styleId="Titel">
     <w:name w:val="Title"/>
-    <w:basedOn w:val="Normal"/>
-    <w:next w:val="Normal"/>
+    <w:basedOn w:val="Standaard"/>
+    <w:next w:val="Standaard"/>
     <w:uiPriority w:val="10"/>
     <w:qFormat/>
     <w:pPr>
@@ -10151,10 +10640,10 @@
       <w:szCs w:val="52"/>
     </w:rPr>
   </w:style>
-  <w:style w:type="paragraph" w:styleId="Subtitle">
+  <w:style w:type="paragraph" w:styleId="Ondertitel">
     <w:name w:val="Subtitle"/>
-    <w:basedOn w:val="Normal"/>
-    <w:next w:val="Normal"/>
+    <w:basedOn w:val="Standaard"/>
+    <w:next w:val="Standaard"/>
     <w:uiPriority w:val="11"/>
     <w:qFormat/>
     <w:pPr>
@@ -10169,7 +10658,7 @@
     </w:rPr>
   </w:style>
   <w:style w:type="table" w:customStyle="1" w:styleId="a">
-    <w:basedOn w:val="TableNormal"/>
+    <w:basedOn w:val="Standaardtabel"/>
     <w:tblPr>
       <w:tblStyleRowBandSize w:val="1"/>
       <w:tblStyleColBandSize w:val="1"/>
@@ -10184,9 +10673,9 @@
       <w:shd w:val="clear" w:color="auto" w:fill="FFFFFF"/>
     </w:tcPr>
   </w:style>
-  <w:style w:type="paragraph" w:styleId="ListParagraph">
+  <w:style w:type="paragraph" w:styleId="Lijstalinea">
     <w:name w:val="List Paragraph"/>
-    <w:basedOn w:val="Normal"/>
+    <w:basedOn w:val="Standaard"/>
     <w:uiPriority w:val="34"/>
     <w:qFormat/>
     <w:rsid w:val="00845039"/>
@@ -10195,9 +10684,9 @@
       <w:contextualSpacing/>
     </w:pPr>
   </w:style>
-  <w:style w:type="paragraph" w:styleId="NormalWeb">
+  <w:style w:type="paragraph" w:styleId="Normaalweb">
     <w:name w:val="Normal (Web)"/>
-    <w:basedOn w:val="Normal"/>
+    <w:basedOn w:val="Standaard"/>
     <w:uiPriority w:val="99"/>
     <w:unhideWhenUsed/>
     <w:rsid w:val="00D91E89"/>
@@ -10210,9 +10699,9 @@
       <w:szCs w:val="24"/>
     </w:rPr>
   </w:style>
-  <w:style w:type="table" w:styleId="TableGrid">
+  <w:style w:type="table" w:styleId="Tabelraster">
     <w:name w:val="Table Grid"/>
-    <w:basedOn w:val="TableNormal"/>
+    <w:basedOn w:val="Standaardtabel"/>
     <w:uiPriority w:val="39"/>
     <w:rsid w:val="007C3A32"/>
     <w:pPr>

</xml_diff>

<commit_message>
Fo update en wireframe update
</commit_message>
<xml_diff>
--- a/docs/oplevering/04FO/Funtioneel Ontwerp.docx
+++ b/docs/oplevering/04FO/Funtioneel Ontwerp.docx
@@ -7247,14 +7247,37 @@
       </w:pPr>
       <w:r>
         <w:rPr>
+          <w:sz w:val="24"/>
+          <w:szCs w:val="24"/>
+        </w:rPr>
+        <w:t>Hier onder de inlog pagina met verwijzing naar mogelijke registratie indien nog niet gedaan.</w:t>
+      </w:r>
+    </w:p>
+    <w:p>
+      <w:pPr>
+        <w:rPr>
+          <w:sz w:val="24"/>
+          <w:szCs w:val="24"/>
+        </w:rPr>
+      </w:pPr>
+    </w:p>
+    <w:p>
+      <w:pPr>
+        <w:rPr>
+          <w:sz w:val="24"/>
+          <w:szCs w:val="24"/>
+        </w:rPr>
+      </w:pPr>
+      <w:r>
+        <w:rPr>
           <w:noProof/>
           <w:lang w:val="nl-NL"/>
         </w:rPr>
         <w:drawing>
-          <wp:inline distT="0" distB="0" distL="0" distR="0" wp14:anchorId="117AC1A5" wp14:editId="579153F6">
-            <wp:extent cx="5334000" cy="3480185"/>
-            <wp:effectExtent l="0" t="0" r="0" b="0"/>
-            <wp:docPr id="1870388445" name="Afbeelding 1" descr="Afbeelding met schermopname, tekst, nummer, diagram&#10;&#10;Automatisch gegenereerde beschrijving"/>
+          <wp:inline distT="0" distB="0" distL="0" distR="0" wp14:anchorId="4A0790BE" wp14:editId="6EA7285F">
+            <wp:extent cx="5334000" cy="3629648"/>
+            <wp:effectExtent l="0" t="0" r="0" b="3175"/>
+            <wp:docPr id="1297846587" name="Afbeelding 2" descr="Afbeelding met schermopname, tekst&#10;&#10;Automatisch gegenereerde beschrijving"/>
             <wp:cNvGraphicFramePr>
               <a:graphicFrameLocks xmlns:a="http://schemas.openxmlformats.org/drawingml/2006/main" noChangeAspect="1"/>
             </wp:cNvGraphicFramePr>
@@ -7262,7 +7285,7 @@
               <a:graphicData uri="http://schemas.openxmlformats.org/drawingml/2006/picture">
                 <pic:pic xmlns:pic="http://schemas.openxmlformats.org/drawingml/2006/picture">
                   <pic:nvPicPr>
-                    <pic:cNvPr id="1870388445" name="Afbeelding 1" descr="Afbeelding met schermopname, tekst, nummer, diagram&#10;&#10;Automatisch gegenereerde beschrijving"/>
+                    <pic:cNvPr id="1297846587" name="Afbeelding 2" descr="Afbeelding met schermopname, tekst&#10;&#10;Automatisch gegenereerde beschrijving"/>
                     <pic:cNvPicPr/>
                   </pic:nvPicPr>
                   <pic:blipFill>
@@ -7280,7 +7303,436 @@
                   <pic:spPr>
                     <a:xfrm>
                       <a:off x="0" y="0"/>
+                      <a:ext cx="5351473" cy="3641538"/>
+                    </a:xfrm>
+                    <a:prstGeom prst="rect">
+                      <a:avLst/>
+                    </a:prstGeom>
+                  </pic:spPr>
+                </pic:pic>
+              </a:graphicData>
+            </a:graphic>
+          </wp:inline>
+        </w:drawing>
+      </w:r>
+    </w:p>
+    <w:p>
+      <w:pPr>
+        <w:rPr>
+          <w:sz w:val="24"/>
+          <w:szCs w:val="24"/>
+        </w:rPr>
+      </w:pPr>
+    </w:p>
+    <w:p>
+      <w:pPr>
+        <w:rPr>
+          <w:sz w:val="24"/>
+          <w:szCs w:val="24"/>
+        </w:rPr>
+      </w:pPr>
+    </w:p>
+    <w:p>
+      <w:pPr>
+        <w:rPr>
+          <w:sz w:val="24"/>
+          <w:szCs w:val="24"/>
+        </w:rPr>
+      </w:pPr>
+    </w:p>
+    <w:p>
+      <w:pPr>
+        <w:rPr>
+          <w:sz w:val="24"/>
+          <w:szCs w:val="24"/>
+        </w:rPr>
+      </w:pPr>
+    </w:p>
+    <w:p>
+      <w:pPr>
+        <w:rPr>
+          <w:sz w:val="24"/>
+          <w:szCs w:val="24"/>
+        </w:rPr>
+      </w:pPr>
+    </w:p>
+    <w:p>
+      <w:pPr>
+        <w:rPr>
+          <w:sz w:val="24"/>
+          <w:szCs w:val="24"/>
+        </w:rPr>
+      </w:pPr>
+    </w:p>
+    <w:p>
+      <w:pPr>
+        <w:rPr>
+          <w:sz w:val="24"/>
+          <w:szCs w:val="24"/>
+        </w:rPr>
+      </w:pPr>
+    </w:p>
+    <w:p>
+      <w:pPr>
+        <w:rPr>
+          <w:sz w:val="24"/>
+          <w:szCs w:val="24"/>
+        </w:rPr>
+      </w:pPr>
+    </w:p>
+    <w:p>
+      <w:pPr>
+        <w:rPr>
+          <w:sz w:val="24"/>
+          <w:szCs w:val="24"/>
+        </w:rPr>
+      </w:pPr>
+    </w:p>
+    <w:p>
+      <w:pPr>
+        <w:rPr>
+          <w:sz w:val="24"/>
+          <w:szCs w:val="24"/>
+        </w:rPr>
+      </w:pPr>
+      <w:r>
+        <w:rPr>
+          <w:sz w:val="24"/>
+          <w:szCs w:val="24"/>
+        </w:rPr>
+        <w:lastRenderedPageBreak/>
+        <w:t xml:space="preserve">Hier onder een wireframe met daarin </w:t>
+      </w:r>
+      <w:r>
+        <w:rPr>
+          <w:sz w:val="24"/>
+          <w:szCs w:val="24"/>
+        </w:rPr>
+        <w:t>de registratie pagina.</w:t>
+      </w:r>
+    </w:p>
+    <w:p>
+      <w:pPr>
+        <w:rPr>
+          <w:sz w:val="24"/>
+          <w:szCs w:val="24"/>
+        </w:rPr>
+      </w:pPr>
+    </w:p>
+    <w:p>
+      <w:pPr>
+        <w:rPr>
+          <w:sz w:val="24"/>
+          <w:szCs w:val="24"/>
+        </w:rPr>
+      </w:pPr>
+      <w:r>
+        <w:rPr>
+          <w:noProof/>
+          <w:lang w:val="nl-NL"/>
+        </w:rPr>
+        <w:drawing>
+          <wp:inline distT="0" distB="0" distL="0" distR="0" wp14:anchorId="7F93CA90" wp14:editId="63CEE1C2">
+            <wp:extent cx="5334000" cy="3480185"/>
+            <wp:effectExtent l="0" t="0" r="0" b="0"/>
+            <wp:docPr id="1870388445" name="Afbeelding 1" descr="Afbeelding met schermopname, tekst, nummer, diagram&#10;&#10;Automatisch gegenereerde beschrijving"/>
+            <wp:cNvGraphicFramePr>
+              <a:graphicFrameLocks xmlns:a="http://schemas.openxmlformats.org/drawingml/2006/main" noChangeAspect="1"/>
+            </wp:cNvGraphicFramePr>
+            <a:graphic xmlns:a="http://schemas.openxmlformats.org/drawingml/2006/main">
+              <a:graphicData uri="http://schemas.openxmlformats.org/drawingml/2006/picture">
+                <pic:pic xmlns:pic="http://schemas.openxmlformats.org/drawingml/2006/picture">
+                  <pic:nvPicPr>
+                    <pic:cNvPr id="1870388445" name="Afbeelding 1" descr="Afbeelding met schermopname, tekst, nummer, diagram&#10;&#10;Automatisch gegenereerde beschrijving"/>
+                    <pic:cNvPicPr/>
+                  </pic:nvPicPr>
+                  <pic:blipFill>
+                    <a:blip r:embed="rId16" cstate="print">
+                      <a:extLst>
+                        <a:ext uri="{28A0092B-C50C-407E-A947-70E740481C1C}">
+                          <a14:useLocalDpi xmlns:a14="http://schemas.microsoft.com/office/drawing/2010/main" val="0"/>
+                        </a:ext>
+                      </a:extLst>
+                    </a:blip>
+                    <a:stretch>
+                      <a:fillRect/>
+                    </a:stretch>
+                  </pic:blipFill>
+                  <pic:spPr>
+                    <a:xfrm>
+                      <a:off x="0" y="0"/>
                       <a:ext cx="5540665" cy="3615024"/>
+                    </a:xfrm>
+                    <a:prstGeom prst="rect">
+                      <a:avLst/>
+                    </a:prstGeom>
+                  </pic:spPr>
+                </pic:pic>
+              </a:graphicData>
+            </a:graphic>
+          </wp:inline>
+        </w:drawing>
+      </w:r>
+    </w:p>
+    <w:p>
+      <w:pPr>
+        <w:rPr>
+          <w:sz w:val="24"/>
+          <w:szCs w:val="24"/>
+        </w:rPr>
+      </w:pPr>
+    </w:p>
+    <w:p>
+      <w:pPr>
+        <w:rPr>
+          <w:sz w:val="24"/>
+          <w:szCs w:val="24"/>
+        </w:rPr>
+      </w:pPr>
+    </w:p>
+    <w:p>
+      <w:pPr>
+        <w:rPr>
+          <w:sz w:val="24"/>
+          <w:szCs w:val="24"/>
+        </w:rPr>
+      </w:pPr>
+    </w:p>
+    <w:p>
+      <w:pPr>
+        <w:rPr>
+          <w:sz w:val="24"/>
+          <w:szCs w:val="24"/>
+        </w:rPr>
+      </w:pPr>
+    </w:p>
+    <w:p>
+      <w:pPr>
+        <w:rPr>
+          <w:sz w:val="24"/>
+          <w:szCs w:val="24"/>
+        </w:rPr>
+      </w:pPr>
+    </w:p>
+    <w:p>
+      <w:pPr>
+        <w:rPr>
+          <w:sz w:val="24"/>
+          <w:szCs w:val="24"/>
+        </w:rPr>
+      </w:pPr>
+    </w:p>
+    <w:p>
+      <w:pPr>
+        <w:rPr>
+          <w:sz w:val="24"/>
+          <w:szCs w:val="24"/>
+        </w:rPr>
+      </w:pPr>
+    </w:p>
+    <w:p>
+      <w:pPr>
+        <w:rPr>
+          <w:sz w:val="24"/>
+          <w:szCs w:val="24"/>
+        </w:rPr>
+      </w:pPr>
+    </w:p>
+    <w:p>
+      <w:pPr>
+        <w:rPr>
+          <w:sz w:val="24"/>
+          <w:szCs w:val="24"/>
+        </w:rPr>
+      </w:pPr>
+    </w:p>
+    <w:p>
+      <w:pPr>
+        <w:rPr>
+          <w:sz w:val="24"/>
+          <w:szCs w:val="24"/>
+        </w:rPr>
+      </w:pPr>
+    </w:p>
+    <w:p>
+      <w:pPr>
+        <w:rPr>
+          <w:sz w:val="24"/>
+          <w:szCs w:val="24"/>
+        </w:rPr>
+      </w:pPr>
+    </w:p>
+    <w:p>
+      <w:pPr>
+        <w:rPr>
+          <w:sz w:val="24"/>
+          <w:szCs w:val="24"/>
+        </w:rPr>
+      </w:pPr>
+    </w:p>
+    <w:p>
+      <w:pPr>
+        <w:rPr>
+          <w:sz w:val="24"/>
+          <w:szCs w:val="24"/>
+        </w:rPr>
+      </w:pPr>
+    </w:p>
+    <w:p>
+      <w:pPr>
+        <w:rPr>
+          <w:sz w:val="24"/>
+          <w:szCs w:val="24"/>
+        </w:rPr>
+      </w:pPr>
+    </w:p>
+    <w:p>
+      <w:pPr>
+        <w:rPr>
+          <w:sz w:val="24"/>
+          <w:szCs w:val="24"/>
+        </w:rPr>
+      </w:pPr>
+    </w:p>
+    <w:p>
+      <w:pPr>
+        <w:rPr>
+          <w:sz w:val="24"/>
+          <w:szCs w:val="24"/>
+        </w:rPr>
+      </w:pPr>
+    </w:p>
+    <w:p>
+      <w:pPr>
+        <w:rPr>
+          <w:sz w:val="24"/>
+          <w:szCs w:val="24"/>
+        </w:rPr>
+      </w:pPr>
+    </w:p>
+    <w:p>
+      <w:pPr>
+        <w:rPr>
+          <w:sz w:val="24"/>
+          <w:szCs w:val="24"/>
+        </w:rPr>
+      </w:pPr>
+    </w:p>
+    <w:p>
+      <w:pPr>
+        <w:rPr>
+          <w:sz w:val="24"/>
+          <w:szCs w:val="24"/>
+        </w:rPr>
+      </w:pPr>
+    </w:p>
+    <w:p>
+      <w:pPr>
+        <w:rPr>
+          <w:sz w:val="24"/>
+          <w:szCs w:val="24"/>
+        </w:rPr>
+      </w:pPr>
+    </w:p>
+    <w:p>
+      <w:pPr>
+        <w:rPr>
+          <w:sz w:val="24"/>
+          <w:szCs w:val="24"/>
+        </w:rPr>
+      </w:pPr>
+    </w:p>
+    <w:p>
+      <w:pPr>
+        <w:rPr>
+          <w:sz w:val="24"/>
+          <w:szCs w:val="24"/>
+        </w:rPr>
+      </w:pPr>
+    </w:p>
+    <w:p>
+      <w:pPr>
+        <w:rPr>
+          <w:sz w:val="24"/>
+          <w:szCs w:val="24"/>
+        </w:rPr>
+      </w:pPr>
+    </w:p>
+    <w:p>
+      <w:pPr>
+        <w:rPr>
+          <w:sz w:val="24"/>
+          <w:szCs w:val="24"/>
+        </w:rPr>
+      </w:pPr>
+    </w:p>
+    <w:p>
+      <w:pPr>
+        <w:rPr>
+          <w:sz w:val="24"/>
+          <w:szCs w:val="24"/>
+        </w:rPr>
+      </w:pPr>
+      <w:r>
+        <w:rPr>
+          <w:sz w:val="24"/>
+          <w:szCs w:val="24"/>
+        </w:rPr>
+        <w:lastRenderedPageBreak/>
+        <w:t>Hier onder de pagina waarin het inlog icoon word weergegeven in de header.</w:t>
+      </w:r>
+    </w:p>
+    <w:p>
+      <w:pPr>
+        <w:rPr>
+          <w:sz w:val="24"/>
+          <w:szCs w:val="24"/>
+        </w:rPr>
+      </w:pPr>
+    </w:p>
+    <w:p>
+      <w:pPr>
+        <w:rPr>
+          <w:sz w:val="24"/>
+          <w:szCs w:val="24"/>
+        </w:rPr>
+      </w:pPr>
+      <w:r>
+        <w:rPr>
+          <w:noProof/>
+          <w:lang w:val="nl-NL"/>
+        </w:rPr>
+        <w:drawing>
+          <wp:inline distT="0" distB="0" distL="0" distR="0" wp14:anchorId="35F8AFF2" wp14:editId="45FF4FDA">
+            <wp:extent cx="5334000" cy="4638672"/>
+            <wp:effectExtent l="0" t="0" r="0" b="0"/>
+            <wp:docPr id="1869990286" name="Afbeelding 3" descr="Afbeelding met tekst, schermopname, lijn, diagram&#10;&#10;Automatisch gegenereerde beschrijving"/>
+            <wp:cNvGraphicFramePr>
+              <a:graphicFrameLocks xmlns:a="http://schemas.openxmlformats.org/drawingml/2006/main" noChangeAspect="1"/>
+            </wp:cNvGraphicFramePr>
+            <a:graphic xmlns:a="http://schemas.openxmlformats.org/drawingml/2006/main">
+              <a:graphicData uri="http://schemas.openxmlformats.org/drawingml/2006/picture">
+                <pic:pic xmlns:pic="http://schemas.openxmlformats.org/drawingml/2006/picture">
+                  <pic:nvPicPr>
+                    <pic:cNvPr id="1869990286" name="Afbeelding 3" descr="Afbeelding met tekst, schermopname, lijn, diagram&#10;&#10;Automatisch gegenereerde beschrijving"/>
+                    <pic:cNvPicPr/>
+                  </pic:nvPicPr>
+                  <pic:blipFill>
+                    <a:blip r:embed="rId17" cstate="print">
+                      <a:extLst>
+                        <a:ext uri="{28A0092B-C50C-407E-A947-70E740481C1C}">
+                          <a14:useLocalDpi xmlns:a14="http://schemas.microsoft.com/office/drawing/2010/main" val="0"/>
+                        </a:ext>
+                      </a:extLst>
+                    </a:blip>
+                    <a:stretch>
+                      <a:fillRect/>
+                    </a:stretch>
+                  </pic:blipFill>
+                  <pic:spPr>
+                    <a:xfrm>
+                      <a:off x="0" y="0"/>
+                      <a:ext cx="5350729" cy="4653220"/>
                     </a:xfrm>
                     <a:prstGeom prst="rect">
                       <a:avLst/>

</xml_diff>

<commit_message>
fo user story 11
</commit_message>
<xml_diff>
--- a/docs/oplevering/04FO/Funtioneel Ontwerp.docx
+++ b/docs/oplevering/04FO/Funtioneel Ontwerp.docx
@@ -7426,7 +7426,7 @@
           <w:lang w:val="nl-NL"/>
         </w:rPr>
         <w:drawing>
-          <wp:inline distT="0" distB="0" distL="0" distR="0" wp14:anchorId="4A0790BE" wp14:editId="0CE1A1F2">
+          <wp:inline distT="0" distB="0" distL="0" distR="0" wp14:anchorId="4A0790BE" wp14:editId="0D45C2E5">
             <wp:extent cx="5334000" cy="3629648"/>
             <wp:effectExtent l="0" t="0" r="0" b="3175"/>
             <wp:docPr id="1297846587" name="Afbeelding 2" descr="Afbeelding met schermopname, tekst&#10;&#10;Automatisch gegenereerde beschrijving"/>
@@ -7584,7 +7584,7 @@
           <w:lang w:val="nl-NL"/>
         </w:rPr>
         <w:drawing>
-          <wp:inline distT="0" distB="0" distL="0" distR="0" wp14:anchorId="7F93CA90" wp14:editId="048F69FC">
+          <wp:inline distT="0" distB="0" distL="0" distR="0" wp14:anchorId="7F93CA90" wp14:editId="3662F45F">
             <wp:extent cx="5334000" cy="3480185"/>
             <wp:effectExtent l="0" t="0" r="0" b="0"/>
             <wp:docPr id="1870388445" name="Afbeelding 1" descr="Afbeelding met schermopname, tekst, nummer, diagram&#10;&#10;Automatisch gegenereerde beschrijving"/>
@@ -7855,7 +7855,7 @@
           <w:lang w:val="nl-NL"/>
         </w:rPr>
         <w:drawing>
-          <wp:inline distT="0" distB="0" distL="0" distR="0" wp14:anchorId="35F8AFF2" wp14:editId="5ED3F5F4">
+          <wp:inline distT="0" distB="0" distL="0" distR="0" wp14:anchorId="35F8AFF2" wp14:editId="095FAC55">
             <wp:extent cx="5334000" cy="4638672"/>
             <wp:effectExtent l="0" t="0" r="0" b="0"/>
             <wp:docPr id="1869990286" name="Afbeelding 3" descr="Afbeelding met tekst, schermopname, lijn, diagram&#10;&#10;Automatisch gegenereerde beschrijving"/>
@@ -7929,22 +7929,102 @@
           <w:sz w:val="24"/>
           <w:szCs w:val="24"/>
         </w:rPr>
-        <w:t>User story 10: Aanbevelingen</w:t>
-      </w:r>
-    </w:p>
-    <w:p>
-      <w:pPr>
-        <w:rPr>
-          <w:sz w:val="24"/>
-          <w:szCs w:val="24"/>
-        </w:rPr>
-      </w:pPr>
-      <w:r>
-        <w:rPr>
-          <w:sz w:val="24"/>
-          <w:szCs w:val="24"/>
-        </w:rPr>
-        <w:t>Als bezoeker wil ik graag aanbevelingen krijg bij producten zodat ik makkelijk bij passende producten kan vinden.</w:t>
+        <w:br w:type="page"/>
+      </w:r>
+    </w:p>
+    <w:p>
+      <w:pPr>
+        <w:rPr>
+          <w:b/>
+          <w:bCs/>
+          <w:sz w:val="24"/>
+          <w:szCs w:val="24"/>
+        </w:rPr>
+      </w:pPr>
+      <w:r>
+        <w:rPr>
+          <w:b/>
+          <w:bCs/>
+          <w:sz w:val="24"/>
+          <w:szCs w:val="24"/>
+        </w:rPr>
+        <w:lastRenderedPageBreak/>
+        <w:t>User story 1</w:t>
+      </w:r>
+      <w:r>
+        <w:rPr>
+          <w:b/>
+          <w:bCs/>
+          <w:sz w:val="24"/>
+          <w:szCs w:val="24"/>
+        </w:rPr>
+        <w:t>1</w:t>
+      </w:r>
+      <w:r>
+        <w:rPr>
+          <w:b/>
+          <w:bCs/>
+          <w:sz w:val="24"/>
+          <w:szCs w:val="24"/>
+        </w:rPr>
+        <w:t>: Aanbevelingen</w:t>
+      </w:r>
+    </w:p>
+    <w:p>
+      <w:pPr>
+        <w:rPr>
+          <w:sz w:val="24"/>
+          <w:szCs w:val="24"/>
+        </w:rPr>
+      </w:pPr>
+      <w:r>
+        <w:rPr>
+          <w:sz w:val="24"/>
+          <w:szCs w:val="24"/>
+        </w:rPr>
+        <w:t>Als bezoeker wil ik</w:t>
+      </w:r>
+      <w:r>
+        <w:rPr>
+          <w:sz w:val="24"/>
+          <w:szCs w:val="24"/>
+        </w:rPr>
+        <w:t xml:space="preserve"> graag</w:t>
+      </w:r>
+      <w:r>
+        <w:rPr>
+          <w:sz w:val="24"/>
+          <w:szCs w:val="24"/>
+        </w:rPr>
+        <w:t xml:space="preserve"> producten </w:t>
+      </w:r>
+      <w:r>
+        <w:rPr>
+          <w:sz w:val="24"/>
+          <w:szCs w:val="24"/>
+        </w:rPr>
+        <w:t xml:space="preserve">aanbevolen krijgen wanneer ik een product bekijk </w:t>
+      </w:r>
+      <w:r>
+        <w:rPr>
+          <w:sz w:val="24"/>
+          <w:szCs w:val="24"/>
+        </w:rPr>
+        <w:t xml:space="preserve">zodat ik makkelijk </w:t>
+      </w:r>
+      <w:r>
+        <w:rPr>
+          <w:sz w:val="24"/>
+          <w:szCs w:val="24"/>
+        </w:rPr>
+        <w:t xml:space="preserve">complimenterende </w:t>
+      </w:r>
+      <w:r>
+        <w:rPr>
+          <w:sz w:val="24"/>
+          <w:szCs w:val="24"/>
+        </w:rPr>
+        <w:t>producten kan vinden.</w:t>
       </w:r>
     </w:p>
     <w:p>
@@ -7987,7 +8067,7 @@
           <w:sz w:val="24"/>
           <w:szCs w:val="24"/>
         </w:rPr>
-        <w:t>Op de view.php pagina zijn onderaan aanbevelingen te zien.</w:t>
+        <w:t>Op de view.php pagina zijn aanbevelingen te zien.</w:t>
       </w:r>
     </w:p>
     <w:p>
@@ -8007,14 +8087,49 @@
           <w:sz w:val="24"/>
           <w:szCs w:val="24"/>
         </w:rPr>
-        <w:t xml:space="preserve">De items worden weergegeven </w:t>
-      </w:r>
-      <w:r>
-        <w:rPr>
-          <w:sz w:val="24"/>
-          <w:szCs w:val="24"/>
-        </w:rPr>
-        <w:t>met productnaam, prijs, artikelnummer, (voorraad?)</w:t>
+        <w:t>De</w:t>
+      </w:r>
+      <w:r>
+        <w:rPr>
+          <w:sz w:val="24"/>
+          <w:szCs w:val="24"/>
+        </w:rPr>
+        <w:t xml:space="preserve"> aanbevolen</w:t>
+      </w:r>
+      <w:r>
+        <w:rPr>
+          <w:sz w:val="24"/>
+          <w:szCs w:val="24"/>
+        </w:rPr>
+        <w:t xml:space="preserve"> items worden weergegeven </w:t>
+      </w:r>
+      <w:r>
+        <w:rPr>
+          <w:sz w:val="24"/>
+          <w:szCs w:val="24"/>
+        </w:rPr>
+        <w:t xml:space="preserve">met productnaam, </w:t>
+      </w:r>
+      <w:r>
+        <w:rPr>
+          <w:sz w:val="24"/>
+          <w:szCs w:val="24"/>
+        </w:rPr>
+        <w:t xml:space="preserve">image, </w:t>
+      </w:r>
+      <w:r>
+        <w:rPr>
+          <w:sz w:val="24"/>
+          <w:szCs w:val="24"/>
+        </w:rPr>
+        <w:t>prijs</w:t>
+      </w:r>
+      <w:r>
+        <w:rPr>
+          <w:sz w:val="24"/>
+          <w:szCs w:val="24"/>
+        </w:rPr>
+        <w:t>.</w:t>
       </w:r>
     </w:p>
     <w:p>
@@ -8034,7 +8149,7 @@
           <w:sz w:val="24"/>
           <w:szCs w:val="24"/>
         </w:rPr>
-        <w:t>De aanbevelingen laten items zien gebaseerd op het item dat je bekijkt. Dit gaat volgens de aanwezige matrix van aanbevelingen.</w:t>
+        <w:t>Elk aanbevolen item heeft een knop om hem direct aan het winkelmandje toe te voegen.</w:t>
       </w:r>
     </w:p>
     <w:p>
@@ -8054,7 +8169,21 @@
           <w:sz w:val="24"/>
           <w:szCs w:val="24"/>
         </w:rPr>
-        <w:t xml:space="preserve">De bezoeker kan op een aanbeveling klikken om naar zijn product pagina te gaan. </w:t>
+        <w:t>De aanbevelingen</w:t>
+      </w:r>
+      <w:r>
+        <w:rPr>
+          <w:sz w:val="24"/>
+          <w:szCs w:val="24"/>
+        </w:rPr>
+        <w:t xml:space="preserve"> worden</w:t>
+      </w:r>
+      <w:r>
+        <w:rPr>
+          <w:sz w:val="24"/>
+          <w:szCs w:val="24"/>
+        </w:rPr>
+        <w:t xml:space="preserve"> laten zien gebaseerd op het item dat je bekijkt. Dit gaat volgens de matrix van aanbevelingen.</w:t>
       </w:r>
     </w:p>
     <w:p>
@@ -8074,6 +8203,26 @@
           <w:sz w:val="24"/>
           <w:szCs w:val="24"/>
         </w:rPr>
+        <w:t xml:space="preserve">De bezoeker kan op een aanbeveling klikken om naar zijn product pagina te gaan. </w:t>
+      </w:r>
+    </w:p>
+    <w:p>
+      <w:pPr>
+        <w:pStyle w:val="ListParagraph"/>
+        <w:numPr>
+          <w:ilvl w:val="0"/>
+          <w:numId w:val="18"/>
+        </w:numPr>
+        <w:rPr>
+          <w:sz w:val="24"/>
+          <w:szCs w:val="24"/>
+        </w:rPr>
+      </w:pPr>
+      <w:r>
+        <w:rPr>
+          <w:sz w:val="24"/>
+          <w:szCs w:val="24"/>
+        </w:rPr>
         <w:t>De bezoeker kan gelijk het item aan zijn winkelmandje toevoegen.</w:t>
       </w:r>
     </w:p>
@@ -8107,6 +8256,46 @@
           <w:szCs w:val="24"/>
         </w:rPr>
       </w:pPr>
+      <w:r>
+        <w:rPr>
+          <w:noProof/>
+        </w:rPr>
+        <w:drawing>
+          <wp:inline distT="0" distB="0" distL="0" distR="0" wp14:anchorId="2E4A4203" wp14:editId="4739A444">
+            <wp:extent cx="4341412" cy="5005918"/>
+            <wp:effectExtent l="0" t="0" r="2540" b="4445"/>
+            <wp:docPr id="625273913" name="Picture 1"/>
+            <wp:cNvGraphicFramePr>
+              <a:graphicFrameLocks xmlns:a="http://schemas.openxmlformats.org/drawingml/2006/main" noChangeAspect="1"/>
+            </wp:cNvGraphicFramePr>
+            <a:graphic xmlns:a="http://schemas.openxmlformats.org/drawingml/2006/main">
+              <a:graphicData uri="http://schemas.openxmlformats.org/drawingml/2006/picture">
+                <pic:pic xmlns:pic="http://schemas.openxmlformats.org/drawingml/2006/picture">
+                  <pic:nvPicPr>
+                    <pic:cNvPr id="625273913" name=""/>
+                    <pic:cNvPicPr/>
+                  </pic:nvPicPr>
+                  <pic:blipFill>
+                    <a:blip r:embed="rId18"/>
+                    <a:stretch>
+                      <a:fillRect/>
+                    </a:stretch>
+                  </pic:blipFill>
+                  <pic:spPr>
+                    <a:xfrm>
+                      <a:off x="0" y="0"/>
+                      <a:ext cx="4350660" cy="5016582"/>
+                    </a:xfrm>
+                    <a:prstGeom prst="rect">
+                      <a:avLst/>
+                    </a:prstGeom>
+                  </pic:spPr>
+                </pic:pic>
+              </a:graphicData>
+            </a:graphic>
+          </wp:inline>
+        </w:drawing>
+      </w:r>
     </w:p>
     <w:sectPr>
       <w:pgSz w:w="11909" w:h="16834"/>

</xml_diff>